<commit_message>
dodani adapter i facade
</commit_message>
<xml_diff>
--- a/DizajnPaterni/Strukturalni/struktiralni-paterni.docx
+++ b/DizajnPaterni/Strukturalni/struktiralni-paterni.docx
@@ -39,6 +39,7 @@
         <w:jc w:val="center"/>
         <w:rPr>
           <w:rFonts w:ascii="Times New Roman" w:hAnsi="Times New Roman" w:cs="Times New Roman"/>
+          <w:b/>
           <w:sz w:val="24"/>
           <w:szCs w:val="24"/>
           <w:lang w:val="hr-BA"/>
@@ -72,7 +73,170 @@
           <w:szCs w:val="24"/>
           <w:lang w:val="hr-BA"/>
         </w:rPr>
-        <w:t>// možda će se iskoristiti</w:t>
+        <w:t>Adapter patern služi da se postojeći objekat prilagodi za korištenje na neki novi način u odnosu na postojeći rad, bez mijenjanja same definicije objekta.</w:t>
+      </w:r>
+      <w:r>
+        <w:rPr>
+          <w:rFonts w:ascii="Times New Roman" w:hAnsi="Times New Roman" w:cs="Times New Roman"/>
+          <w:sz w:val="24"/>
+          <w:szCs w:val="24"/>
+          <w:lang w:val="hr-BA"/>
+        </w:rPr>
+        <w:t xml:space="preserve"> S obzirom da je naša tema vezana za filmove, to nam daje mogućnost da koristimo razne API servise bilo da „pupunimo“ bazu s njima ili da privremeno koristimo podatke s tih API-a. Kako većina API servisa vraćaju podatke u obliku JSON</w:t>
+      </w:r>
+      <w:r>
+        <w:rPr>
+          <w:rFonts w:ascii="Times New Roman" w:hAnsi="Times New Roman" w:cs="Times New Roman"/>
+          <w:sz w:val="24"/>
+          <w:szCs w:val="24"/>
+          <w:lang w:val="hr-BA"/>
+        </w:rPr>
+        <w:t xml:space="preserve">-a potrebno je prilagoditi podatke iz tog oblika da bi bili upotrebljivi u klasi Film. Ovdje se </w:t>
+      </w:r>
+      <w:r>
+        <w:rPr>
+          <w:rFonts w:ascii="Times New Roman" w:hAnsi="Times New Roman" w:cs="Times New Roman"/>
+          <w:i/>
+          <w:sz w:val="24"/>
+          <w:szCs w:val="24"/>
+          <w:lang w:val="hr-BA"/>
+        </w:rPr>
+        <w:t xml:space="preserve">Adapter </w:t>
+      </w:r>
+      <w:r>
+        <w:rPr>
+          <w:rFonts w:ascii="Times New Roman" w:hAnsi="Times New Roman" w:cs="Times New Roman"/>
+          <w:sz w:val="24"/>
+          <w:szCs w:val="24"/>
+          <w:lang w:val="hr-BA"/>
+        </w:rPr>
+        <w:t>patern sam nameće, tako da smo na dijagramu klasa dodali sljedeće:</w:t>
+      </w:r>
+    </w:p>
+    <w:p>
+      <w:pPr>
+        <w:jc w:val="both"/>
+        <w:rPr>
+          <w:rFonts w:ascii="Times New Roman" w:hAnsi="Times New Roman" w:cs="Times New Roman"/>
+          <w:sz w:val="24"/>
+          <w:szCs w:val="24"/>
+          <w:lang w:val="hr-BA"/>
+        </w:rPr>
+      </w:pPr>
+      <w:r>
+        <w:rPr>
+          <w:rFonts w:ascii="Times New Roman" w:hAnsi="Times New Roman" w:cs="Times New Roman"/>
+          <w:noProof/>
+          <w:sz w:val="24"/>
+          <w:szCs w:val="24"/>
+        </w:rPr>
+        <w:drawing>
+          <wp:inline distT="0" distB="0" distL="0" distR="0">
+            <wp:extent cx="5943600" cy="3252470"/>
+            <wp:effectExtent l="0" t="0" r="0" b="5080"/>
+            <wp:docPr id="1" name="Picture 1"/>
+            <wp:cNvGraphicFramePr>
+              <a:graphicFrameLocks xmlns:a="http://schemas.openxmlformats.org/drawingml/2006/main" noChangeAspect="1"/>
+            </wp:cNvGraphicFramePr>
+            <a:graphic xmlns:a="http://schemas.openxmlformats.org/drawingml/2006/main">
+              <a:graphicData uri="http://schemas.openxmlformats.org/drawingml/2006/picture">
+                <pic:pic xmlns:pic="http://schemas.openxmlformats.org/drawingml/2006/picture">
+                  <pic:nvPicPr>
+                    <pic:cNvPr id="0" name="AdapterPatern.png"/>
+                    <pic:cNvPicPr/>
+                  </pic:nvPicPr>
+                  <pic:blipFill>
+                    <a:blip r:embed="rId6">
+                      <a:extLst>
+                        <a:ext uri="{28A0092B-C50C-407E-A947-70E740481C1C}">
+                          <a14:useLocalDpi xmlns:a14="http://schemas.microsoft.com/office/drawing/2010/main" val="0"/>
+                        </a:ext>
+                      </a:extLst>
+                    </a:blip>
+                    <a:stretch>
+                      <a:fillRect/>
+                    </a:stretch>
+                  </pic:blipFill>
+                  <pic:spPr>
+                    <a:xfrm>
+                      <a:off x="0" y="0"/>
+                      <a:ext cx="5943600" cy="3252470"/>
+                    </a:xfrm>
+                    <a:prstGeom prst="rect">
+                      <a:avLst/>
+                    </a:prstGeom>
+                  </pic:spPr>
+                </pic:pic>
+              </a:graphicData>
+            </a:graphic>
+          </wp:inline>
+        </w:drawing>
+      </w:r>
+    </w:p>
+    <w:p>
+      <w:pPr>
+        <w:jc w:val="both"/>
+        <w:rPr>
+          <w:rFonts w:ascii="Times New Roman" w:hAnsi="Times New Roman" w:cs="Times New Roman"/>
+          <w:sz w:val="24"/>
+          <w:szCs w:val="24"/>
+          <w:lang w:val="hr-BA"/>
+        </w:rPr>
+      </w:pPr>
+      <w:r>
+        <w:rPr>
+          <w:rFonts w:ascii="Times New Roman" w:hAnsi="Times New Roman" w:cs="Times New Roman"/>
+          <w:sz w:val="24"/>
+          <w:szCs w:val="24"/>
+          <w:lang w:val="hr-BA"/>
+        </w:rPr>
+        <w:t xml:space="preserve">Dakle, glavna klasa MovieHub koristi klasu DBMovieHub koja predstavlja logiku komuniciranja sa bazom. U toj klasi postoji metoda napuni() koja će napuniti bazu ukoliko je ona prazna sa recimo prvih 250 filmova. </w:t>
+      </w:r>
+      <w:r>
+        <w:rPr>
+          <w:rFonts w:ascii="Times New Roman" w:hAnsi="Times New Roman" w:cs="Times New Roman"/>
+          <w:sz w:val="24"/>
+          <w:szCs w:val="24"/>
+          <w:lang w:val="hr-BA"/>
+        </w:rPr>
+        <w:t>Ona zahtjeva interfejs IFilmData koji obezbjeđuje po</w:t>
+      </w:r>
+      <w:r>
+        <w:rPr>
+          <w:rFonts w:ascii="Times New Roman" w:hAnsi="Times New Roman" w:cs="Times New Roman"/>
+          <w:sz w:val="24"/>
+          <w:szCs w:val="24"/>
+          <w:lang w:val="hr-BA"/>
+        </w:rPr>
+        <w:t xml:space="preserve">datke kojim će se baza napuniti. Taj intefejs realizira klasa FilmAPIAdapter koji će adaptirati podatke dobijene u JSON formatu iz klase TmdbAPI </w:t>
+      </w:r>
+      <w:r>
+        <w:rPr>
+          <w:rFonts w:ascii="Times New Roman" w:hAnsi="Times New Roman" w:cs="Times New Roman"/>
+          <w:sz w:val="24"/>
+          <w:szCs w:val="24"/>
+          <w:lang w:val="hr-BA"/>
+        </w:rPr>
+        <w:t xml:space="preserve"> </w:t>
+      </w:r>
+      <w:r>
+        <w:rPr>
+          <w:rFonts w:ascii="Times New Roman" w:hAnsi="Times New Roman" w:cs="Times New Roman"/>
+          <w:sz w:val="24"/>
+          <w:szCs w:val="24"/>
+          <w:lang w:val="hr-BA"/>
+        </w:rPr>
+        <w:t xml:space="preserve">u instance klase Film tako da se mogu koristiti u ostatku sistema. Bitno je napomenuti da ova logika upisivanja s API-a u bazu ima samo smisla u našem sistemu, jer mi nismo konkretno neki realni servis puput Netflix-a koji posjeduje velike data centre za pohranjivanje svih tih filmova i serija. Na ovaj način možemo obezbjediti da ukoliko neko želi testirati našu aplikaciju, to može učiniti i bez skidanja naše orginalne baze </w:t>
+      </w:r>
+      <w:r>
+        <w:rPr>
+          <w:rFonts w:ascii="Times New Roman" w:hAnsi="Times New Roman" w:cs="Times New Roman"/>
+          <w:sz w:val="24"/>
+          <w:szCs w:val="24"/>
+          <w:lang w:val="hr-BA"/>
+        </w:rPr>
+        <w:lastRenderedPageBreak/>
+        <w:t>(koja može biti velika nekoliko GB), već jednostavno se može pozvati metoda napuni() koja će s API-a ispuniti bazu osnovnim podacima.</w:t>
       </w:r>
     </w:p>
     <w:p>
@@ -439,14 +603,944 @@
         </w:rPr>
         <w:t xml:space="preserve"> </w:t>
       </w:r>
-      <w:proofErr w:type="spellStart"/>
-      <w:r>
-        <w:rPr>
-          <w:rFonts w:ascii="Times New Roman" w:hAnsi="Times New Roman" w:cs="Times New Roman"/>
-          <w:sz w:val="24"/>
-          <w:szCs w:val="24"/>
-        </w:rPr>
-        <w:t>Konkretno</w:t>
+      <w:r>
+        <w:rPr>
+          <w:rFonts w:ascii="Times New Roman" w:hAnsi="Times New Roman" w:cs="Times New Roman"/>
+          <w:i/>
+          <w:sz w:val="24"/>
+          <w:szCs w:val="24"/>
+        </w:rPr>
+        <w:t xml:space="preserve">Facade </w:t>
+      </w:r>
+      <w:proofErr w:type="spellStart"/>
+      <w:r>
+        <w:rPr>
+          <w:rFonts w:ascii="Times New Roman" w:hAnsi="Times New Roman" w:cs="Times New Roman"/>
+          <w:sz w:val="24"/>
+          <w:szCs w:val="24"/>
+        </w:rPr>
+        <w:t>patern</w:t>
+      </w:r>
+      <w:proofErr w:type="spellEnd"/>
+      <w:r>
+        <w:rPr>
+          <w:rFonts w:ascii="Times New Roman" w:hAnsi="Times New Roman" w:cs="Times New Roman"/>
+          <w:sz w:val="24"/>
+          <w:szCs w:val="24"/>
+        </w:rPr>
+        <w:t xml:space="preserve"> </w:t>
+      </w:r>
+      <w:proofErr w:type="spellStart"/>
+      <w:proofErr w:type="gramStart"/>
+      <w:r>
+        <w:rPr>
+          <w:rFonts w:ascii="Times New Roman" w:hAnsi="Times New Roman" w:cs="Times New Roman"/>
+          <w:sz w:val="24"/>
+          <w:szCs w:val="24"/>
+        </w:rPr>
+        <w:t>na</w:t>
+      </w:r>
+      <w:proofErr w:type="spellEnd"/>
+      <w:proofErr w:type="gramEnd"/>
+      <w:r>
+        <w:rPr>
+          <w:rFonts w:ascii="Times New Roman" w:hAnsi="Times New Roman" w:cs="Times New Roman"/>
+          <w:sz w:val="24"/>
+          <w:szCs w:val="24"/>
+        </w:rPr>
+        <w:t xml:space="preserve"> </w:t>
+      </w:r>
+      <w:proofErr w:type="spellStart"/>
+      <w:r>
+        <w:rPr>
+          <w:rFonts w:ascii="Times New Roman" w:hAnsi="Times New Roman" w:cs="Times New Roman"/>
+          <w:sz w:val="24"/>
+          <w:szCs w:val="24"/>
+        </w:rPr>
+        <w:t>neki</w:t>
+      </w:r>
+      <w:proofErr w:type="spellEnd"/>
+      <w:r>
+        <w:rPr>
+          <w:rFonts w:ascii="Times New Roman" w:hAnsi="Times New Roman" w:cs="Times New Roman"/>
+          <w:sz w:val="24"/>
+          <w:szCs w:val="24"/>
+        </w:rPr>
+        <w:t xml:space="preserve"> </w:t>
+      </w:r>
+      <w:proofErr w:type="spellStart"/>
+      <w:r>
+        <w:rPr>
+          <w:rFonts w:ascii="Times New Roman" w:hAnsi="Times New Roman" w:cs="Times New Roman"/>
+          <w:sz w:val="24"/>
+          <w:szCs w:val="24"/>
+        </w:rPr>
+        <w:t>način</w:t>
+      </w:r>
+      <w:proofErr w:type="spellEnd"/>
+      <w:r>
+        <w:rPr>
+          <w:rFonts w:ascii="Times New Roman" w:hAnsi="Times New Roman" w:cs="Times New Roman"/>
+          <w:sz w:val="24"/>
+          <w:szCs w:val="24"/>
+        </w:rPr>
+        <w:t xml:space="preserve"> </w:t>
+      </w:r>
+      <w:proofErr w:type="spellStart"/>
+      <w:r>
+        <w:rPr>
+          <w:rFonts w:ascii="Times New Roman" w:hAnsi="Times New Roman" w:cs="Times New Roman"/>
+          <w:sz w:val="24"/>
+          <w:szCs w:val="24"/>
+        </w:rPr>
+        <w:t>daje</w:t>
+      </w:r>
+      <w:proofErr w:type="spellEnd"/>
+      <w:r>
+        <w:rPr>
+          <w:rFonts w:ascii="Times New Roman" w:hAnsi="Times New Roman" w:cs="Times New Roman"/>
+          <w:sz w:val="24"/>
+          <w:szCs w:val="24"/>
+        </w:rPr>
+        <w:t xml:space="preserve"> </w:t>
+      </w:r>
+      <w:proofErr w:type="spellStart"/>
+      <w:r>
+        <w:rPr>
+          <w:rFonts w:ascii="Times New Roman" w:hAnsi="Times New Roman" w:cs="Times New Roman"/>
+          <w:sz w:val="24"/>
+          <w:szCs w:val="24"/>
+        </w:rPr>
+        <w:t>jednostavan</w:t>
+      </w:r>
+      <w:proofErr w:type="spellEnd"/>
+      <w:r>
+        <w:rPr>
+          <w:rFonts w:ascii="Times New Roman" w:hAnsi="Times New Roman" w:cs="Times New Roman"/>
+          <w:sz w:val="24"/>
+          <w:szCs w:val="24"/>
+        </w:rPr>
+        <w:t xml:space="preserve"> </w:t>
+      </w:r>
+      <w:proofErr w:type="spellStart"/>
+      <w:r>
+        <w:rPr>
+          <w:rFonts w:ascii="Times New Roman" w:hAnsi="Times New Roman" w:cs="Times New Roman"/>
+          <w:sz w:val="24"/>
+          <w:szCs w:val="24"/>
+        </w:rPr>
+        <w:t>interfejs</w:t>
+      </w:r>
+      <w:proofErr w:type="spellEnd"/>
+      <w:r>
+        <w:rPr>
+          <w:rFonts w:ascii="Times New Roman" w:hAnsi="Times New Roman" w:cs="Times New Roman"/>
+          <w:sz w:val="24"/>
+          <w:szCs w:val="24"/>
+        </w:rPr>
+        <w:t xml:space="preserve"> </w:t>
+      </w:r>
+      <w:proofErr w:type="spellStart"/>
+      <w:r>
+        <w:rPr>
+          <w:rFonts w:ascii="Times New Roman" w:hAnsi="Times New Roman" w:cs="Times New Roman"/>
+          <w:sz w:val="24"/>
+          <w:szCs w:val="24"/>
+        </w:rPr>
+        <w:t>za</w:t>
+      </w:r>
+      <w:proofErr w:type="spellEnd"/>
+      <w:r>
+        <w:rPr>
+          <w:rFonts w:ascii="Times New Roman" w:hAnsi="Times New Roman" w:cs="Times New Roman"/>
+          <w:sz w:val="24"/>
+          <w:szCs w:val="24"/>
+        </w:rPr>
+        <w:t xml:space="preserve"> </w:t>
+      </w:r>
+      <w:proofErr w:type="spellStart"/>
+      <w:r>
+        <w:rPr>
+          <w:rFonts w:ascii="Times New Roman" w:hAnsi="Times New Roman" w:cs="Times New Roman"/>
+          <w:sz w:val="24"/>
+          <w:szCs w:val="24"/>
+        </w:rPr>
+        <w:t>korištenje</w:t>
+      </w:r>
+      <w:proofErr w:type="spellEnd"/>
+      <w:r>
+        <w:rPr>
+          <w:rFonts w:ascii="Times New Roman" w:hAnsi="Times New Roman" w:cs="Times New Roman"/>
+          <w:sz w:val="24"/>
+          <w:szCs w:val="24"/>
+        </w:rPr>
+        <w:t xml:space="preserve"> </w:t>
+      </w:r>
+      <w:proofErr w:type="spellStart"/>
+      <w:r>
+        <w:rPr>
+          <w:rFonts w:ascii="Times New Roman" w:hAnsi="Times New Roman" w:cs="Times New Roman"/>
+          <w:sz w:val="24"/>
+          <w:szCs w:val="24"/>
+        </w:rPr>
+        <w:t>kompleksnijih</w:t>
+      </w:r>
+      <w:proofErr w:type="spellEnd"/>
+      <w:r>
+        <w:rPr>
+          <w:rFonts w:ascii="Times New Roman" w:hAnsi="Times New Roman" w:cs="Times New Roman"/>
+          <w:sz w:val="24"/>
+          <w:szCs w:val="24"/>
+        </w:rPr>
+        <w:t xml:space="preserve"> </w:t>
+      </w:r>
+      <w:proofErr w:type="spellStart"/>
+      <w:r>
+        <w:rPr>
+          <w:rFonts w:ascii="Times New Roman" w:hAnsi="Times New Roman" w:cs="Times New Roman"/>
+          <w:sz w:val="24"/>
+          <w:szCs w:val="24"/>
+        </w:rPr>
+        <w:t>povezanih</w:t>
+      </w:r>
+      <w:proofErr w:type="spellEnd"/>
+      <w:r>
+        <w:rPr>
+          <w:rFonts w:ascii="Times New Roman" w:hAnsi="Times New Roman" w:cs="Times New Roman"/>
+          <w:sz w:val="24"/>
+          <w:szCs w:val="24"/>
+        </w:rPr>
+        <w:t xml:space="preserve"> </w:t>
+      </w:r>
+      <w:proofErr w:type="spellStart"/>
+      <w:r>
+        <w:rPr>
+          <w:rFonts w:ascii="Times New Roman" w:hAnsi="Times New Roman" w:cs="Times New Roman"/>
+          <w:sz w:val="24"/>
+          <w:szCs w:val="24"/>
+        </w:rPr>
+        <w:t>subsistema</w:t>
+      </w:r>
+      <w:proofErr w:type="spellEnd"/>
+      <w:r>
+        <w:rPr>
+          <w:rFonts w:ascii="Times New Roman" w:hAnsi="Times New Roman" w:cs="Times New Roman"/>
+          <w:sz w:val="24"/>
+          <w:szCs w:val="24"/>
+        </w:rPr>
+        <w:t>.</w:t>
+      </w:r>
+    </w:p>
+    <w:p>
+      <w:pPr>
+        <w:jc w:val="both"/>
+        <w:rPr>
+          <w:rFonts w:ascii="Times New Roman" w:hAnsi="Times New Roman" w:cs="Times New Roman"/>
+          <w:sz w:val="24"/>
+          <w:szCs w:val="24"/>
+        </w:rPr>
+      </w:pPr>
+      <w:proofErr w:type="spellStart"/>
+      <w:proofErr w:type="gramStart"/>
+      <w:r>
+        <w:rPr>
+          <w:rFonts w:ascii="Times New Roman" w:hAnsi="Times New Roman" w:cs="Times New Roman"/>
+          <w:sz w:val="24"/>
+          <w:szCs w:val="24"/>
+        </w:rPr>
+        <w:t>Nakon</w:t>
+      </w:r>
+      <w:proofErr w:type="spellEnd"/>
+      <w:r>
+        <w:rPr>
+          <w:rFonts w:ascii="Times New Roman" w:hAnsi="Times New Roman" w:cs="Times New Roman"/>
+          <w:sz w:val="24"/>
+          <w:szCs w:val="24"/>
+        </w:rPr>
+        <w:t xml:space="preserve"> </w:t>
+      </w:r>
+      <w:proofErr w:type="spellStart"/>
+      <w:r>
+        <w:rPr>
+          <w:rFonts w:ascii="Times New Roman" w:hAnsi="Times New Roman" w:cs="Times New Roman"/>
+          <w:sz w:val="24"/>
+          <w:szCs w:val="24"/>
+        </w:rPr>
+        <w:t>implemeniranja</w:t>
+      </w:r>
+      <w:proofErr w:type="spellEnd"/>
+      <w:r>
+        <w:rPr>
+          <w:rFonts w:ascii="Times New Roman" w:hAnsi="Times New Roman" w:cs="Times New Roman"/>
+          <w:sz w:val="24"/>
+          <w:szCs w:val="24"/>
+        </w:rPr>
+        <w:t xml:space="preserve"> adapter </w:t>
+      </w:r>
+      <w:proofErr w:type="spellStart"/>
+      <w:r>
+        <w:rPr>
+          <w:rFonts w:ascii="Times New Roman" w:hAnsi="Times New Roman" w:cs="Times New Roman"/>
+          <w:sz w:val="24"/>
+          <w:szCs w:val="24"/>
+        </w:rPr>
+        <w:t>paterna</w:t>
+      </w:r>
+      <w:proofErr w:type="spellEnd"/>
+      <w:r>
+        <w:rPr>
+          <w:rFonts w:ascii="Times New Roman" w:hAnsi="Times New Roman" w:cs="Times New Roman"/>
+          <w:sz w:val="24"/>
+          <w:szCs w:val="24"/>
+        </w:rPr>
+        <w:t xml:space="preserve"> </w:t>
+      </w:r>
+      <w:proofErr w:type="spellStart"/>
+      <w:r>
+        <w:rPr>
+          <w:rFonts w:ascii="Times New Roman" w:hAnsi="Times New Roman" w:cs="Times New Roman"/>
+          <w:sz w:val="24"/>
+          <w:szCs w:val="24"/>
+        </w:rPr>
+        <w:t>mogli</w:t>
+      </w:r>
+      <w:proofErr w:type="spellEnd"/>
+      <w:r>
+        <w:rPr>
+          <w:rFonts w:ascii="Times New Roman" w:hAnsi="Times New Roman" w:cs="Times New Roman"/>
+          <w:sz w:val="24"/>
+          <w:szCs w:val="24"/>
+        </w:rPr>
+        <w:t xml:space="preserve"> </w:t>
+      </w:r>
+      <w:proofErr w:type="spellStart"/>
+      <w:r>
+        <w:rPr>
+          <w:rFonts w:ascii="Times New Roman" w:hAnsi="Times New Roman" w:cs="Times New Roman"/>
+          <w:sz w:val="24"/>
+          <w:szCs w:val="24"/>
+        </w:rPr>
+        <w:t>smo</w:t>
+      </w:r>
+      <w:proofErr w:type="spellEnd"/>
+      <w:r>
+        <w:rPr>
+          <w:rFonts w:ascii="Times New Roman" w:hAnsi="Times New Roman" w:cs="Times New Roman"/>
+          <w:sz w:val="24"/>
+          <w:szCs w:val="24"/>
+        </w:rPr>
+        <w:t xml:space="preserve"> </w:t>
+      </w:r>
+      <w:proofErr w:type="spellStart"/>
+      <w:r>
+        <w:rPr>
+          <w:rFonts w:ascii="Times New Roman" w:hAnsi="Times New Roman" w:cs="Times New Roman"/>
+          <w:sz w:val="24"/>
+          <w:szCs w:val="24"/>
+        </w:rPr>
+        <w:t>uočiti</w:t>
+      </w:r>
+      <w:proofErr w:type="spellEnd"/>
+      <w:r>
+        <w:rPr>
+          <w:rFonts w:ascii="Times New Roman" w:hAnsi="Times New Roman" w:cs="Times New Roman"/>
+          <w:sz w:val="24"/>
+          <w:szCs w:val="24"/>
+        </w:rPr>
+        <w:t xml:space="preserve"> da </w:t>
+      </w:r>
+      <w:proofErr w:type="spellStart"/>
+      <w:r>
+        <w:rPr>
+          <w:rFonts w:ascii="Times New Roman" w:hAnsi="Times New Roman" w:cs="Times New Roman"/>
+          <w:sz w:val="24"/>
+          <w:szCs w:val="24"/>
+        </w:rPr>
+        <w:t>klasa</w:t>
+      </w:r>
+      <w:proofErr w:type="spellEnd"/>
+      <w:r>
+        <w:rPr>
+          <w:rFonts w:ascii="Times New Roman" w:hAnsi="Times New Roman" w:cs="Times New Roman"/>
+          <w:sz w:val="24"/>
+          <w:szCs w:val="24"/>
+        </w:rPr>
+        <w:t xml:space="preserve"> </w:t>
+      </w:r>
+      <w:proofErr w:type="spellStart"/>
+      <w:r>
+        <w:rPr>
+          <w:rFonts w:ascii="Times New Roman" w:hAnsi="Times New Roman" w:cs="Times New Roman"/>
+          <w:sz w:val="24"/>
+          <w:szCs w:val="24"/>
+        </w:rPr>
+        <w:t>MovieHub</w:t>
+      </w:r>
+      <w:proofErr w:type="spellEnd"/>
+      <w:r>
+        <w:rPr>
+          <w:rFonts w:ascii="Times New Roman" w:hAnsi="Times New Roman" w:cs="Times New Roman"/>
+          <w:sz w:val="24"/>
+          <w:szCs w:val="24"/>
+        </w:rPr>
+        <w:t xml:space="preserve"> </w:t>
+      </w:r>
+      <w:proofErr w:type="spellStart"/>
+      <w:r>
+        <w:rPr>
+          <w:rFonts w:ascii="Times New Roman" w:hAnsi="Times New Roman" w:cs="Times New Roman"/>
+          <w:sz w:val="24"/>
+          <w:szCs w:val="24"/>
+        </w:rPr>
+        <w:t>zapravo</w:t>
+      </w:r>
+      <w:proofErr w:type="spellEnd"/>
+      <w:r>
+        <w:rPr>
+          <w:rFonts w:ascii="Times New Roman" w:hAnsi="Times New Roman" w:cs="Times New Roman"/>
+          <w:sz w:val="24"/>
+          <w:szCs w:val="24"/>
+        </w:rPr>
+        <w:t xml:space="preserve"> </w:t>
+      </w:r>
+      <w:proofErr w:type="spellStart"/>
+      <w:r>
+        <w:rPr>
+          <w:rFonts w:ascii="Times New Roman" w:hAnsi="Times New Roman" w:cs="Times New Roman"/>
+          <w:sz w:val="24"/>
+          <w:szCs w:val="24"/>
+        </w:rPr>
+        <w:t>ima</w:t>
+      </w:r>
+      <w:proofErr w:type="spellEnd"/>
+      <w:r>
+        <w:rPr>
+          <w:rFonts w:ascii="Times New Roman" w:hAnsi="Times New Roman" w:cs="Times New Roman"/>
+          <w:sz w:val="24"/>
+          <w:szCs w:val="24"/>
+        </w:rPr>
+        <w:t xml:space="preserve"> </w:t>
+      </w:r>
+      <w:proofErr w:type="spellStart"/>
+      <w:r>
+        <w:rPr>
+          <w:rFonts w:ascii="Times New Roman" w:hAnsi="Times New Roman" w:cs="Times New Roman"/>
+          <w:sz w:val="24"/>
+          <w:szCs w:val="24"/>
+        </w:rPr>
+        <w:t>odlike</w:t>
+      </w:r>
+      <w:proofErr w:type="spellEnd"/>
+      <w:r>
+        <w:rPr>
+          <w:rFonts w:ascii="Times New Roman" w:hAnsi="Times New Roman" w:cs="Times New Roman"/>
+          <w:sz w:val="24"/>
+          <w:szCs w:val="24"/>
+        </w:rPr>
+        <w:t xml:space="preserve"> </w:t>
+      </w:r>
+      <w:r>
+        <w:rPr>
+          <w:rFonts w:ascii="Times New Roman" w:hAnsi="Times New Roman" w:cs="Times New Roman"/>
+          <w:i/>
+          <w:sz w:val="24"/>
+          <w:szCs w:val="24"/>
+        </w:rPr>
+        <w:t>Facade</w:t>
+      </w:r>
+      <w:r>
+        <w:rPr>
+          <w:rFonts w:ascii="Times New Roman" w:hAnsi="Times New Roman" w:cs="Times New Roman"/>
+          <w:sz w:val="24"/>
+          <w:szCs w:val="24"/>
+        </w:rPr>
+        <w:t xml:space="preserve"> </w:t>
+      </w:r>
+      <w:proofErr w:type="spellStart"/>
+      <w:r>
+        <w:rPr>
+          <w:rFonts w:ascii="Times New Roman" w:hAnsi="Times New Roman" w:cs="Times New Roman"/>
+          <w:sz w:val="24"/>
+          <w:szCs w:val="24"/>
+        </w:rPr>
+        <w:t>paterna</w:t>
+      </w:r>
+      <w:proofErr w:type="spellEnd"/>
+      <w:r>
+        <w:rPr>
+          <w:rFonts w:ascii="Times New Roman" w:hAnsi="Times New Roman" w:cs="Times New Roman"/>
+          <w:sz w:val="24"/>
+          <w:szCs w:val="24"/>
+        </w:rPr>
+        <w:t>.</w:t>
+      </w:r>
+      <w:proofErr w:type="gramEnd"/>
+    </w:p>
+    <w:p>
+      <w:pPr>
+        <w:jc w:val="center"/>
+        <w:rPr>
+          <w:rFonts w:ascii="Times New Roman" w:hAnsi="Times New Roman" w:cs="Times New Roman"/>
+          <w:sz w:val="24"/>
+          <w:szCs w:val="24"/>
+        </w:rPr>
+      </w:pPr>
+      <w:r>
+        <w:rPr>
+          <w:rFonts w:ascii="Times New Roman" w:hAnsi="Times New Roman" w:cs="Times New Roman"/>
+          <w:noProof/>
+          <w:sz w:val="24"/>
+          <w:szCs w:val="24"/>
+        </w:rPr>
+        <w:drawing>
+          <wp:inline distT="0" distB="0" distL="0" distR="0">
+            <wp:extent cx="3648584" cy="3162741"/>
+            <wp:effectExtent l="0" t="0" r="9525" b="0"/>
+            <wp:docPr id="2" name="Picture 2"/>
+            <wp:cNvGraphicFramePr>
+              <a:graphicFrameLocks xmlns:a="http://schemas.openxmlformats.org/drawingml/2006/main" noChangeAspect="1"/>
+            </wp:cNvGraphicFramePr>
+            <a:graphic xmlns:a="http://schemas.openxmlformats.org/drawingml/2006/main">
+              <a:graphicData uri="http://schemas.openxmlformats.org/drawingml/2006/picture">
+                <pic:pic xmlns:pic="http://schemas.openxmlformats.org/drawingml/2006/picture">
+                  <pic:nvPicPr>
+                    <pic:cNvPr id="0" name="FacadePatern.png"/>
+                    <pic:cNvPicPr/>
+                  </pic:nvPicPr>
+                  <pic:blipFill>
+                    <a:blip r:embed="rId7">
+                      <a:extLst>
+                        <a:ext uri="{28A0092B-C50C-407E-A947-70E740481C1C}">
+                          <a14:useLocalDpi xmlns:a14="http://schemas.microsoft.com/office/drawing/2010/main" val="0"/>
+                        </a:ext>
+                      </a:extLst>
+                    </a:blip>
+                    <a:stretch>
+                      <a:fillRect/>
+                    </a:stretch>
+                  </pic:blipFill>
+                  <pic:spPr>
+                    <a:xfrm>
+                      <a:off x="0" y="0"/>
+                      <a:ext cx="3648584" cy="3162741"/>
+                    </a:xfrm>
+                    <a:prstGeom prst="rect">
+                      <a:avLst/>
+                    </a:prstGeom>
+                  </pic:spPr>
+                </pic:pic>
+              </a:graphicData>
+            </a:graphic>
+          </wp:inline>
+        </w:drawing>
+      </w:r>
+    </w:p>
+    <w:p>
+      <w:pPr>
+        <w:jc w:val="both"/>
+        <w:rPr>
+          <w:rFonts w:ascii="Times New Roman" w:hAnsi="Times New Roman" w:cs="Times New Roman"/>
+          <w:sz w:val="24"/>
+          <w:szCs w:val="24"/>
+        </w:rPr>
+      </w:pPr>
+      <w:proofErr w:type="spellStart"/>
+      <w:r>
+        <w:rPr>
+          <w:rFonts w:ascii="Times New Roman" w:hAnsi="Times New Roman" w:cs="Times New Roman"/>
+          <w:sz w:val="24"/>
+          <w:szCs w:val="24"/>
+        </w:rPr>
+        <w:t>Kada</w:t>
+      </w:r>
+      <w:proofErr w:type="spellEnd"/>
+      <w:r>
+        <w:rPr>
+          <w:rFonts w:ascii="Times New Roman" w:hAnsi="Times New Roman" w:cs="Times New Roman"/>
+          <w:sz w:val="24"/>
+          <w:szCs w:val="24"/>
+        </w:rPr>
+        <w:t xml:space="preserve"> </w:t>
+      </w:r>
+      <w:proofErr w:type="spellStart"/>
+      <w:r>
+        <w:rPr>
+          <w:rFonts w:ascii="Times New Roman" w:hAnsi="Times New Roman" w:cs="Times New Roman"/>
+          <w:sz w:val="24"/>
+          <w:szCs w:val="24"/>
+        </w:rPr>
+        <w:t>posmatramo</w:t>
+      </w:r>
+      <w:proofErr w:type="spellEnd"/>
+      <w:r>
+        <w:rPr>
+          <w:rFonts w:ascii="Times New Roman" w:hAnsi="Times New Roman" w:cs="Times New Roman"/>
+          <w:sz w:val="24"/>
+          <w:szCs w:val="24"/>
+        </w:rPr>
+        <w:t xml:space="preserve"> </w:t>
+      </w:r>
+      <w:proofErr w:type="spellStart"/>
+      <w:r>
+        <w:rPr>
+          <w:rFonts w:ascii="Times New Roman" w:hAnsi="Times New Roman" w:cs="Times New Roman"/>
+          <w:sz w:val="24"/>
+          <w:szCs w:val="24"/>
+        </w:rPr>
+        <w:t>ovu</w:t>
+      </w:r>
+      <w:proofErr w:type="spellEnd"/>
+      <w:r>
+        <w:rPr>
+          <w:rFonts w:ascii="Times New Roman" w:hAnsi="Times New Roman" w:cs="Times New Roman"/>
+          <w:sz w:val="24"/>
+          <w:szCs w:val="24"/>
+        </w:rPr>
+        <w:t xml:space="preserve"> </w:t>
+      </w:r>
+      <w:proofErr w:type="spellStart"/>
+      <w:r>
+        <w:rPr>
+          <w:rFonts w:ascii="Times New Roman" w:hAnsi="Times New Roman" w:cs="Times New Roman"/>
+          <w:sz w:val="24"/>
+          <w:szCs w:val="24"/>
+        </w:rPr>
+        <w:t>klasu</w:t>
+      </w:r>
+      <w:proofErr w:type="spellEnd"/>
+      <w:r>
+        <w:rPr>
+          <w:rFonts w:ascii="Times New Roman" w:hAnsi="Times New Roman" w:cs="Times New Roman"/>
+          <w:sz w:val="24"/>
+          <w:szCs w:val="24"/>
+        </w:rPr>
+        <w:t xml:space="preserve"> s </w:t>
+      </w:r>
+      <w:proofErr w:type="spellStart"/>
+      <w:r>
+        <w:rPr>
+          <w:rFonts w:ascii="Times New Roman" w:hAnsi="Times New Roman" w:cs="Times New Roman"/>
+          <w:sz w:val="24"/>
+          <w:szCs w:val="24"/>
+        </w:rPr>
+        <w:t>ugla</w:t>
+      </w:r>
+      <w:proofErr w:type="spellEnd"/>
+      <w:r>
+        <w:rPr>
+          <w:rFonts w:ascii="Times New Roman" w:hAnsi="Times New Roman" w:cs="Times New Roman"/>
+          <w:sz w:val="24"/>
+          <w:szCs w:val="24"/>
+        </w:rPr>
+        <w:t xml:space="preserve"> </w:t>
+      </w:r>
+      <w:proofErr w:type="spellStart"/>
+      <w:r>
+        <w:rPr>
+          <w:rFonts w:ascii="Times New Roman" w:hAnsi="Times New Roman" w:cs="Times New Roman"/>
+          <w:sz w:val="24"/>
+          <w:szCs w:val="24"/>
+        </w:rPr>
+        <w:t>klijenta</w:t>
+      </w:r>
+      <w:proofErr w:type="spellEnd"/>
+      <w:r>
+        <w:rPr>
+          <w:rFonts w:ascii="Times New Roman" w:hAnsi="Times New Roman" w:cs="Times New Roman"/>
+          <w:sz w:val="24"/>
+          <w:szCs w:val="24"/>
+        </w:rPr>
+        <w:t xml:space="preserve"> (</w:t>
+      </w:r>
+      <w:proofErr w:type="spellStart"/>
+      <w:r>
+        <w:rPr>
+          <w:rFonts w:ascii="Times New Roman" w:hAnsi="Times New Roman" w:cs="Times New Roman"/>
+          <w:sz w:val="24"/>
+          <w:szCs w:val="24"/>
+        </w:rPr>
+        <w:t>klijenta</w:t>
+      </w:r>
+      <w:proofErr w:type="spellEnd"/>
+      <w:r>
+        <w:rPr>
+          <w:rFonts w:ascii="Times New Roman" w:hAnsi="Times New Roman" w:cs="Times New Roman"/>
+          <w:sz w:val="24"/>
+          <w:szCs w:val="24"/>
+        </w:rPr>
+        <w:t xml:space="preserve"> </w:t>
+      </w:r>
+      <w:proofErr w:type="spellStart"/>
+      <w:r>
+        <w:rPr>
+          <w:rFonts w:ascii="Times New Roman" w:hAnsi="Times New Roman" w:cs="Times New Roman"/>
+          <w:sz w:val="24"/>
+          <w:szCs w:val="24"/>
+        </w:rPr>
+        <w:t>kao</w:t>
+      </w:r>
+      <w:proofErr w:type="spellEnd"/>
+      <w:r>
+        <w:rPr>
+          <w:rFonts w:ascii="Times New Roman" w:hAnsi="Times New Roman" w:cs="Times New Roman"/>
+          <w:sz w:val="24"/>
+          <w:szCs w:val="24"/>
+        </w:rPr>
+        <w:t xml:space="preserve"> </w:t>
+      </w:r>
+      <w:proofErr w:type="spellStart"/>
+      <w:r>
+        <w:rPr>
+          <w:rFonts w:ascii="Times New Roman" w:hAnsi="Times New Roman" w:cs="Times New Roman"/>
+          <w:sz w:val="24"/>
+          <w:szCs w:val="24"/>
+        </w:rPr>
+        <w:t>nekog</w:t>
+      </w:r>
+      <w:proofErr w:type="spellEnd"/>
+      <w:r>
+        <w:rPr>
+          <w:rFonts w:ascii="Times New Roman" w:hAnsi="Times New Roman" w:cs="Times New Roman"/>
+          <w:sz w:val="24"/>
+          <w:szCs w:val="24"/>
+        </w:rPr>
+        <w:t xml:space="preserve"> </w:t>
+      </w:r>
+      <w:r>
+        <w:rPr>
+          <w:rFonts w:ascii="Times New Roman" w:hAnsi="Times New Roman" w:cs="Times New Roman"/>
+          <w:i/>
+          <w:sz w:val="24"/>
+          <w:szCs w:val="24"/>
+        </w:rPr>
+        <w:t>code-a</w:t>
+      </w:r>
+      <w:r>
+        <w:rPr>
+          <w:rFonts w:ascii="Times New Roman" w:hAnsi="Times New Roman" w:cs="Times New Roman"/>
+          <w:sz w:val="24"/>
+          <w:szCs w:val="24"/>
+        </w:rPr>
+        <w:t xml:space="preserve"> </w:t>
+      </w:r>
+      <w:proofErr w:type="spellStart"/>
+      <w:r>
+        <w:rPr>
+          <w:rFonts w:ascii="Times New Roman" w:hAnsi="Times New Roman" w:cs="Times New Roman"/>
+          <w:sz w:val="24"/>
+          <w:szCs w:val="24"/>
+        </w:rPr>
+        <w:t>koji</w:t>
+      </w:r>
+      <w:proofErr w:type="spellEnd"/>
+      <w:r>
+        <w:rPr>
+          <w:rFonts w:ascii="Times New Roman" w:hAnsi="Times New Roman" w:cs="Times New Roman"/>
+          <w:sz w:val="24"/>
+          <w:szCs w:val="24"/>
+        </w:rPr>
+        <w:t xml:space="preserve"> </w:t>
+      </w:r>
+      <w:proofErr w:type="spellStart"/>
+      <w:proofErr w:type="gramStart"/>
+      <w:r>
+        <w:rPr>
+          <w:rFonts w:ascii="Times New Roman" w:hAnsi="Times New Roman" w:cs="Times New Roman"/>
+          <w:sz w:val="24"/>
+          <w:szCs w:val="24"/>
+        </w:rPr>
+        <w:t>će</w:t>
+      </w:r>
+      <w:proofErr w:type="spellEnd"/>
+      <w:proofErr w:type="gramEnd"/>
+      <w:r>
+        <w:rPr>
+          <w:rFonts w:ascii="Times New Roman" w:hAnsi="Times New Roman" w:cs="Times New Roman"/>
+          <w:sz w:val="24"/>
+          <w:szCs w:val="24"/>
+        </w:rPr>
+        <w:t xml:space="preserve"> je </w:t>
+      </w:r>
+      <w:proofErr w:type="spellStart"/>
+      <w:r>
+        <w:rPr>
+          <w:rFonts w:ascii="Times New Roman" w:hAnsi="Times New Roman" w:cs="Times New Roman"/>
+          <w:sz w:val="24"/>
+          <w:szCs w:val="24"/>
+        </w:rPr>
+        <w:t>koristiti</w:t>
+      </w:r>
+      <w:proofErr w:type="spellEnd"/>
+      <w:r>
+        <w:rPr>
+          <w:rFonts w:ascii="Times New Roman" w:hAnsi="Times New Roman" w:cs="Times New Roman"/>
+          <w:sz w:val="24"/>
+          <w:szCs w:val="24"/>
+        </w:rPr>
+        <w:t xml:space="preserve">, a ne </w:t>
+      </w:r>
+      <w:r>
+        <w:rPr>
+          <w:rFonts w:ascii="Times New Roman" w:hAnsi="Times New Roman" w:cs="Times New Roman"/>
+          <w:i/>
+          <w:sz w:val="24"/>
+          <w:szCs w:val="24"/>
+        </w:rPr>
+        <w:t xml:space="preserve">end </w:t>
+      </w:r>
+      <w:proofErr w:type="spellStart"/>
+      <w:r>
+        <w:rPr>
+          <w:rFonts w:ascii="Times New Roman" w:hAnsi="Times New Roman" w:cs="Times New Roman"/>
+          <w:i/>
+          <w:sz w:val="24"/>
+          <w:szCs w:val="24"/>
+        </w:rPr>
+        <w:t>usera</w:t>
+      </w:r>
+      <w:proofErr w:type="spellEnd"/>
+      <w:r>
+        <w:rPr>
+          <w:rFonts w:ascii="Times New Roman" w:hAnsi="Times New Roman" w:cs="Times New Roman"/>
+          <w:sz w:val="24"/>
+          <w:szCs w:val="24"/>
+        </w:rPr>
+        <w:t xml:space="preserve">) </w:t>
+      </w:r>
+      <w:proofErr w:type="spellStart"/>
+      <w:r>
+        <w:rPr>
+          <w:rFonts w:ascii="Times New Roman" w:hAnsi="Times New Roman" w:cs="Times New Roman"/>
+          <w:sz w:val="24"/>
+          <w:szCs w:val="24"/>
+        </w:rPr>
+        <w:t>zapravo</w:t>
+      </w:r>
+      <w:proofErr w:type="spellEnd"/>
+      <w:r>
+        <w:rPr>
+          <w:rFonts w:ascii="Times New Roman" w:hAnsi="Times New Roman" w:cs="Times New Roman"/>
+          <w:sz w:val="24"/>
+          <w:szCs w:val="24"/>
+        </w:rPr>
+        <w:t xml:space="preserve"> </w:t>
+      </w:r>
+      <w:proofErr w:type="spellStart"/>
+      <w:r>
+        <w:rPr>
+          <w:rFonts w:ascii="Times New Roman" w:hAnsi="Times New Roman" w:cs="Times New Roman"/>
+          <w:sz w:val="24"/>
+          <w:szCs w:val="24"/>
+        </w:rPr>
+        <w:t>dobijamo</w:t>
+      </w:r>
+      <w:proofErr w:type="spellEnd"/>
+      <w:r>
+        <w:rPr>
+          <w:rFonts w:ascii="Times New Roman" w:hAnsi="Times New Roman" w:cs="Times New Roman"/>
+          <w:sz w:val="24"/>
+          <w:szCs w:val="24"/>
+        </w:rPr>
+        <w:t xml:space="preserve"> </w:t>
+      </w:r>
+      <w:proofErr w:type="spellStart"/>
+      <w:r>
+        <w:rPr>
+          <w:rFonts w:ascii="Times New Roman" w:hAnsi="Times New Roman" w:cs="Times New Roman"/>
+          <w:sz w:val="24"/>
+          <w:szCs w:val="24"/>
+        </w:rPr>
+        <w:t>jednostavan</w:t>
+      </w:r>
+      <w:proofErr w:type="spellEnd"/>
+      <w:r>
+        <w:rPr>
+          <w:rFonts w:ascii="Times New Roman" w:hAnsi="Times New Roman" w:cs="Times New Roman"/>
+          <w:sz w:val="24"/>
+          <w:szCs w:val="24"/>
+        </w:rPr>
+        <w:t xml:space="preserve"> </w:t>
+      </w:r>
+      <w:proofErr w:type="spellStart"/>
+      <w:r>
+        <w:rPr>
+          <w:rFonts w:ascii="Times New Roman" w:hAnsi="Times New Roman" w:cs="Times New Roman"/>
+          <w:sz w:val="24"/>
+          <w:szCs w:val="24"/>
+        </w:rPr>
+        <w:t>intefejs</w:t>
+      </w:r>
+      <w:proofErr w:type="spellEnd"/>
+      <w:r>
+        <w:rPr>
+          <w:rFonts w:ascii="Times New Roman" w:hAnsi="Times New Roman" w:cs="Times New Roman"/>
+          <w:sz w:val="24"/>
+          <w:szCs w:val="24"/>
+        </w:rPr>
+        <w:t xml:space="preserve"> </w:t>
+      </w:r>
+      <w:proofErr w:type="spellStart"/>
+      <w:r>
+        <w:rPr>
+          <w:rFonts w:ascii="Times New Roman" w:hAnsi="Times New Roman" w:cs="Times New Roman"/>
+          <w:sz w:val="24"/>
+          <w:szCs w:val="24"/>
+        </w:rPr>
+        <w:t>za</w:t>
+      </w:r>
+      <w:proofErr w:type="spellEnd"/>
+      <w:r>
+        <w:rPr>
+          <w:rFonts w:ascii="Times New Roman" w:hAnsi="Times New Roman" w:cs="Times New Roman"/>
+          <w:sz w:val="24"/>
+          <w:szCs w:val="24"/>
+        </w:rPr>
+        <w:t xml:space="preserve"> </w:t>
+      </w:r>
+      <w:proofErr w:type="spellStart"/>
+      <w:r>
+        <w:rPr>
+          <w:rFonts w:ascii="Times New Roman" w:hAnsi="Times New Roman" w:cs="Times New Roman"/>
+          <w:sz w:val="24"/>
+          <w:szCs w:val="24"/>
+        </w:rPr>
+        <w:t>korištenje</w:t>
+      </w:r>
+      <w:proofErr w:type="spellEnd"/>
+      <w:r>
+        <w:rPr>
+          <w:rFonts w:ascii="Times New Roman" w:hAnsi="Times New Roman" w:cs="Times New Roman"/>
+          <w:sz w:val="24"/>
+          <w:szCs w:val="24"/>
+        </w:rPr>
+        <w:t xml:space="preserve"> </w:t>
+      </w:r>
+      <w:proofErr w:type="spellStart"/>
+      <w:r>
+        <w:rPr>
+          <w:rFonts w:ascii="Times New Roman" w:hAnsi="Times New Roman" w:cs="Times New Roman"/>
+          <w:sz w:val="24"/>
+          <w:szCs w:val="24"/>
+        </w:rPr>
+        <w:t>cijelog</w:t>
+      </w:r>
+      <w:proofErr w:type="spellEnd"/>
+      <w:r>
+        <w:rPr>
+          <w:rFonts w:ascii="Times New Roman" w:hAnsi="Times New Roman" w:cs="Times New Roman"/>
+          <w:sz w:val="24"/>
+          <w:szCs w:val="24"/>
+        </w:rPr>
+        <w:t xml:space="preserve"> </w:t>
+      </w:r>
+      <w:proofErr w:type="spellStart"/>
+      <w:r>
+        <w:rPr>
+          <w:rFonts w:ascii="Times New Roman" w:hAnsi="Times New Roman" w:cs="Times New Roman"/>
+          <w:sz w:val="24"/>
+          <w:szCs w:val="24"/>
+        </w:rPr>
+        <w:t>sistema</w:t>
       </w:r>
       <w:proofErr w:type="spellEnd"/>
       <w:r>
@@ -458,6 +1552,186 @@
         <w:t xml:space="preserve">, </w:t>
       </w:r>
       <w:proofErr w:type="spellStart"/>
+      <w:r>
+        <w:rPr>
+          <w:rFonts w:ascii="Times New Roman" w:hAnsi="Times New Roman" w:cs="Times New Roman"/>
+          <w:sz w:val="24"/>
+          <w:szCs w:val="24"/>
+        </w:rPr>
+        <w:t>odnosno</w:t>
+      </w:r>
+      <w:proofErr w:type="spellEnd"/>
+      <w:r>
+        <w:rPr>
+          <w:rFonts w:ascii="Times New Roman" w:hAnsi="Times New Roman" w:cs="Times New Roman"/>
+          <w:sz w:val="24"/>
+          <w:szCs w:val="24"/>
+        </w:rPr>
+        <w:t xml:space="preserve"> </w:t>
+      </w:r>
+      <w:proofErr w:type="spellStart"/>
+      <w:r>
+        <w:rPr>
+          <w:rFonts w:ascii="Times New Roman" w:hAnsi="Times New Roman" w:cs="Times New Roman"/>
+          <w:sz w:val="24"/>
+          <w:szCs w:val="24"/>
+        </w:rPr>
+        <w:t>tu</w:t>
+      </w:r>
+      <w:proofErr w:type="spellEnd"/>
+      <w:r>
+        <w:rPr>
+          <w:rFonts w:ascii="Times New Roman" w:hAnsi="Times New Roman" w:cs="Times New Roman"/>
+          <w:sz w:val="24"/>
+          <w:szCs w:val="24"/>
+        </w:rPr>
+        <w:t xml:space="preserve"> </w:t>
+      </w:r>
+      <w:proofErr w:type="spellStart"/>
+      <w:r>
+        <w:rPr>
+          <w:rFonts w:ascii="Times New Roman" w:hAnsi="Times New Roman" w:cs="Times New Roman"/>
+          <w:sz w:val="24"/>
+          <w:szCs w:val="24"/>
+        </w:rPr>
+        <w:t>fasadu</w:t>
+      </w:r>
+      <w:proofErr w:type="spellEnd"/>
+      <w:r>
+        <w:rPr>
+          <w:rFonts w:ascii="Times New Roman" w:hAnsi="Times New Roman" w:cs="Times New Roman"/>
+          <w:sz w:val="24"/>
+          <w:szCs w:val="24"/>
+        </w:rPr>
+        <w:t xml:space="preserve"> </w:t>
+      </w:r>
+      <w:proofErr w:type="spellStart"/>
+      <w:r>
+        <w:rPr>
+          <w:rFonts w:ascii="Times New Roman" w:hAnsi="Times New Roman" w:cs="Times New Roman"/>
+          <w:sz w:val="24"/>
+          <w:szCs w:val="24"/>
+        </w:rPr>
+        <w:t>sistema</w:t>
+      </w:r>
+      <w:proofErr w:type="spellEnd"/>
+      <w:r>
+        <w:rPr>
+          <w:rFonts w:ascii="Times New Roman" w:hAnsi="Times New Roman" w:cs="Times New Roman"/>
+          <w:sz w:val="24"/>
+          <w:szCs w:val="24"/>
+        </w:rPr>
+        <w:t xml:space="preserve">. </w:t>
+      </w:r>
+      <w:proofErr w:type="spellStart"/>
+      <w:r>
+        <w:rPr>
+          <w:rFonts w:ascii="Times New Roman" w:hAnsi="Times New Roman" w:cs="Times New Roman"/>
+          <w:sz w:val="24"/>
+          <w:szCs w:val="24"/>
+        </w:rPr>
+        <w:t>Uočavamo</w:t>
+      </w:r>
+      <w:proofErr w:type="spellEnd"/>
+      <w:r>
+        <w:rPr>
+          <w:rFonts w:ascii="Times New Roman" w:hAnsi="Times New Roman" w:cs="Times New Roman"/>
+          <w:sz w:val="24"/>
+          <w:szCs w:val="24"/>
+        </w:rPr>
+        <w:t xml:space="preserve"> da </w:t>
+      </w:r>
+      <w:proofErr w:type="spellStart"/>
+      <w:r>
+        <w:rPr>
+          <w:rFonts w:ascii="Times New Roman" w:hAnsi="Times New Roman" w:cs="Times New Roman"/>
+          <w:sz w:val="24"/>
+          <w:szCs w:val="24"/>
+        </w:rPr>
+        <w:t>veoma</w:t>
+      </w:r>
+      <w:proofErr w:type="spellEnd"/>
+      <w:r>
+        <w:rPr>
+          <w:rFonts w:ascii="Times New Roman" w:hAnsi="Times New Roman" w:cs="Times New Roman"/>
+          <w:sz w:val="24"/>
+          <w:szCs w:val="24"/>
+        </w:rPr>
+        <w:t xml:space="preserve"> </w:t>
+      </w:r>
+      <w:proofErr w:type="spellStart"/>
+      <w:r>
+        <w:rPr>
+          <w:rFonts w:ascii="Times New Roman" w:hAnsi="Times New Roman" w:cs="Times New Roman"/>
+          <w:sz w:val="24"/>
+          <w:szCs w:val="24"/>
+        </w:rPr>
+        <w:t>lagano</w:t>
+      </w:r>
+      <w:proofErr w:type="spellEnd"/>
+      <w:r>
+        <w:rPr>
+          <w:rFonts w:ascii="Times New Roman" w:hAnsi="Times New Roman" w:cs="Times New Roman"/>
+          <w:sz w:val="24"/>
+          <w:szCs w:val="24"/>
+        </w:rPr>
+        <w:t xml:space="preserve"> </w:t>
+      </w:r>
+      <w:proofErr w:type="spellStart"/>
+      <w:r>
+        <w:rPr>
+          <w:rFonts w:ascii="Times New Roman" w:hAnsi="Times New Roman" w:cs="Times New Roman"/>
+          <w:sz w:val="24"/>
+          <w:szCs w:val="24"/>
+        </w:rPr>
+        <w:t>možemo</w:t>
+      </w:r>
+      <w:proofErr w:type="spellEnd"/>
+      <w:r>
+        <w:rPr>
+          <w:rFonts w:ascii="Times New Roman" w:hAnsi="Times New Roman" w:cs="Times New Roman"/>
+          <w:sz w:val="24"/>
+          <w:szCs w:val="24"/>
+        </w:rPr>
+        <w:t xml:space="preserve"> </w:t>
+      </w:r>
+      <w:proofErr w:type="spellStart"/>
+      <w:r>
+        <w:rPr>
+          <w:rFonts w:ascii="Times New Roman" w:hAnsi="Times New Roman" w:cs="Times New Roman"/>
+          <w:sz w:val="24"/>
+          <w:szCs w:val="24"/>
+        </w:rPr>
+        <w:t>iskorisiti</w:t>
+      </w:r>
+      <w:proofErr w:type="spellEnd"/>
+      <w:r>
+        <w:rPr>
+          <w:rFonts w:ascii="Times New Roman" w:hAnsi="Times New Roman" w:cs="Times New Roman"/>
+          <w:sz w:val="24"/>
+          <w:szCs w:val="24"/>
+        </w:rPr>
+        <w:t xml:space="preserve"> </w:t>
+      </w:r>
+      <w:proofErr w:type="spellStart"/>
+      <w:r>
+        <w:rPr>
+          <w:rFonts w:ascii="Times New Roman" w:hAnsi="Times New Roman" w:cs="Times New Roman"/>
+          <w:sz w:val="24"/>
+          <w:szCs w:val="24"/>
+        </w:rPr>
+        <w:t>metode</w:t>
+      </w:r>
+      <w:proofErr w:type="spellEnd"/>
+      <w:r>
+        <w:rPr>
+          <w:rFonts w:ascii="Times New Roman" w:hAnsi="Times New Roman" w:cs="Times New Roman"/>
+          <w:sz w:val="24"/>
+          <w:szCs w:val="24"/>
+        </w:rPr>
+        <w:t xml:space="preserve"> </w:t>
+      </w:r>
+      <w:proofErr w:type="spellStart"/>
       <w:proofErr w:type="gramStart"/>
       <w:r>
         <w:rPr>
@@ -465,9 +1739,17 @@
           <w:sz w:val="24"/>
           <w:szCs w:val="24"/>
         </w:rPr>
-        <w:t>na</w:t>
-      </w:r>
-      <w:proofErr w:type="spellEnd"/>
+        <w:t>dodajFilm</w:t>
+      </w:r>
+      <w:proofErr w:type="spellEnd"/>
+      <w:r>
+        <w:rPr>
+          <w:rFonts w:ascii="Times New Roman" w:hAnsi="Times New Roman" w:cs="Times New Roman"/>
+          <w:sz w:val="24"/>
+          <w:szCs w:val="24"/>
+        </w:rPr>
+        <w:t>(</w:t>
+      </w:r>
       <w:proofErr w:type="gramEnd"/>
       <w:r>
         <w:rPr>
@@ -475,646 +1757,124 @@
           <w:sz w:val="24"/>
           <w:szCs w:val="24"/>
         </w:rPr>
-        <w:t xml:space="preserve"> </w:t>
-      </w:r>
-      <w:proofErr w:type="spellStart"/>
-      <w:r>
-        <w:rPr>
-          <w:rFonts w:ascii="Times New Roman" w:hAnsi="Times New Roman" w:cs="Times New Roman"/>
-          <w:sz w:val="24"/>
-          <w:szCs w:val="24"/>
-        </w:rPr>
-        <w:t>našem</w:t>
-      </w:r>
-      <w:proofErr w:type="spellEnd"/>
-      <w:r>
-        <w:rPr>
-          <w:rFonts w:ascii="Times New Roman" w:hAnsi="Times New Roman" w:cs="Times New Roman"/>
-          <w:sz w:val="24"/>
-          <w:szCs w:val="24"/>
-        </w:rPr>
-        <w:t xml:space="preserve"> </w:t>
-      </w:r>
-      <w:proofErr w:type="spellStart"/>
-      <w:r>
-        <w:rPr>
-          <w:rFonts w:ascii="Times New Roman" w:hAnsi="Times New Roman" w:cs="Times New Roman"/>
-          <w:sz w:val="24"/>
-          <w:szCs w:val="24"/>
-        </w:rPr>
-        <w:t>dijagramu</w:t>
-      </w:r>
-      <w:proofErr w:type="spellEnd"/>
-      <w:r>
-        <w:rPr>
-          <w:rFonts w:ascii="Times New Roman" w:hAnsi="Times New Roman" w:cs="Times New Roman"/>
-          <w:sz w:val="24"/>
-          <w:szCs w:val="24"/>
-        </w:rPr>
-        <w:t xml:space="preserve"> </w:t>
-      </w:r>
-      <w:proofErr w:type="spellStart"/>
-      <w:r>
-        <w:rPr>
-          <w:rFonts w:ascii="Times New Roman" w:hAnsi="Times New Roman" w:cs="Times New Roman"/>
-          <w:sz w:val="24"/>
-          <w:szCs w:val="24"/>
-        </w:rPr>
-        <w:t>klasa</w:t>
-      </w:r>
-      <w:proofErr w:type="spellEnd"/>
-      <w:r>
-        <w:rPr>
-          <w:rFonts w:ascii="Times New Roman" w:hAnsi="Times New Roman" w:cs="Times New Roman"/>
-          <w:sz w:val="24"/>
-          <w:szCs w:val="24"/>
-        </w:rPr>
-        <w:t xml:space="preserve"> </w:t>
-      </w:r>
-      <w:proofErr w:type="spellStart"/>
-      <w:r>
-        <w:rPr>
-          <w:rFonts w:ascii="Times New Roman" w:hAnsi="Times New Roman" w:cs="Times New Roman"/>
-          <w:sz w:val="24"/>
-          <w:szCs w:val="24"/>
-        </w:rPr>
-        <w:t>nemamo</w:t>
-      </w:r>
-      <w:proofErr w:type="spellEnd"/>
-      <w:r>
-        <w:rPr>
-          <w:rFonts w:ascii="Times New Roman" w:hAnsi="Times New Roman" w:cs="Times New Roman"/>
-          <w:sz w:val="24"/>
-          <w:szCs w:val="24"/>
-        </w:rPr>
-        <w:t xml:space="preserve"> </w:t>
-      </w:r>
-      <w:proofErr w:type="spellStart"/>
-      <w:r>
-        <w:rPr>
-          <w:rFonts w:ascii="Times New Roman" w:hAnsi="Times New Roman" w:cs="Times New Roman"/>
-          <w:sz w:val="24"/>
-          <w:szCs w:val="24"/>
-        </w:rPr>
-        <w:t>više</w:t>
-      </w:r>
-      <w:proofErr w:type="spellEnd"/>
-      <w:r>
-        <w:rPr>
-          <w:rFonts w:ascii="Times New Roman" w:hAnsi="Times New Roman" w:cs="Times New Roman"/>
-          <w:sz w:val="24"/>
-          <w:szCs w:val="24"/>
-        </w:rPr>
-        <w:t xml:space="preserve"> </w:t>
-      </w:r>
-      <w:proofErr w:type="spellStart"/>
-      <w:r>
-        <w:rPr>
-          <w:rFonts w:ascii="Times New Roman" w:hAnsi="Times New Roman" w:cs="Times New Roman"/>
-          <w:sz w:val="24"/>
-          <w:szCs w:val="24"/>
-        </w:rPr>
-        <w:t>podsistema</w:t>
-      </w:r>
-      <w:proofErr w:type="spellEnd"/>
-      <w:r>
-        <w:rPr>
-          <w:rFonts w:ascii="Times New Roman" w:hAnsi="Times New Roman" w:cs="Times New Roman"/>
-          <w:sz w:val="24"/>
-          <w:szCs w:val="24"/>
-        </w:rPr>
-        <w:t xml:space="preserve"> </w:t>
-      </w:r>
-      <w:proofErr w:type="spellStart"/>
-      <w:r>
-        <w:rPr>
-          <w:rFonts w:ascii="Times New Roman" w:hAnsi="Times New Roman" w:cs="Times New Roman"/>
-          <w:sz w:val="24"/>
-          <w:szCs w:val="24"/>
-        </w:rPr>
-        <w:t>već</w:t>
-      </w:r>
-      <w:proofErr w:type="spellEnd"/>
-      <w:r>
-        <w:rPr>
-          <w:rFonts w:ascii="Times New Roman" w:hAnsi="Times New Roman" w:cs="Times New Roman"/>
-          <w:sz w:val="24"/>
-          <w:szCs w:val="24"/>
-        </w:rPr>
-        <w:t xml:space="preserve"> </w:t>
-      </w:r>
-      <w:proofErr w:type="spellStart"/>
-      <w:r>
-        <w:rPr>
-          <w:rFonts w:ascii="Times New Roman" w:hAnsi="Times New Roman" w:cs="Times New Roman"/>
-          <w:sz w:val="24"/>
-          <w:szCs w:val="24"/>
-        </w:rPr>
-        <w:t>svi</w:t>
-      </w:r>
-      <w:proofErr w:type="spellEnd"/>
-      <w:r>
-        <w:rPr>
-          <w:rFonts w:ascii="Times New Roman" w:hAnsi="Times New Roman" w:cs="Times New Roman"/>
-          <w:sz w:val="24"/>
-          <w:szCs w:val="24"/>
-        </w:rPr>
-        <w:t xml:space="preserve"> </w:t>
-      </w:r>
-      <w:proofErr w:type="spellStart"/>
-      <w:r>
-        <w:rPr>
-          <w:rFonts w:ascii="Times New Roman" w:hAnsi="Times New Roman" w:cs="Times New Roman"/>
-          <w:sz w:val="24"/>
-          <w:szCs w:val="24"/>
-        </w:rPr>
-        <w:t>objekti</w:t>
-      </w:r>
-      <w:proofErr w:type="spellEnd"/>
-      <w:r>
-        <w:rPr>
-          <w:rFonts w:ascii="Times New Roman" w:hAnsi="Times New Roman" w:cs="Times New Roman"/>
-          <w:sz w:val="24"/>
-          <w:szCs w:val="24"/>
-        </w:rPr>
-        <w:t xml:space="preserve"> </w:t>
-      </w:r>
-      <w:proofErr w:type="spellStart"/>
-      <w:r>
-        <w:rPr>
-          <w:rFonts w:ascii="Times New Roman" w:hAnsi="Times New Roman" w:cs="Times New Roman"/>
-          <w:sz w:val="24"/>
-          <w:szCs w:val="24"/>
-        </w:rPr>
-        <w:t>su</w:t>
-      </w:r>
-      <w:proofErr w:type="spellEnd"/>
-      <w:r>
-        <w:rPr>
-          <w:rFonts w:ascii="Times New Roman" w:hAnsi="Times New Roman" w:cs="Times New Roman"/>
-          <w:sz w:val="24"/>
-          <w:szCs w:val="24"/>
-        </w:rPr>
-        <w:t xml:space="preserve"> </w:t>
-      </w:r>
-      <w:proofErr w:type="spellStart"/>
-      <w:r>
-        <w:rPr>
-          <w:rFonts w:ascii="Times New Roman" w:hAnsi="Times New Roman" w:cs="Times New Roman"/>
-          <w:sz w:val="24"/>
-          <w:szCs w:val="24"/>
-        </w:rPr>
-        <w:t>dio</w:t>
-      </w:r>
-      <w:proofErr w:type="spellEnd"/>
-      <w:r>
-        <w:rPr>
-          <w:rFonts w:ascii="Times New Roman" w:hAnsi="Times New Roman" w:cs="Times New Roman"/>
-          <w:sz w:val="24"/>
-          <w:szCs w:val="24"/>
-        </w:rPr>
-        <w:t xml:space="preserve"> </w:t>
-      </w:r>
-      <w:proofErr w:type="spellStart"/>
-      <w:r>
-        <w:rPr>
-          <w:rFonts w:ascii="Times New Roman" w:hAnsi="Times New Roman" w:cs="Times New Roman"/>
-          <w:sz w:val="24"/>
-          <w:szCs w:val="24"/>
-        </w:rPr>
-        <w:t>glavnog</w:t>
-      </w:r>
-      <w:proofErr w:type="spellEnd"/>
-      <w:r>
-        <w:rPr>
-          <w:rFonts w:ascii="Times New Roman" w:hAnsi="Times New Roman" w:cs="Times New Roman"/>
-          <w:sz w:val="24"/>
-          <w:szCs w:val="24"/>
-        </w:rPr>
-        <w:t xml:space="preserve"> </w:t>
-      </w:r>
-      <w:proofErr w:type="spellStart"/>
-      <w:r>
-        <w:rPr>
-          <w:rFonts w:ascii="Times New Roman" w:hAnsi="Times New Roman" w:cs="Times New Roman"/>
-          <w:sz w:val="24"/>
-          <w:szCs w:val="24"/>
-        </w:rPr>
-        <w:t>sistema</w:t>
-      </w:r>
-      <w:proofErr w:type="spellEnd"/>
-      <w:r>
-        <w:rPr>
-          <w:rFonts w:ascii="Times New Roman" w:hAnsi="Times New Roman" w:cs="Times New Roman"/>
-          <w:sz w:val="24"/>
-          <w:szCs w:val="24"/>
-        </w:rPr>
-        <w:t xml:space="preserve"> </w:t>
-      </w:r>
-      <w:proofErr w:type="spellStart"/>
-      <w:r>
-        <w:rPr>
-          <w:rFonts w:ascii="Times New Roman" w:hAnsi="Times New Roman" w:cs="Times New Roman"/>
-          <w:sz w:val="24"/>
-          <w:szCs w:val="24"/>
-        </w:rPr>
-        <w:t>MovieHub</w:t>
-      </w:r>
-      <w:proofErr w:type="spellEnd"/>
-      <w:r>
-        <w:rPr>
-          <w:rFonts w:ascii="Times New Roman" w:hAnsi="Times New Roman" w:cs="Times New Roman"/>
-          <w:sz w:val="24"/>
-          <w:szCs w:val="24"/>
-        </w:rPr>
-        <w:t xml:space="preserve">, </w:t>
-      </w:r>
-      <w:proofErr w:type="spellStart"/>
-      <w:r>
-        <w:rPr>
-          <w:rFonts w:ascii="Times New Roman" w:hAnsi="Times New Roman" w:cs="Times New Roman"/>
-          <w:sz w:val="24"/>
-          <w:szCs w:val="24"/>
-        </w:rPr>
-        <w:t>tako</w:t>
-      </w:r>
-      <w:proofErr w:type="spellEnd"/>
-      <w:r>
-        <w:rPr>
-          <w:rFonts w:ascii="Times New Roman" w:hAnsi="Times New Roman" w:cs="Times New Roman"/>
-          <w:sz w:val="24"/>
-          <w:szCs w:val="24"/>
-        </w:rPr>
-        <w:t xml:space="preserve"> da bi </w:t>
-      </w:r>
-      <w:proofErr w:type="spellStart"/>
-      <w:r>
-        <w:rPr>
-          <w:rFonts w:ascii="Times New Roman" w:hAnsi="Times New Roman" w:cs="Times New Roman"/>
-          <w:sz w:val="24"/>
-          <w:szCs w:val="24"/>
-        </w:rPr>
-        <w:t>trenutno</w:t>
-      </w:r>
-      <w:proofErr w:type="spellEnd"/>
-      <w:r>
-        <w:rPr>
-          <w:rFonts w:ascii="Times New Roman" w:hAnsi="Times New Roman" w:cs="Times New Roman"/>
-          <w:sz w:val="24"/>
-          <w:szCs w:val="24"/>
-        </w:rPr>
-        <w:t xml:space="preserve"> </w:t>
-      </w:r>
-      <w:proofErr w:type="spellStart"/>
-      <w:r>
-        <w:rPr>
-          <w:rFonts w:ascii="Times New Roman" w:hAnsi="Times New Roman" w:cs="Times New Roman"/>
-          <w:sz w:val="24"/>
-          <w:szCs w:val="24"/>
-        </w:rPr>
-        <w:t>implementacija</w:t>
-      </w:r>
-      <w:proofErr w:type="spellEnd"/>
-      <w:r>
-        <w:rPr>
-          <w:rFonts w:ascii="Times New Roman" w:hAnsi="Times New Roman" w:cs="Times New Roman"/>
-          <w:sz w:val="24"/>
-          <w:szCs w:val="24"/>
-        </w:rPr>
-        <w:t xml:space="preserve"> </w:t>
-      </w:r>
-      <w:proofErr w:type="spellStart"/>
-      <w:r>
-        <w:rPr>
-          <w:rFonts w:ascii="Times New Roman" w:hAnsi="Times New Roman" w:cs="Times New Roman"/>
-          <w:sz w:val="24"/>
-          <w:szCs w:val="24"/>
-        </w:rPr>
-        <w:t>ovog</w:t>
-      </w:r>
-      <w:proofErr w:type="spellEnd"/>
-      <w:r>
-        <w:rPr>
-          <w:rFonts w:ascii="Times New Roman" w:hAnsi="Times New Roman" w:cs="Times New Roman"/>
-          <w:sz w:val="24"/>
-          <w:szCs w:val="24"/>
-        </w:rPr>
-        <w:t xml:space="preserve"> </w:t>
-      </w:r>
-      <w:proofErr w:type="spellStart"/>
-      <w:r>
-        <w:rPr>
-          <w:rFonts w:ascii="Times New Roman" w:hAnsi="Times New Roman" w:cs="Times New Roman"/>
-          <w:sz w:val="24"/>
-          <w:szCs w:val="24"/>
-        </w:rPr>
-        <w:t>paterna</w:t>
-      </w:r>
-      <w:proofErr w:type="spellEnd"/>
-      <w:r>
-        <w:rPr>
-          <w:rFonts w:ascii="Times New Roman" w:hAnsi="Times New Roman" w:cs="Times New Roman"/>
-          <w:sz w:val="24"/>
-          <w:szCs w:val="24"/>
-        </w:rPr>
-        <w:t xml:space="preserve"> </w:t>
-      </w:r>
-      <w:proofErr w:type="spellStart"/>
-      <w:r>
-        <w:rPr>
-          <w:rFonts w:ascii="Times New Roman" w:hAnsi="Times New Roman" w:cs="Times New Roman"/>
-          <w:sz w:val="24"/>
-          <w:szCs w:val="24"/>
-        </w:rPr>
-        <w:t>bila</w:t>
-      </w:r>
-      <w:proofErr w:type="spellEnd"/>
-      <w:r>
-        <w:rPr>
-          <w:rFonts w:ascii="Times New Roman" w:hAnsi="Times New Roman" w:cs="Times New Roman"/>
-          <w:sz w:val="24"/>
-          <w:szCs w:val="24"/>
-        </w:rPr>
-        <w:t xml:space="preserve"> </w:t>
-      </w:r>
-      <w:proofErr w:type="spellStart"/>
-      <w:r>
-        <w:rPr>
-          <w:rFonts w:ascii="Times New Roman" w:hAnsi="Times New Roman" w:cs="Times New Roman"/>
-          <w:sz w:val="24"/>
-          <w:szCs w:val="24"/>
-        </w:rPr>
-        <w:t>suvišna</w:t>
-      </w:r>
-      <w:proofErr w:type="spellEnd"/>
-      <w:r>
-        <w:rPr>
-          <w:rFonts w:ascii="Times New Roman" w:hAnsi="Times New Roman" w:cs="Times New Roman"/>
-          <w:sz w:val="24"/>
-          <w:szCs w:val="24"/>
-        </w:rPr>
-        <w:t xml:space="preserve"> i </w:t>
-      </w:r>
-      <w:proofErr w:type="spellStart"/>
-      <w:r>
-        <w:rPr>
-          <w:rFonts w:ascii="Times New Roman" w:hAnsi="Times New Roman" w:cs="Times New Roman"/>
-          <w:sz w:val="24"/>
-          <w:szCs w:val="24"/>
-        </w:rPr>
-        <w:t>prouzrokovala</w:t>
-      </w:r>
-      <w:proofErr w:type="spellEnd"/>
-      <w:r>
-        <w:rPr>
-          <w:rFonts w:ascii="Times New Roman" w:hAnsi="Times New Roman" w:cs="Times New Roman"/>
-          <w:sz w:val="24"/>
-          <w:szCs w:val="24"/>
-        </w:rPr>
-        <w:t xml:space="preserve"> bi </w:t>
-      </w:r>
-      <w:proofErr w:type="spellStart"/>
-      <w:r>
-        <w:rPr>
-          <w:rFonts w:ascii="Times New Roman" w:hAnsi="Times New Roman" w:cs="Times New Roman"/>
-          <w:sz w:val="24"/>
-          <w:szCs w:val="24"/>
-        </w:rPr>
-        <w:t>teže</w:t>
-      </w:r>
-      <w:proofErr w:type="spellEnd"/>
-      <w:r>
-        <w:rPr>
-          <w:rFonts w:ascii="Times New Roman" w:hAnsi="Times New Roman" w:cs="Times New Roman"/>
-          <w:sz w:val="24"/>
-          <w:szCs w:val="24"/>
-        </w:rPr>
-        <w:t xml:space="preserve"> </w:t>
-      </w:r>
-      <w:proofErr w:type="spellStart"/>
-      <w:r>
-        <w:rPr>
-          <w:rFonts w:ascii="Times New Roman" w:hAnsi="Times New Roman" w:cs="Times New Roman"/>
-          <w:sz w:val="24"/>
-          <w:szCs w:val="24"/>
-        </w:rPr>
-        <w:t>razumljiviji</w:t>
-      </w:r>
-      <w:proofErr w:type="spellEnd"/>
-      <w:r>
-        <w:rPr>
-          <w:rFonts w:ascii="Times New Roman" w:hAnsi="Times New Roman" w:cs="Times New Roman"/>
-          <w:sz w:val="24"/>
-          <w:szCs w:val="24"/>
-        </w:rPr>
-        <w:t xml:space="preserve"> </w:t>
-      </w:r>
-      <w:proofErr w:type="spellStart"/>
-      <w:r>
-        <w:rPr>
-          <w:rFonts w:ascii="Times New Roman" w:hAnsi="Times New Roman" w:cs="Times New Roman"/>
-          <w:sz w:val="24"/>
-          <w:szCs w:val="24"/>
-        </w:rPr>
-        <w:t>kod</w:t>
-      </w:r>
-      <w:proofErr w:type="spellEnd"/>
-      <w:r>
-        <w:rPr>
-          <w:rFonts w:ascii="Times New Roman" w:hAnsi="Times New Roman" w:cs="Times New Roman"/>
-          <w:sz w:val="24"/>
-          <w:szCs w:val="24"/>
-        </w:rPr>
-        <w:t xml:space="preserve">. </w:t>
-      </w:r>
-      <w:proofErr w:type="spellStart"/>
-      <w:r>
-        <w:rPr>
-          <w:rFonts w:ascii="Times New Roman" w:hAnsi="Times New Roman" w:cs="Times New Roman"/>
-          <w:sz w:val="24"/>
-          <w:szCs w:val="24"/>
-        </w:rPr>
-        <w:t>Primjera</w:t>
-      </w:r>
-      <w:proofErr w:type="spellEnd"/>
-      <w:r>
-        <w:rPr>
-          <w:rFonts w:ascii="Times New Roman" w:hAnsi="Times New Roman" w:cs="Times New Roman"/>
-          <w:sz w:val="24"/>
-          <w:szCs w:val="24"/>
-        </w:rPr>
-        <w:t xml:space="preserve"> </w:t>
-      </w:r>
-      <w:proofErr w:type="spellStart"/>
-      <w:r>
-        <w:rPr>
-          <w:rFonts w:ascii="Times New Roman" w:hAnsi="Times New Roman" w:cs="Times New Roman"/>
-          <w:sz w:val="24"/>
-          <w:szCs w:val="24"/>
-        </w:rPr>
-        <w:t>radi</w:t>
-      </w:r>
-      <w:proofErr w:type="spellEnd"/>
-      <w:r>
-        <w:rPr>
-          <w:rFonts w:ascii="Times New Roman" w:hAnsi="Times New Roman" w:cs="Times New Roman"/>
-          <w:sz w:val="24"/>
-          <w:szCs w:val="24"/>
-        </w:rPr>
-        <w:t xml:space="preserve">, </w:t>
-      </w:r>
-      <w:proofErr w:type="spellStart"/>
-      <w:r>
-        <w:rPr>
-          <w:rFonts w:ascii="Times New Roman" w:hAnsi="Times New Roman" w:cs="Times New Roman"/>
-          <w:sz w:val="24"/>
-          <w:szCs w:val="24"/>
-        </w:rPr>
-        <w:t>ukoliko</w:t>
-      </w:r>
-      <w:proofErr w:type="spellEnd"/>
-      <w:r>
-        <w:rPr>
-          <w:rFonts w:ascii="Times New Roman" w:hAnsi="Times New Roman" w:cs="Times New Roman"/>
-          <w:sz w:val="24"/>
-          <w:szCs w:val="24"/>
-        </w:rPr>
-        <w:t xml:space="preserve"> bi u </w:t>
-      </w:r>
-      <w:proofErr w:type="spellStart"/>
-      <w:r>
-        <w:rPr>
-          <w:rFonts w:ascii="Times New Roman" w:hAnsi="Times New Roman" w:cs="Times New Roman"/>
-          <w:sz w:val="24"/>
-          <w:szCs w:val="24"/>
-        </w:rPr>
-        <w:t>našem</w:t>
-      </w:r>
-      <w:proofErr w:type="spellEnd"/>
-      <w:r>
-        <w:rPr>
-          <w:rFonts w:ascii="Times New Roman" w:hAnsi="Times New Roman" w:cs="Times New Roman"/>
-          <w:sz w:val="24"/>
-          <w:szCs w:val="24"/>
-        </w:rPr>
-        <w:t xml:space="preserve"> </w:t>
-      </w:r>
-      <w:proofErr w:type="spellStart"/>
-      <w:r>
-        <w:rPr>
-          <w:rFonts w:ascii="Times New Roman" w:hAnsi="Times New Roman" w:cs="Times New Roman"/>
-          <w:sz w:val="24"/>
-          <w:szCs w:val="24"/>
-        </w:rPr>
-        <w:t>sistemu</w:t>
-      </w:r>
-      <w:proofErr w:type="spellEnd"/>
-      <w:r>
-        <w:rPr>
-          <w:rFonts w:ascii="Times New Roman" w:hAnsi="Times New Roman" w:cs="Times New Roman"/>
-          <w:sz w:val="24"/>
-          <w:szCs w:val="24"/>
-        </w:rPr>
-        <w:t xml:space="preserve"> </w:t>
-      </w:r>
-      <w:proofErr w:type="spellStart"/>
-      <w:r>
-        <w:rPr>
-          <w:rFonts w:ascii="Times New Roman" w:hAnsi="Times New Roman" w:cs="Times New Roman"/>
-          <w:sz w:val="24"/>
-          <w:szCs w:val="24"/>
-        </w:rPr>
-        <w:t>trenutno</w:t>
-      </w:r>
-      <w:proofErr w:type="spellEnd"/>
-      <w:r>
-        <w:rPr>
-          <w:rFonts w:ascii="Times New Roman" w:hAnsi="Times New Roman" w:cs="Times New Roman"/>
-          <w:sz w:val="24"/>
-          <w:szCs w:val="24"/>
-        </w:rPr>
-        <w:t xml:space="preserve"> </w:t>
-      </w:r>
-      <w:proofErr w:type="spellStart"/>
-      <w:r>
-        <w:rPr>
-          <w:rFonts w:ascii="Times New Roman" w:hAnsi="Times New Roman" w:cs="Times New Roman"/>
-          <w:sz w:val="24"/>
-          <w:szCs w:val="24"/>
-        </w:rPr>
-        <w:t>postajale</w:t>
-      </w:r>
-      <w:proofErr w:type="spellEnd"/>
-      <w:r>
-        <w:rPr>
-          <w:rFonts w:ascii="Times New Roman" w:hAnsi="Times New Roman" w:cs="Times New Roman"/>
-          <w:sz w:val="24"/>
-          <w:szCs w:val="24"/>
-        </w:rPr>
-        <w:t xml:space="preserve"> </w:t>
-      </w:r>
-      <w:proofErr w:type="spellStart"/>
-      <w:r>
-        <w:rPr>
-          <w:rFonts w:ascii="Times New Roman" w:hAnsi="Times New Roman" w:cs="Times New Roman"/>
-          <w:sz w:val="24"/>
-          <w:szCs w:val="24"/>
-        </w:rPr>
-        <w:t>klase</w:t>
-      </w:r>
-      <w:proofErr w:type="spellEnd"/>
-      <w:r>
-        <w:rPr>
-          <w:rFonts w:ascii="Times New Roman" w:hAnsi="Times New Roman" w:cs="Times New Roman"/>
-          <w:sz w:val="24"/>
-          <w:szCs w:val="24"/>
-        </w:rPr>
-        <w:t xml:space="preserve"> </w:t>
-      </w:r>
-      <w:proofErr w:type="spellStart"/>
-      <w:r>
-        <w:rPr>
-          <w:rFonts w:ascii="Times New Roman" w:hAnsi="Times New Roman" w:cs="Times New Roman"/>
-          <w:sz w:val="24"/>
-          <w:szCs w:val="24"/>
-        </w:rPr>
-        <w:t>koje</w:t>
-      </w:r>
-      <w:proofErr w:type="spellEnd"/>
-      <w:r>
-        <w:rPr>
-          <w:rFonts w:ascii="Times New Roman" w:hAnsi="Times New Roman" w:cs="Times New Roman"/>
-          <w:sz w:val="24"/>
-          <w:szCs w:val="24"/>
-        </w:rPr>
-        <w:t xml:space="preserve"> </w:t>
-      </w:r>
-      <w:proofErr w:type="spellStart"/>
-      <w:r>
-        <w:rPr>
-          <w:rFonts w:ascii="Times New Roman" w:hAnsi="Times New Roman" w:cs="Times New Roman"/>
-          <w:sz w:val="24"/>
-          <w:szCs w:val="24"/>
-        </w:rPr>
-        <w:t>su</w:t>
-      </w:r>
-      <w:proofErr w:type="spellEnd"/>
-      <w:r>
-        <w:rPr>
-          <w:rFonts w:ascii="Times New Roman" w:hAnsi="Times New Roman" w:cs="Times New Roman"/>
-          <w:sz w:val="24"/>
-          <w:szCs w:val="24"/>
-        </w:rPr>
-        <w:t xml:space="preserve"> </w:t>
-      </w:r>
-      <w:proofErr w:type="spellStart"/>
-      <w:r>
-        <w:rPr>
-          <w:rFonts w:ascii="Times New Roman" w:hAnsi="Times New Roman" w:cs="Times New Roman"/>
-          <w:sz w:val="24"/>
-          <w:szCs w:val="24"/>
-        </w:rPr>
-        <w:t>kontrolerske</w:t>
+        <w:t xml:space="preserve">), </w:t>
+      </w:r>
+      <w:proofErr w:type="spellStart"/>
+      <w:r>
+        <w:rPr>
+          <w:rFonts w:ascii="Times New Roman" w:hAnsi="Times New Roman" w:cs="Times New Roman"/>
+          <w:sz w:val="24"/>
+          <w:szCs w:val="24"/>
+        </w:rPr>
+        <w:t>dajFilm</w:t>
+      </w:r>
+      <w:proofErr w:type="spellEnd"/>
+      <w:r>
+        <w:rPr>
+          <w:rFonts w:ascii="Times New Roman" w:hAnsi="Times New Roman" w:cs="Times New Roman"/>
+          <w:sz w:val="24"/>
+          <w:szCs w:val="24"/>
+        </w:rPr>
+        <w:t xml:space="preserve">(), </w:t>
+      </w:r>
+      <w:proofErr w:type="spellStart"/>
+      <w:r>
+        <w:rPr>
+          <w:rFonts w:ascii="Times New Roman" w:hAnsi="Times New Roman" w:cs="Times New Roman"/>
+          <w:sz w:val="24"/>
+          <w:szCs w:val="24"/>
+        </w:rPr>
+        <w:t>izbrisiKorisnika</w:t>
+      </w:r>
+      <w:proofErr w:type="spellEnd"/>
+      <w:r>
+        <w:rPr>
+          <w:rFonts w:ascii="Times New Roman" w:hAnsi="Times New Roman" w:cs="Times New Roman"/>
+          <w:sz w:val="24"/>
+          <w:szCs w:val="24"/>
+        </w:rPr>
+        <w:t xml:space="preserve">() </w:t>
+      </w:r>
+      <w:proofErr w:type="spellStart"/>
+      <w:r>
+        <w:rPr>
+          <w:rFonts w:ascii="Times New Roman" w:hAnsi="Times New Roman" w:cs="Times New Roman"/>
+          <w:sz w:val="24"/>
+          <w:szCs w:val="24"/>
+        </w:rPr>
+        <w:t>bez</w:t>
+      </w:r>
+      <w:proofErr w:type="spellEnd"/>
+      <w:r>
+        <w:rPr>
+          <w:rFonts w:ascii="Times New Roman" w:hAnsi="Times New Roman" w:cs="Times New Roman"/>
+          <w:sz w:val="24"/>
+          <w:szCs w:val="24"/>
+        </w:rPr>
+        <w:t xml:space="preserve"> </w:t>
+      </w:r>
+      <w:proofErr w:type="spellStart"/>
+      <w:r>
+        <w:rPr>
+          <w:rFonts w:ascii="Times New Roman" w:hAnsi="Times New Roman" w:cs="Times New Roman"/>
+          <w:sz w:val="24"/>
+          <w:szCs w:val="24"/>
+        </w:rPr>
+        <w:t>znanja</w:t>
+      </w:r>
+      <w:proofErr w:type="spellEnd"/>
+      <w:r>
+        <w:rPr>
+          <w:rFonts w:ascii="Times New Roman" w:hAnsi="Times New Roman" w:cs="Times New Roman"/>
+          <w:sz w:val="24"/>
+          <w:szCs w:val="24"/>
+        </w:rPr>
+        <w:t xml:space="preserve"> </w:t>
+      </w:r>
+      <w:proofErr w:type="spellStart"/>
+      <w:r>
+        <w:rPr>
+          <w:rFonts w:ascii="Times New Roman" w:hAnsi="Times New Roman" w:cs="Times New Roman"/>
+          <w:sz w:val="24"/>
+          <w:szCs w:val="24"/>
+        </w:rPr>
+        <w:t>šta</w:t>
+      </w:r>
+      <w:proofErr w:type="spellEnd"/>
+      <w:r>
+        <w:rPr>
+          <w:rFonts w:ascii="Times New Roman" w:hAnsi="Times New Roman" w:cs="Times New Roman"/>
+          <w:sz w:val="24"/>
+          <w:szCs w:val="24"/>
+        </w:rPr>
+        <w:t xml:space="preserve"> se </w:t>
+      </w:r>
+      <w:proofErr w:type="spellStart"/>
+      <w:r>
+        <w:rPr>
+          <w:rFonts w:ascii="Times New Roman" w:hAnsi="Times New Roman" w:cs="Times New Roman"/>
+          <w:sz w:val="24"/>
+          <w:szCs w:val="24"/>
+        </w:rPr>
+        <w:t>zapravo</w:t>
+      </w:r>
+      <w:proofErr w:type="spellEnd"/>
+      <w:r>
+        <w:rPr>
+          <w:rFonts w:ascii="Times New Roman" w:hAnsi="Times New Roman" w:cs="Times New Roman"/>
+          <w:sz w:val="24"/>
+          <w:szCs w:val="24"/>
+        </w:rPr>
+        <w:t xml:space="preserve"> </w:t>
+      </w:r>
+      <w:proofErr w:type="spellStart"/>
+      <w:r>
+        <w:rPr>
+          <w:rFonts w:ascii="Times New Roman" w:hAnsi="Times New Roman" w:cs="Times New Roman"/>
+          <w:sz w:val="24"/>
+          <w:szCs w:val="24"/>
+        </w:rPr>
+        <w:t>dešava</w:t>
       </w:r>
       <w:proofErr w:type="spellEnd"/>
       <w:r>
@@ -1132,1473 +1892,123 @@
           <w:sz w:val="24"/>
           <w:szCs w:val="24"/>
         </w:rPr>
-        <w:t>odnosu</w:t>
-      </w:r>
-      <w:proofErr w:type="spellEnd"/>
-      <w:r>
-        <w:rPr>
-          <w:rFonts w:ascii="Times New Roman" w:hAnsi="Times New Roman" w:cs="Times New Roman"/>
-          <w:sz w:val="24"/>
-          <w:szCs w:val="24"/>
-        </w:rPr>
-        <w:t xml:space="preserve"> </w:t>
-      </w:r>
-      <w:proofErr w:type="spellStart"/>
-      <w:r>
-        <w:rPr>
-          <w:rFonts w:ascii="Times New Roman" w:hAnsi="Times New Roman" w:cs="Times New Roman"/>
-          <w:sz w:val="24"/>
-          <w:szCs w:val="24"/>
-        </w:rPr>
-        <w:t>na</w:t>
-      </w:r>
-      <w:proofErr w:type="spellEnd"/>
-      <w:r>
-        <w:rPr>
-          <w:rFonts w:ascii="Times New Roman" w:hAnsi="Times New Roman" w:cs="Times New Roman"/>
-          <w:sz w:val="24"/>
-          <w:szCs w:val="24"/>
-        </w:rPr>
-        <w:t xml:space="preserve"> </w:t>
-      </w:r>
-      <w:r>
-        <w:rPr>
-          <w:rFonts w:ascii="Times New Roman" w:hAnsi="Times New Roman" w:cs="Times New Roman"/>
-          <w:i/>
-          <w:sz w:val="24"/>
-          <w:szCs w:val="24"/>
-        </w:rPr>
-        <w:t>view-</w:t>
-      </w:r>
-      <w:proofErr w:type="spellStart"/>
-      <w:r>
-        <w:rPr>
-          <w:rFonts w:ascii="Times New Roman" w:hAnsi="Times New Roman" w:cs="Times New Roman"/>
-          <w:i/>
-          <w:sz w:val="24"/>
-          <w:szCs w:val="24"/>
-        </w:rPr>
-        <w:t>ove</w:t>
-      </w:r>
-      <w:proofErr w:type="spellEnd"/>
-      <w:r>
-        <w:rPr>
-          <w:rFonts w:ascii="Times New Roman" w:hAnsi="Times New Roman" w:cs="Times New Roman"/>
-          <w:sz w:val="24"/>
-          <w:szCs w:val="24"/>
-        </w:rPr>
-        <w:t xml:space="preserve">, </w:t>
-      </w:r>
-      <w:proofErr w:type="spellStart"/>
-      <w:r>
-        <w:rPr>
-          <w:rFonts w:ascii="Times New Roman" w:hAnsi="Times New Roman" w:cs="Times New Roman"/>
-          <w:sz w:val="24"/>
-          <w:szCs w:val="24"/>
-        </w:rPr>
-        <w:t>te</w:t>
-      </w:r>
-      <w:proofErr w:type="spellEnd"/>
-      <w:r>
-        <w:rPr>
-          <w:rFonts w:ascii="Times New Roman" w:hAnsi="Times New Roman" w:cs="Times New Roman"/>
-          <w:sz w:val="24"/>
-          <w:szCs w:val="24"/>
-        </w:rPr>
-        <w:t xml:space="preserve"> da je </w:t>
-      </w:r>
-      <w:proofErr w:type="spellStart"/>
-      <w:r>
-        <w:rPr>
-          <w:rFonts w:ascii="Times New Roman" w:hAnsi="Times New Roman" w:cs="Times New Roman"/>
-          <w:sz w:val="24"/>
-          <w:szCs w:val="24"/>
-        </w:rPr>
-        <w:t>potrebno</w:t>
-      </w:r>
-      <w:proofErr w:type="spellEnd"/>
-      <w:r>
-        <w:rPr>
-          <w:rFonts w:ascii="Times New Roman" w:hAnsi="Times New Roman" w:cs="Times New Roman"/>
-          <w:sz w:val="24"/>
-          <w:szCs w:val="24"/>
-        </w:rPr>
-        <w:t xml:space="preserve"> </w:t>
-      </w:r>
-      <w:proofErr w:type="spellStart"/>
-      <w:r>
-        <w:rPr>
-          <w:rFonts w:ascii="Times New Roman" w:hAnsi="Times New Roman" w:cs="Times New Roman"/>
-          <w:sz w:val="24"/>
-          <w:szCs w:val="24"/>
-        </w:rPr>
-        <w:t>na</w:t>
-      </w:r>
-      <w:proofErr w:type="spellEnd"/>
-      <w:r>
-        <w:rPr>
-          <w:rFonts w:ascii="Times New Roman" w:hAnsi="Times New Roman" w:cs="Times New Roman"/>
-          <w:sz w:val="24"/>
-          <w:szCs w:val="24"/>
-        </w:rPr>
-        <w:t xml:space="preserve"> </w:t>
-      </w:r>
-      <w:proofErr w:type="spellStart"/>
-      <w:r>
-        <w:rPr>
-          <w:rFonts w:ascii="Times New Roman" w:hAnsi="Times New Roman" w:cs="Times New Roman"/>
-          <w:sz w:val="24"/>
-          <w:szCs w:val="24"/>
-        </w:rPr>
-        <w:t>neki</w:t>
-      </w:r>
-      <w:proofErr w:type="spellEnd"/>
-      <w:r>
-        <w:rPr>
-          <w:rFonts w:ascii="Times New Roman" w:hAnsi="Times New Roman" w:cs="Times New Roman"/>
-          <w:sz w:val="24"/>
-          <w:szCs w:val="24"/>
-        </w:rPr>
-        <w:t xml:space="preserve"> </w:t>
-      </w:r>
-      <w:proofErr w:type="spellStart"/>
-      <w:r>
-        <w:rPr>
-          <w:rFonts w:ascii="Times New Roman" w:hAnsi="Times New Roman" w:cs="Times New Roman"/>
-          <w:sz w:val="24"/>
-          <w:szCs w:val="24"/>
-        </w:rPr>
-        <w:t>određeni</w:t>
-      </w:r>
-      <w:proofErr w:type="spellEnd"/>
-      <w:r>
-        <w:rPr>
-          <w:rFonts w:ascii="Times New Roman" w:hAnsi="Times New Roman" w:cs="Times New Roman"/>
-          <w:sz w:val="24"/>
-          <w:szCs w:val="24"/>
-        </w:rPr>
-        <w:t xml:space="preserve"> </w:t>
-      </w:r>
-      <w:r>
-        <w:rPr>
-          <w:rFonts w:ascii="Times New Roman" w:hAnsi="Times New Roman" w:cs="Times New Roman"/>
-          <w:i/>
-          <w:sz w:val="24"/>
-          <w:szCs w:val="24"/>
-        </w:rPr>
-        <w:t>view</w:t>
-      </w:r>
-      <w:r>
-        <w:rPr>
-          <w:rFonts w:ascii="Times New Roman" w:hAnsi="Times New Roman" w:cs="Times New Roman"/>
-          <w:sz w:val="24"/>
-          <w:szCs w:val="24"/>
-        </w:rPr>
-        <w:t xml:space="preserve"> </w:t>
-      </w:r>
-      <w:proofErr w:type="spellStart"/>
-      <w:r>
-        <w:rPr>
-          <w:rFonts w:ascii="Times New Roman" w:hAnsi="Times New Roman" w:cs="Times New Roman"/>
-          <w:sz w:val="24"/>
-          <w:szCs w:val="24"/>
-        </w:rPr>
-        <w:t>ubaciti</w:t>
-      </w:r>
-      <w:proofErr w:type="spellEnd"/>
-      <w:r>
-        <w:rPr>
-          <w:rFonts w:ascii="Times New Roman" w:hAnsi="Times New Roman" w:cs="Times New Roman"/>
-          <w:sz w:val="24"/>
-          <w:szCs w:val="24"/>
-        </w:rPr>
-        <w:t xml:space="preserve"> i </w:t>
-      </w:r>
-      <w:proofErr w:type="spellStart"/>
-      <w:r>
-        <w:rPr>
-          <w:rFonts w:ascii="Times New Roman" w:hAnsi="Times New Roman" w:cs="Times New Roman"/>
-          <w:sz w:val="24"/>
-          <w:szCs w:val="24"/>
-        </w:rPr>
-        <w:t>poziocinirati</w:t>
-      </w:r>
-      <w:proofErr w:type="spellEnd"/>
-      <w:r>
-        <w:rPr>
-          <w:rFonts w:ascii="Times New Roman" w:hAnsi="Times New Roman" w:cs="Times New Roman"/>
-          <w:sz w:val="24"/>
-          <w:szCs w:val="24"/>
-        </w:rPr>
-        <w:t xml:space="preserve"> </w:t>
-      </w:r>
-      <w:proofErr w:type="spellStart"/>
-      <w:r>
-        <w:rPr>
-          <w:rFonts w:ascii="Times New Roman" w:hAnsi="Times New Roman" w:cs="Times New Roman"/>
-          <w:sz w:val="24"/>
-          <w:szCs w:val="24"/>
-        </w:rPr>
-        <w:t>sliku</w:t>
-      </w:r>
-      <w:proofErr w:type="spellEnd"/>
-      <w:r>
-        <w:rPr>
-          <w:rFonts w:ascii="Times New Roman" w:hAnsi="Times New Roman" w:cs="Times New Roman"/>
-          <w:sz w:val="24"/>
-          <w:szCs w:val="24"/>
-        </w:rPr>
-        <w:t xml:space="preserve"> </w:t>
-      </w:r>
-      <w:proofErr w:type="spellStart"/>
-      <w:r>
-        <w:rPr>
-          <w:rFonts w:ascii="Times New Roman" w:hAnsi="Times New Roman" w:cs="Times New Roman"/>
-          <w:sz w:val="24"/>
-          <w:szCs w:val="24"/>
-        </w:rPr>
-        <w:t>tada</w:t>
-      </w:r>
-      <w:proofErr w:type="spellEnd"/>
-      <w:r>
-        <w:rPr>
-          <w:rFonts w:ascii="Times New Roman" w:hAnsi="Times New Roman" w:cs="Times New Roman"/>
-          <w:sz w:val="24"/>
-          <w:szCs w:val="24"/>
-        </w:rPr>
-        <w:t xml:space="preserve"> bi bio </w:t>
-      </w:r>
-      <w:proofErr w:type="spellStart"/>
-      <w:r>
-        <w:rPr>
-          <w:rFonts w:ascii="Times New Roman" w:hAnsi="Times New Roman" w:cs="Times New Roman"/>
-          <w:sz w:val="24"/>
-          <w:szCs w:val="24"/>
-        </w:rPr>
-        <w:t>potreban</w:t>
-      </w:r>
-      <w:proofErr w:type="spellEnd"/>
-      <w:r>
-        <w:rPr>
-          <w:rFonts w:ascii="Times New Roman" w:hAnsi="Times New Roman" w:cs="Times New Roman"/>
-          <w:sz w:val="24"/>
-          <w:szCs w:val="24"/>
-        </w:rPr>
-        <w:t xml:space="preserve"> </w:t>
-      </w:r>
-      <w:proofErr w:type="spellStart"/>
-      <w:r>
-        <w:rPr>
-          <w:rFonts w:ascii="Times New Roman" w:hAnsi="Times New Roman" w:cs="Times New Roman"/>
-          <w:sz w:val="24"/>
-          <w:szCs w:val="24"/>
-        </w:rPr>
-        <w:t>niz</w:t>
-      </w:r>
-      <w:proofErr w:type="spellEnd"/>
-      <w:r>
-        <w:rPr>
-          <w:rFonts w:ascii="Times New Roman" w:hAnsi="Times New Roman" w:cs="Times New Roman"/>
-          <w:sz w:val="24"/>
-          <w:szCs w:val="24"/>
-        </w:rPr>
-        <w:t xml:space="preserve"> </w:t>
-      </w:r>
-      <w:proofErr w:type="spellStart"/>
-      <w:r>
-        <w:rPr>
-          <w:rFonts w:ascii="Times New Roman" w:hAnsi="Times New Roman" w:cs="Times New Roman"/>
-          <w:sz w:val="24"/>
-          <w:szCs w:val="24"/>
-        </w:rPr>
-        <w:t>poziva</w:t>
-      </w:r>
-      <w:proofErr w:type="spellEnd"/>
-      <w:r>
-        <w:rPr>
-          <w:rFonts w:ascii="Times New Roman" w:hAnsi="Times New Roman" w:cs="Times New Roman"/>
-          <w:sz w:val="24"/>
-          <w:szCs w:val="24"/>
-        </w:rPr>
-        <w:t xml:space="preserve"> </w:t>
-      </w:r>
-      <w:proofErr w:type="spellStart"/>
-      <w:r>
-        <w:rPr>
-          <w:rFonts w:ascii="Times New Roman" w:hAnsi="Times New Roman" w:cs="Times New Roman"/>
-          <w:sz w:val="24"/>
-          <w:szCs w:val="24"/>
-        </w:rPr>
-        <w:t>metoda</w:t>
-      </w:r>
-      <w:proofErr w:type="spellEnd"/>
-      <w:r>
-        <w:rPr>
-          <w:rFonts w:ascii="Times New Roman" w:hAnsi="Times New Roman" w:cs="Times New Roman"/>
-          <w:sz w:val="24"/>
-          <w:szCs w:val="24"/>
-        </w:rPr>
-        <w:t xml:space="preserve"> </w:t>
-      </w:r>
-      <w:proofErr w:type="spellStart"/>
-      <w:r>
-        <w:rPr>
-          <w:rFonts w:ascii="Times New Roman" w:hAnsi="Times New Roman" w:cs="Times New Roman"/>
-          <w:sz w:val="24"/>
-          <w:szCs w:val="24"/>
-        </w:rPr>
-        <w:t>kao</w:t>
-      </w:r>
-      <w:proofErr w:type="spellEnd"/>
-      <w:r>
-        <w:rPr>
-          <w:rFonts w:ascii="Times New Roman" w:hAnsi="Times New Roman" w:cs="Times New Roman"/>
-          <w:sz w:val="24"/>
-          <w:szCs w:val="24"/>
-        </w:rPr>
-        <w:t xml:space="preserve"> </w:t>
-      </w:r>
-      <w:proofErr w:type="spellStart"/>
-      <w:r>
-        <w:rPr>
-          <w:rFonts w:ascii="Times New Roman" w:hAnsi="Times New Roman" w:cs="Times New Roman"/>
-          <w:sz w:val="24"/>
-          <w:szCs w:val="24"/>
-        </w:rPr>
-        <w:t>sto</w:t>
-      </w:r>
-      <w:proofErr w:type="spellEnd"/>
-      <w:r>
-        <w:rPr>
-          <w:rFonts w:ascii="Times New Roman" w:hAnsi="Times New Roman" w:cs="Times New Roman"/>
-          <w:sz w:val="24"/>
-          <w:szCs w:val="24"/>
-        </w:rPr>
-        <w:t xml:space="preserve"> </w:t>
-      </w:r>
-      <w:proofErr w:type="spellStart"/>
-      <w:r>
-        <w:rPr>
-          <w:rFonts w:ascii="Times New Roman" w:hAnsi="Times New Roman" w:cs="Times New Roman"/>
-          <w:sz w:val="24"/>
-          <w:szCs w:val="24"/>
-        </w:rPr>
-        <w:t>su</w:t>
-      </w:r>
-      <w:proofErr w:type="spellEnd"/>
-      <w:r>
-        <w:rPr>
-          <w:rFonts w:ascii="Times New Roman" w:hAnsi="Times New Roman" w:cs="Times New Roman"/>
-          <w:sz w:val="24"/>
-          <w:szCs w:val="24"/>
-        </w:rPr>
-        <w:t xml:space="preserve"> </w:t>
-      </w:r>
-      <w:proofErr w:type="spellStart"/>
-      <w:r>
-        <w:rPr>
-          <w:rFonts w:ascii="Times New Roman" w:hAnsi="Times New Roman" w:cs="Times New Roman"/>
-          <w:sz w:val="24"/>
-          <w:szCs w:val="24"/>
-        </w:rPr>
-        <w:t>findView</w:t>
-      </w:r>
-      <w:proofErr w:type="spellEnd"/>
-      <w:r>
-        <w:rPr>
-          <w:rFonts w:ascii="Times New Roman" w:hAnsi="Times New Roman" w:cs="Times New Roman"/>
-          <w:sz w:val="24"/>
-          <w:szCs w:val="24"/>
-        </w:rPr>
-        <w:t xml:space="preserve">, </w:t>
-      </w:r>
-      <w:proofErr w:type="spellStart"/>
-      <w:r>
-        <w:rPr>
-          <w:rFonts w:ascii="Times New Roman" w:hAnsi="Times New Roman" w:cs="Times New Roman"/>
-          <w:sz w:val="24"/>
-          <w:szCs w:val="24"/>
-        </w:rPr>
-        <w:t>addElement</w:t>
-      </w:r>
-      <w:proofErr w:type="spellEnd"/>
-      <w:r>
-        <w:rPr>
-          <w:rFonts w:ascii="Times New Roman" w:hAnsi="Times New Roman" w:cs="Times New Roman"/>
-          <w:sz w:val="24"/>
-          <w:szCs w:val="24"/>
-        </w:rPr>
-        <w:t xml:space="preserve">, </w:t>
-      </w:r>
-      <w:proofErr w:type="spellStart"/>
-      <w:r>
-        <w:rPr>
-          <w:rFonts w:ascii="Times New Roman" w:hAnsi="Times New Roman" w:cs="Times New Roman"/>
-          <w:sz w:val="24"/>
-          <w:szCs w:val="24"/>
-        </w:rPr>
-        <w:t>setElementPosition</w:t>
-      </w:r>
-      <w:proofErr w:type="spellEnd"/>
-      <w:r>
-        <w:rPr>
-          <w:rFonts w:ascii="Times New Roman" w:hAnsi="Times New Roman" w:cs="Times New Roman"/>
-          <w:sz w:val="24"/>
-          <w:szCs w:val="24"/>
-        </w:rPr>
-        <w:t xml:space="preserve">, </w:t>
-      </w:r>
-      <w:proofErr w:type="spellStart"/>
-      <w:r>
-        <w:rPr>
-          <w:rFonts w:ascii="Times New Roman" w:hAnsi="Times New Roman" w:cs="Times New Roman"/>
-          <w:sz w:val="24"/>
-          <w:szCs w:val="24"/>
-        </w:rPr>
-        <w:t>zatim</w:t>
-      </w:r>
-      <w:proofErr w:type="spellEnd"/>
-      <w:r>
-        <w:rPr>
-          <w:rFonts w:ascii="Times New Roman" w:hAnsi="Times New Roman" w:cs="Times New Roman"/>
-          <w:sz w:val="24"/>
-          <w:szCs w:val="24"/>
-        </w:rPr>
-        <w:t xml:space="preserve"> </w:t>
-      </w:r>
-      <w:proofErr w:type="spellStart"/>
-      <w:r>
-        <w:rPr>
-          <w:rFonts w:ascii="Times New Roman" w:hAnsi="Times New Roman" w:cs="Times New Roman"/>
-          <w:sz w:val="24"/>
-          <w:szCs w:val="24"/>
-        </w:rPr>
-        <w:t>ukoliko</w:t>
-      </w:r>
-      <w:proofErr w:type="spellEnd"/>
-      <w:r>
-        <w:rPr>
-          <w:rFonts w:ascii="Times New Roman" w:hAnsi="Times New Roman" w:cs="Times New Roman"/>
-          <w:sz w:val="24"/>
-          <w:szCs w:val="24"/>
-        </w:rPr>
-        <w:t xml:space="preserve"> bi </w:t>
-      </w:r>
-      <w:proofErr w:type="spellStart"/>
-      <w:r>
-        <w:rPr>
-          <w:rFonts w:ascii="Times New Roman" w:hAnsi="Times New Roman" w:cs="Times New Roman"/>
-          <w:sz w:val="24"/>
-          <w:szCs w:val="24"/>
-        </w:rPr>
-        <w:t>tu</w:t>
-      </w:r>
-      <w:proofErr w:type="spellEnd"/>
-      <w:r>
-        <w:rPr>
-          <w:rFonts w:ascii="Times New Roman" w:hAnsi="Times New Roman" w:cs="Times New Roman"/>
-          <w:sz w:val="24"/>
-          <w:szCs w:val="24"/>
-        </w:rPr>
-        <w:t xml:space="preserve"> </w:t>
-      </w:r>
-      <w:proofErr w:type="spellStart"/>
-      <w:r>
-        <w:rPr>
-          <w:rFonts w:ascii="Times New Roman" w:hAnsi="Times New Roman" w:cs="Times New Roman"/>
-          <w:sz w:val="24"/>
-          <w:szCs w:val="24"/>
-        </w:rPr>
-        <w:t>sliku</w:t>
-      </w:r>
-      <w:proofErr w:type="spellEnd"/>
-      <w:r>
-        <w:rPr>
-          <w:rFonts w:ascii="Times New Roman" w:hAnsi="Times New Roman" w:cs="Times New Roman"/>
-          <w:sz w:val="24"/>
-          <w:szCs w:val="24"/>
-        </w:rPr>
-        <w:t xml:space="preserve"> </w:t>
-      </w:r>
-      <w:proofErr w:type="spellStart"/>
-      <w:r>
-        <w:rPr>
-          <w:rFonts w:ascii="Times New Roman" w:hAnsi="Times New Roman" w:cs="Times New Roman"/>
-          <w:sz w:val="24"/>
-          <w:szCs w:val="24"/>
-        </w:rPr>
-        <w:t>trebalo</w:t>
-      </w:r>
-      <w:proofErr w:type="spellEnd"/>
-      <w:r>
-        <w:rPr>
-          <w:rFonts w:ascii="Times New Roman" w:hAnsi="Times New Roman" w:cs="Times New Roman"/>
-          <w:sz w:val="24"/>
-          <w:szCs w:val="24"/>
-        </w:rPr>
-        <w:t xml:space="preserve"> </w:t>
-      </w:r>
-      <w:proofErr w:type="spellStart"/>
-      <w:r>
-        <w:rPr>
-          <w:rFonts w:ascii="Times New Roman" w:hAnsi="Times New Roman" w:cs="Times New Roman"/>
-          <w:sz w:val="24"/>
-          <w:szCs w:val="24"/>
-        </w:rPr>
-        <w:t>obraditi</w:t>
-      </w:r>
-      <w:proofErr w:type="spellEnd"/>
-      <w:r>
-        <w:rPr>
-          <w:rFonts w:ascii="Times New Roman" w:hAnsi="Times New Roman" w:cs="Times New Roman"/>
-          <w:sz w:val="24"/>
-          <w:szCs w:val="24"/>
-        </w:rPr>
-        <w:t xml:space="preserve"> </w:t>
-      </w:r>
-      <w:proofErr w:type="spellStart"/>
-      <w:r>
-        <w:rPr>
-          <w:rFonts w:ascii="Times New Roman" w:hAnsi="Times New Roman" w:cs="Times New Roman"/>
-          <w:sz w:val="24"/>
-          <w:szCs w:val="24"/>
-        </w:rPr>
-        <w:t>na</w:t>
-      </w:r>
-      <w:proofErr w:type="spellEnd"/>
-      <w:r>
-        <w:rPr>
-          <w:rFonts w:ascii="Times New Roman" w:hAnsi="Times New Roman" w:cs="Times New Roman"/>
-          <w:sz w:val="24"/>
-          <w:szCs w:val="24"/>
-        </w:rPr>
-        <w:t xml:space="preserve"> </w:t>
-      </w:r>
-      <w:proofErr w:type="spellStart"/>
-      <w:r>
-        <w:rPr>
-          <w:rFonts w:ascii="Times New Roman" w:hAnsi="Times New Roman" w:cs="Times New Roman"/>
-          <w:sz w:val="24"/>
-          <w:szCs w:val="24"/>
-        </w:rPr>
-        <w:t>neki</w:t>
-      </w:r>
-      <w:proofErr w:type="spellEnd"/>
-      <w:r>
-        <w:rPr>
-          <w:rFonts w:ascii="Times New Roman" w:hAnsi="Times New Roman" w:cs="Times New Roman"/>
-          <w:sz w:val="24"/>
-          <w:szCs w:val="24"/>
-        </w:rPr>
-        <w:t xml:space="preserve"> </w:t>
-      </w:r>
-      <w:proofErr w:type="spellStart"/>
-      <w:r>
-        <w:rPr>
-          <w:rFonts w:ascii="Times New Roman" w:hAnsi="Times New Roman" w:cs="Times New Roman"/>
-          <w:sz w:val="24"/>
-          <w:szCs w:val="24"/>
-        </w:rPr>
-        <w:t>način</w:t>
-      </w:r>
-      <w:proofErr w:type="spellEnd"/>
-      <w:r>
-        <w:rPr>
-          <w:rFonts w:ascii="Times New Roman" w:hAnsi="Times New Roman" w:cs="Times New Roman"/>
-          <w:sz w:val="24"/>
-          <w:szCs w:val="24"/>
-        </w:rPr>
-        <w:t xml:space="preserve"> </w:t>
-      </w:r>
-      <w:proofErr w:type="spellStart"/>
-      <w:r>
-        <w:rPr>
-          <w:rFonts w:ascii="Times New Roman" w:hAnsi="Times New Roman" w:cs="Times New Roman"/>
-          <w:sz w:val="24"/>
-          <w:szCs w:val="24"/>
-        </w:rPr>
-        <w:t>bili</w:t>
-      </w:r>
-      <w:proofErr w:type="spellEnd"/>
-      <w:r>
-        <w:rPr>
-          <w:rFonts w:ascii="Times New Roman" w:hAnsi="Times New Roman" w:cs="Times New Roman"/>
-          <w:sz w:val="24"/>
-          <w:szCs w:val="24"/>
-        </w:rPr>
-        <w:t xml:space="preserve"> bi </w:t>
-      </w:r>
-      <w:proofErr w:type="spellStart"/>
-      <w:r>
-        <w:rPr>
-          <w:rFonts w:ascii="Times New Roman" w:hAnsi="Times New Roman" w:cs="Times New Roman"/>
-          <w:sz w:val="24"/>
-          <w:szCs w:val="24"/>
-        </w:rPr>
-        <w:t>potrebno</w:t>
-      </w:r>
-      <w:proofErr w:type="spellEnd"/>
-      <w:r>
-        <w:rPr>
-          <w:rFonts w:ascii="Times New Roman" w:hAnsi="Times New Roman" w:cs="Times New Roman"/>
-          <w:sz w:val="24"/>
-          <w:szCs w:val="24"/>
-        </w:rPr>
-        <w:t xml:space="preserve"> </w:t>
-      </w:r>
-      <w:proofErr w:type="spellStart"/>
-      <w:r>
-        <w:rPr>
-          <w:rFonts w:ascii="Times New Roman" w:hAnsi="Times New Roman" w:cs="Times New Roman"/>
-          <w:sz w:val="24"/>
-          <w:szCs w:val="24"/>
-        </w:rPr>
-        <w:t>neki</w:t>
-      </w:r>
-      <w:proofErr w:type="spellEnd"/>
-      <w:r>
-        <w:rPr>
-          <w:rFonts w:ascii="Times New Roman" w:hAnsi="Times New Roman" w:cs="Times New Roman"/>
-          <w:sz w:val="24"/>
-          <w:szCs w:val="24"/>
-        </w:rPr>
-        <w:t xml:space="preserve"> </w:t>
-      </w:r>
-      <w:proofErr w:type="spellStart"/>
-      <w:r>
-        <w:rPr>
-          <w:rFonts w:ascii="Times New Roman" w:hAnsi="Times New Roman" w:cs="Times New Roman"/>
-          <w:sz w:val="24"/>
-          <w:szCs w:val="24"/>
-        </w:rPr>
-        <w:t>pozivi</w:t>
-      </w:r>
-      <w:proofErr w:type="spellEnd"/>
-      <w:r>
-        <w:rPr>
-          <w:rFonts w:ascii="Times New Roman" w:hAnsi="Times New Roman" w:cs="Times New Roman"/>
-          <w:sz w:val="24"/>
-          <w:szCs w:val="24"/>
-        </w:rPr>
-        <w:t xml:space="preserve"> </w:t>
-      </w:r>
-      <w:proofErr w:type="spellStart"/>
-      <w:r>
-        <w:rPr>
-          <w:rFonts w:ascii="Times New Roman" w:hAnsi="Times New Roman" w:cs="Times New Roman"/>
-          <w:sz w:val="24"/>
-          <w:szCs w:val="24"/>
-        </w:rPr>
-        <w:t>kao</w:t>
-      </w:r>
-      <w:proofErr w:type="spellEnd"/>
-      <w:r>
-        <w:rPr>
-          <w:rFonts w:ascii="Times New Roman" w:hAnsi="Times New Roman" w:cs="Times New Roman"/>
-          <w:sz w:val="24"/>
-          <w:szCs w:val="24"/>
-        </w:rPr>
-        <w:t xml:space="preserve"> </w:t>
-      </w:r>
-      <w:proofErr w:type="spellStart"/>
-      <w:r>
-        <w:rPr>
-          <w:rFonts w:ascii="Times New Roman" w:hAnsi="Times New Roman" w:cs="Times New Roman"/>
-          <w:sz w:val="24"/>
-          <w:szCs w:val="24"/>
-        </w:rPr>
-        <w:t>što</w:t>
-      </w:r>
-      <w:proofErr w:type="spellEnd"/>
-      <w:r>
-        <w:rPr>
-          <w:rFonts w:ascii="Times New Roman" w:hAnsi="Times New Roman" w:cs="Times New Roman"/>
-          <w:sz w:val="24"/>
-          <w:szCs w:val="24"/>
-        </w:rPr>
-        <w:t xml:space="preserve"> </w:t>
-      </w:r>
-      <w:proofErr w:type="spellStart"/>
-      <w:r>
-        <w:rPr>
-          <w:rFonts w:ascii="Times New Roman" w:hAnsi="Times New Roman" w:cs="Times New Roman"/>
-          <w:sz w:val="24"/>
-          <w:szCs w:val="24"/>
-        </w:rPr>
-        <w:t>su</w:t>
-      </w:r>
-      <w:proofErr w:type="spellEnd"/>
-      <w:r>
-        <w:rPr>
-          <w:rFonts w:ascii="Times New Roman" w:hAnsi="Times New Roman" w:cs="Times New Roman"/>
-          <w:sz w:val="24"/>
-          <w:szCs w:val="24"/>
-        </w:rPr>
-        <w:t xml:space="preserve"> </w:t>
-      </w:r>
-      <w:proofErr w:type="spellStart"/>
-      <w:r>
-        <w:rPr>
-          <w:rFonts w:ascii="Times New Roman" w:hAnsi="Times New Roman" w:cs="Times New Roman"/>
-          <w:sz w:val="24"/>
-          <w:szCs w:val="24"/>
-        </w:rPr>
-        <w:t>img.setWidth</w:t>
-      </w:r>
-      <w:proofErr w:type="spellEnd"/>
-      <w:r>
-        <w:rPr>
-          <w:rFonts w:ascii="Times New Roman" w:hAnsi="Times New Roman" w:cs="Times New Roman"/>
-          <w:sz w:val="24"/>
-          <w:szCs w:val="24"/>
-        </w:rPr>
-        <w:t xml:space="preserve"> i sl. U </w:t>
-      </w:r>
-      <w:proofErr w:type="spellStart"/>
-      <w:r>
-        <w:rPr>
-          <w:rFonts w:ascii="Times New Roman" w:hAnsi="Times New Roman" w:cs="Times New Roman"/>
-          <w:sz w:val="24"/>
-          <w:szCs w:val="24"/>
-        </w:rPr>
-        <w:t>ovom</w:t>
-      </w:r>
-      <w:proofErr w:type="spellEnd"/>
-      <w:r>
-        <w:rPr>
-          <w:rFonts w:ascii="Times New Roman" w:hAnsi="Times New Roman" w:cs="Times New Roman"/>
-          <w:sz w:val="24"/>
-          <w:szCs w:val="24"/>
-        </w:rPr>
-        <w:t xml:space="preserve"> </w:t>
-      </w:r>
-      <w:proofErr w:type="spellStart"/>
-      <w:r>
-        <w:rPr>
-          <w:rFonts w:ascii="Times New Roman" w:hAnsi="Times New Roman" w:cs="Times New Roman"/>
-          <w:sz w:val="24"/>
-          <w:szCs w:val="24"/>
-        </w:rPr>
-        <w:t>slučaju</w:t>
-      </w:r>
-      <w:proofErr w:type="spellEnd"/>
-      <w:r>
-        <w:rPr>
-          <w:rFonts w:ascii="Times New Roman" w:hAnsi="Times New Roman" w:cs="Times New Roman"/>
-          <w:sz w:val="24"/>
-          <w:szCs w:val="24"/>
-        </w:rPr>
-        <w:t xml:space="preserve"> </w:t>
-      </w:r>
-      <w:proofErr w:type="spellStart"/>
-      <w:r>
-        <w:rPr>
-          <w:rFonts w:ascii="Times New Roman" w:hAnsi="Times New Roman" w:cs="Times New Roman"/>
-          <w:sz w:val="24"/>
-          <w:szCs w:val="24"/>
-        </w:rPr>
-        <w:t>bilo</w:t>
-      </w:r>
-      <w:proofErr w:type="spellEnd"/>
-      <w:r>
-        <w:rPr>
-          <w:rFonts w:ascii="Times New Roman" w:hAnsi="Times New Roman" w:cs="Times New Roman"/>
-          <w:sz w:val="24"/>
-          <w:szCs w:val="24"/>
-        </w:rPr>
-        <w:t xml:space="preserve"> bi </w:t>
-      </w:r>
-      <w:proofErr w:type="spellStart"/>
-      <w:r>
-        <w:rPr>
-          <w:rFonts w:ascii="Times New Roman" w:hAnsi="Times New Roman" w:cs="Times New Roman"/>
-          <w:sz w:val="24"/>
-          <w:szCs w:val="24"/>
-        </w:rPr>
-        <w:t>korisno</w:t>
-      </w:r>
-      <w:proofErr w:type="spellEnd"/>
-      <w:r>
-        <w:rPr>
-          <w:rFonts w:ascii="Times New Roman" w:hAnsi="Times New Roman" w:cs="Times New Roman"/>
-          <w:sz w:val="24"/>
-          <w:szCs w:val="24"/>
-        </w:rPr>
-        <w:t xml:space="preserve"> </w:t>
-      </w:r>
-      <w:proofErr w:type="spellStart"/>
-      <w:r>
-        <w:rPr>
-          <w:rFonts w:ascii="Times New Roman" w:hAnsi="Times New Roman" w:cs="Times New Roman"/>
-          <w:sz w:val="24"/>
-          <w:szCs w:val="24"/>
-        </w:rPr>
-        <w:t>napraviti</w:t>
-      </w:r>
-      <w:proofErr w:type="spellEnd"/>
-      <w:r>
-        <w:rPr>
-          <w:rFonts w:ascii="Times New Roman" w:hAnsi="Times New Roman" w:cs="Times New Roman"/>
-          <w:sz w:val="24"/>
-          <w:szCs w:val="24"/>
-        </w:rPr>
-        <w:t xml:space="preserve"> </w:t>
-      </w:r>
-      <w:proofErr w:type="spellStart"/>
-      <w:r>
-        <w:rPr>
-          <w:rFonts w:ascii="Times New Roman" w:hAnsi="Times New Roman" w:cs="Times New Roman"/>
-          <w:sz w:val="24"/>
-          <w:szCs w:val="24"/>
-        </w:rPr>
-        <w:t>klasu</w:t>
-      </w:r>
-      <w:proofErr w:type="spellEnd"/>
-      <w:r>
-        <w:rPr>
-          <w:rFonts w:ascii="Times New Roman" w:hAnsi="Times New Roman" w:cs="Times New Roman"/>
-          <w:sz w:val="24"/>
-          <w:szCs w:val="24"/>
-        </w:rPr>
-        <w:t xml:space="preserve"> </w:t>
-      </w:r>
-      <w:proofErr w:type="spellStart"/>
-      <w:r>
-        <w:rPr>
-          <w:rFonts w:ascii="Times New Roman" w:hAnsi="Times New Roman" w:cs="Times New Roman"/>
-          <w:sz w:val="24"/>
-          <w:szCs w:val="24"/>
-        </w:rPr>
-        <w:t>ViewElementFacade</w:t>
-      </w:r>
-      <w:proofErr w:type="spellEnd"/>
-      <w:r>
-        <w:rPr>
-          <w:rFonts w:ascii="Times New Roman" w:hAnsi="Times New Roman" w:cs="Times New Roman"/>
-          <w:sz w:val="24"/>
-          <w:szCs w:val="24"/>
-        </w:rPr>
-        <w:t xml:space="preserve"> </w:t>
-      </w:r>
-      <w:proofErr w:type="spellStart"/>
-      <w:r>
-        <w:rPr>
-          <w:rFonts w:ascii="Times New Roman" w:hAnsi="Times New Roman" w:cs="Times New Roman"/>
-          <w:sz w:val="24"/>
-          <w:szCs w:val="24"/>
-        </w:rPr>
-        <w:t>koja</w:t>
-      </w:r>
-      <w:proofErr w:type="spellEnd"/>
-      <w:r>
-        <w:rPr>
-          <w:rFonts w:ascii="Times New Roman" w:hAnsi="Times New Roman" w:cs="Times New Roman"/>
-          <w:sz w:val="24"/>
-          <w:szCs w:val="24"/>
-        </w:rPr>
-        <w:t xml:space="preserve"> bi u </w:t>
-      </w:r>
-      <w:proofErr w:type="spellStart"/>
-      <w:r>
-        <w:rPr>
-          <w:rFonts w:ascii="Times New Roman" w:hAnsi="Times New Roman" w:cs="Times New Roman"/>
-          <w:sz w:val="24"/>
-          <w:szCs w:val="24"/>
-        </w:rPr>
-        <w:t>sebi</w:t>
-      </w:r>
-      <w:proofErr w:type="spellEnd"/>
-      <w:r>
-        <w:rPr>
-          <w:rFonts w:ascii="Times New Roman" w:hAnsi="Times New Roman" w:cs="Times New Roman"/>
-          <w:sz w:val="24"/>
-          <w:szCs w:val="24"/>
-        </w:rPr>
-        <w:t xml:space="preserve"> </w:t>
-      </w:r>
-      <w:proofErr w:type="spellStart"/>
-      <w:r>
-        <w:rPr>
-          <w:rFonts w:ascii="Times New Roman" w:hAnsi="Times New Roman" w:cs="Times New Roman"/>
-          <w:sz w:val="24"/>
-          <w:szCs w:val="24"/>
-        </w:rPr>
-        <w:t>sadržala</w:t>
-      </w:r>
-      <w:proofErr w:type="spellEnd"/>
-      <w:r>
-        <w:rPr>
-          <w:rFonts w:ascii="Times New Roman" w:hAnsi="Times New Roman" w:cs="Times New Roman"/>
-          <w:sz w:val="24"/>
-          <w:szCs w:val="24"/>
-        </w:rPr>
-        <w:t xml:space="preserve"> </w:t>
-      </w:r>
-      <w:proofErr w:type="spellStart"/>
-      <w:r>
-        <w:rPr>
-          <w:rFonts w:ascii="Times New Roman" w:hAnsi="Times New Roman" w:cs="Times New Roman"/>
-          <w:sz w:val="24"/>
-          <w:szCs w:val="24"/>
-        </w:rPr>
-        <w:t>operacije</w:t>
-      </w:r>
-      <w:proofErr w:type="spellEnd"/>
-      <w:r>
-        <w:rPr>
-          <w:rFonts w:ascii="Times New Roman" w:hAnsi="Times New Roman" w:cs="Times New Roman"/>
-          <w:sz w:val="24"/>
-          <w:szCs w:val="24"/>
-        </w:rPr>
-        <w:t xml:space="preserve"> </w:t>
-      </w:r>
-      <w:proofErr w:type="spellStart"/>
-      <w:r>
-        <w:rPr>
-          <w:rFonts w:ascii="Times New Roman" w:hAnsi="Times New Roman" w:cs="Times New Roman"/>
-          <w:sz w:val="24"/>
-          <w:szCs w:val="24"/>
-        </w:rPr>
-        <w:t>poput</w:t>
-      </w:r>
-      <w:proofErr w:type="spellEnd"/>
-      <w:r>
-        <w:rPr>
-          <w:rFonts w:ascii="Times New Roman" w:hAnsi="Times New Roman" w:cs="Times New Roman"/>
-          <w:sz w:val="24"/>
-          <w:szCs w:val="24"/>
-        </w:rPr>
-        <w:t xml:space="preserve"> </w:t>
-      </w:r>
-      <w:proofErr w:type="spellStart"/>
-      <w:r>
-        <w:rPr>
-          <w:rFonts w:ascii="Times New Roman" w:hAnsi="Times New Roman" w:cs="Times New Roman"/>
-          <w:sz w:val="24"/>
-          <w:szCs w:val="24"/>
-        </w:rPr>
-        <w:t>addImage</w:t>
-      </w:r>
-      <w:proofErr w:type="spellEnd"/>
-      <w:r>
-        <w:rPr>
-          <w:rFonts w:ascii="Times New Roman" w:hAnsi="Times New Roman" w:cs="Times New Roman"/>
-          <w:sz w:val="24"/>
-          <w:szCs w:val="24"/>
-        </w:rPr>
-        <w:t xml:space="preserve">(String </w:t>
-      </w:r>
-      <w:proofErr w:type="spellStart"/>
-      <w:r>
-        <w:rPr>
-          <w:rFonts w:ascii="Times New Roman" w:hAnsi="Times New Roman" w:cs="Times New Roman"/>
-          <w:sz w:val="24"/>
-          <w:szCs w:val="24"/>
-        </w:rPr>
-        <w:t>imgUrl</w:t>
-      </w:r>
-      <w:proofErr w:type="spellEnd"/>
-      <w:r>
-        <w:rPr>
-          <w:rFonts w:ascii="Times New Roman" w:hAnsi="Times New Roman" w:cs="Times New Roman"/>
-          <w:sz w:val="24"/>
-          <w:szCs w:val="24"/>
-        </w:rPr>
-        <w:t xml:space="preserve">, double </w:t>
-      </w:r>
-      <w:proofErr w:type="spellStart"/>
-      <w:r>
-        <w:rPr>
-          <w:rFonts w:ascii="Times New Roman" w:hAnsi="Times New Roman" w:cs="Times New Roman"/>
-          <w:sz w:val="24"/>
-          <w:szCs w:val="24"/>
-        </w:rPr>
-        <w:t>xPos</w:t>
-      </w:r>
-      <w:proofErr w:type="spellEnd"/>
-      <w:r>
-        <w:rPr>
-          <w:rFonts w:ascii="Times New Roman" w:hAnsi="Times New Roman" w:cs="Times New Roman"/>
-          <w:sz w:val="24"/>
-          <w:szCs w:val="24"/>
-        </w:rPr>
-        <w:t xml:space="preserve">, double </w:t>
-      </w:r>
-      <w:proofErr w:type="spellStart"/>
-      <w:r>
-        <w:rPr>
-          <w:rFonts w:ascii="Times New Roman" w:hAnsi="Times New Roman" w:cs="Times New Roman"/>
-          <w:sz w:val="24"/>
-          <w:szCs w:val="24"/>
-        </w:rPr>
-        <w:t>yPos</w:t>
-      </w:r>
-      <w:proofErr w:type="spellEnd"/>
-      <w:r>
-        <w:rPr>
-          <w:rFonts w:ascii="Times New Roman" w:hAnsi="Times New Roman" w:cs="Times New Roman"/>
-          <w:sz w:val="24"/>
-          <w:szCs w:val="24"/>
-        </w:rPr>
-        <w:t xml:space="preserve">), </w:t>
-      </w:r>
-      <w:proofErr w:type="spellStart"/>
-      <w:r>
-        <w:rPr>
-          <w:rFonts w:ascii="Times New Roman" w:hAnsi="Times New Roman" w:cs="Times New Roman"/>
-          <w:sz w:val="24"/>
-          <w:szCs w:val="24"/>
-        </w:rPr>
-        <w:t>addTextView</w:t>
-      </w:r>
-      <w:proofErr w:type="spellEnd"/>
-      <w:r>
-        <w:rPr>
-          <w:rFonts w:ascii="Times New Roman" w:hAnsi="Times New Roman" w:cs="Times New Roman"/>
-          <w:sz w:val="24"/>
-          <w:szCs w:val="24"/>
-        </w:rPr>
-        <w:t xml:space="preserve">(String text) i sl. Na </w:t>
-      </w:r>
-      <w:proofErr w:type="spellStart"/>
-      <w:r>
-        <w:rPr>
-          <w:rFonts w:ascii="Times New Roman" w:hAnsi="Times New Roman" w:cs="Times New Roman"/>
-          <w:sz w:val="24"/>
-          <w:szCs w:val="24"/>
-        </w:rPr>
-        <w:t>taj</w:t>
-      </w:r>
-      <w:proofErr w:type="spellEnd"/>
-      <w:r>
-        <w:rPr>
-          <w:rFonts w:ascii="Times New Roman" w:hAnsi="Times New Roman" w:cs="Times New Roman"/>
-          <w:sz w:val="24"/>
-          <w:szCs w:val="24"/>
-        </w:rPr>
-        <w:t xml:space="preserve"> </w:t>
-      </w:r>
-      <w:proofErr w:type="spellStart"/>
-      <w:r>
-        <w:rPr>
-          <w:rFonts w:ascii="Times New Roman" w:hAnsi="Times New Roman" w:cs="Times New Roman"/>
-          <w:sz w:val="24"/>
-          <w:szCs w:val="24"/>
-        </w:rPr>
-        <w:t>način</w:t>
-      </w:r>
-      <w:proofErr w:type="spellEnd"/>
-      <w:r>
-        <w:rPr>
-          <w:rFonts w:ascii="Times New Roman" w:hAnsi="Times New Roman" w:cs="Times New Roman"/>
-          <w:sz w:val="24"/>
-          <w:szCs w:val="24"/>
-        </w:rPr>
-        <w:t xml:space="preserve"> </w:t>
-      </w:r>
-      <w:proofErr w:type="spellStart"/>
-      <w:r>
-        <w:rPr>
-          <w:rFonts w:ascii="Times New Roman" w:hAnsi="Times New Roman" w:cs="Times New Roman"/>
-          <w:sz w:val="24"/>
-          <w:szCs w:val="24"/>
-        </w:rPr>
-        <w:t>klijent</w:t>
-      </w:r>
-      <w:proofErr w:type="spellEnd"/>
-      <w:r>
-        <w:rPr>
-          <w:rFonts w:ascii="Times New Roman" w:hAnsi="Times New Roman" w:cs="Times New Roman"/>
-          <w:sz w:val="24"/>
-          <w:szCs w:val="24"/>
-        </w:rPr>
-        <w:t xml:space="preserve"> ne bi </w:t>
-      </w:r>
-      <w:proofErr w:type="spellStart"/>
-      <w:r>
-        <w:rPr>
-          <w:rFonts w:ascii="Times New Roman" w:hAnsi="Times New Roman" w:cs="Times New Roman"/>
-          <w:sz w:val="24"/>
-          <w:szCs w:val="24"/>
-        </w:rPr>
-        <w:t>morao</w:t>
-      </w:r>
-      <w:proofErr w:type="spellEnd"/>
-      <w:r>
-        <w:rPr>
-          <w:rFonts w:ascii="Times New Roman" w:hAnsi="Times New Roman" w:cs="Times New Roman"/>
-          <w:sz w:val="24"/>
-          <w:szCs w:val="24"/>
-        </w:rPr>
-        <w:t xml:space="preserve"> </w:t>
-      </w:r>
-      <w:proofErr w:type="spellStart"/>
-      <w:r>
-        <w:rPr>
-          <w:rFonts w:ascii="Times New Roman" w:hAnsi="Times New Roman" w:cs="Times New Roman"/>
-          <w:sz w:val="24"/>
-          <w:szCs w:val="24"/>
-        </w:rPr>
-        <w:t>znati</w:t>
-      </w:r>
-      <w:proofErr w:type="spellEnd"/>
-      <w:r>
-        <w:rPr>
-          <w:rFonts w:ascii="Times New Roman" w:hAnsi="Times New Roman" w:cs="Times New Roman"/>
-          <w:sz w:val="24"/>
-          <w:szCs w:val="24"/>
-        </w:rPr>
-        <w:t xml:space="preserve"> </w:t>
-      </w:r>
-      <w:proofErr w:type="spellStart"/>
-      <w:r>
-        <w:rPr>
-          <w:rFonts w:ascii="Times New Roman" w:hAnsi="Times New Roman" w:cs="Times New Roman"/>
-          <w:sz w:val="24"/>
-          <w:szCs w:val="24"/>
-        </w:rPr>
-        <w:t>razne</w:t>
-      </w:r>
-      <w:proofErr w:type="spellEnd"/>
-      <w:r>
-        <w:rPr>
-          <w:rFonts w:ascii="Times New Roman" w:hAnsi="Times New Roman" w:cs="Times New Roman"/>
-          <w:sz w:val="24"/>
-          <w:szCs w:val="24"/>
-        </w:rPr>
-        <w:t xml:space="preserve"> </w:t>
-      </w:r>
-      <w:proofErr w:type="spellStart"/>
-      <w:r>
-        <w:rPr>
-          <w:rFonts w:ascii="Times New Roman" w:hAnsi="Times New Roman" w:cs="Times New Roman"/>
-          <w:sz w:val="24"/>
-          <w:szCs w:val="24"/>
-        </w:rPr>
-        <w:t>implementacije</w:t>
-      </w:r>
-      <w:proofErr w:type="spellEnd"/>
-      <w:r>
-        <w:rPr>
-          <w:rFonts w:ascii="Times New Roman" w:hAnsi="Times New Roman" w:cs="Times New Roman"/>
-          <w:sz w:val="24"/>
-          <w:szCs w:val="24"/>
-        </w:rPr>
-        <w:t xml:space="preserve"> </w:t>
-      </w:r>
-      <w:proofErr w:type="spellStart"/>
-      <w:r>
-        <w:rPr>
-          <w:rFonts w:ascii="Times New Roman" w:hAnsi="Times New Roman" w:cs="Times New Roman"/>
-          <w:sz w:val="24"/>
-          <w:szCs w:val="24"/>
-        </w:rPr>
-        <w:t>subsistema</w:t>
-      </w:r>
-      <w:proofErr w:type="spellEnd"/>
-      <w:r>
-        <w:rPr>
-          <w:rFonts w:ascii="Times New Roman" w:hAnsi="Times New Roman" w:cs="Times New Roman"/>
-          <w:sz w:val="24"/>
-          <w:szCs w:val="24"/>
-        </w:rPr>
-        <w:t xml:space="preserve"> </w:t>
-      </w:r>
-      <w:proofErr w:type="spellStart"/>
-      <w:r>
-        <w:rPr>
-          <w:rFonts w:ascii="Times New Roman" w:hAnsi="Times New Roman" w:cs="Times New Roman"/>
-          <w:sz w:val="24"/>
-          <w:szCs w:val="24"/>
-        </w:rPr>
-        <w:t>dodavanja</w:t>
-      </w:r>
-      <w:proofErr w:type="spellEnd"/>
-      <w:r>
-        <w:rPr>
-          <w:rFonts w:ascii="Times New Roman" w:hAnsi="Times New Roman" w:cs="Times New Roman"/>
-          <w:sz w:val="24"/>
-          <w:szCs w:val="24"/>
-        </w:rPr>
-        <w:t xml:space="preserve"> i </w:t>
-      </w:r>
-      <w:proofErr w:type="spellStart"/>
-      <w:r>
-        <w:rPr>
-          <w:rFonts w:ascii="Times New Roman" w:hAnsi="Times New Roman" w:cs="Times New Roman"/>
-          <w:sz w:val="24"/>
-          <w:szCs w:val="24"/>
-        </w:rPr>
-        <w:t>obrade</w:t>
-      </w:r>
-      <w:proofErr w:type="spellEnd"/>
-      <w:r>
-        <w:rPr>
-          <w:rFonts w:ascii="Times New Roman" w:hAnsi="Times New Roman" w:cs="Times New Roman"/>
-          <w:sz w:val="24"/>
-          <w:szCs w:val="24"/>
-        </w:rPr>
-        <w:t xml:space="preserve"> </w:t>
-      </w:r>
-      <w:proofErr w:type="spellStart"/>
-      <w:r>
-        <w:rPr>
-          <w:rFonts w:ascii="Times New Roman" w:hAnsi="Times New Roman" w:cs="Times New Roman"/>
-          <w:sz w:val="24"/>
-          <w:szCs w:val="24"/>
-        </w:rPr>
-        <w:t>elemenata</w:t>
-      </w:r>
-      <w:proofErr w:type="spellEnd"/>
-      <w:r>
-        <w:rPr>
-          <w:rFonts w:ascii="Times New Roman" w:hAnsi="Times New Roman" w:cs="Times New Roman"/>
-          <w:sz w:val="24"/>
-          <w:szCs w:val="24"/>
-        </w:rPr>
-        <w:t xml:space="preserve"> </w:t>
-      </w:r>
-      <w:proofErr w:type="spellStart"/>
-      <w:r>
-        <w:rPr>
-          <w:rFonts w:ascii="Times New Roman" w:hAnsi="Times New Roman" w:cs="Times New Roman"/>
-          <w:sz w:val="24"/>
-          <w:szCs w:val="24"/>
-        </w:rPr>
-        <w:t>već</w:t>
-      </w:r>
-      <w:proofErr w:type="spellEnd"/>
-      <w:r>
-        <w:rPr>
-          <w:rFonts w:ascii="Times New Roman" w:hAnsi="Times New Roman" w:cs="Times New Roman"/>
-          <w:sz w:val="24"/>
-          <w:szCs w:val="24"/>
-        </w:rPr>
-        <w:t xml:space="preserve"> bi </w:t>
-      </w:r>
-      <w:proofErr w:type="spellStart"/>
-      <w:r>
-        <w:rPr>
-          <w:rFonts w:ascii="Times New Roman" w:hAnsi="Times New Roman" w:cs="Times New Roman"/>
-          <w:sz w:val="24"/>
-          <w:szCs w:val="24"/>
-        </w:rPr>
-        <w:t>samo</w:t>
-      </w:r>
-      <w:proofErr w:type="spellEnd"/>
-      <w:r>
-        <w:rPr>
-          <w:rFonts w:ascii="Times New Roman" w:hAnsi="Times New Roman" w:cs="Times New Roman"/>
-          <w:sz w:val="24"/>
-          <w:szCs w:val="24"/>
-        </w:rPr>
-        <w:t xml:space="preserve"> </w:t>
-      </w:r>
-      <w:proofErr w:type="spellStart"/>
-      <w:r>
-        <w:rPr>
-          <w:rFonts w:ascii="Times New Roman" w:hAnsi="Times New Roman" w:cs="Times New Roman"/>
-          <w:sz w:val="24"/>
-          <w:szCs w:val="24"/>
-        </w:rPr>
-        <w:t>pozivao</w:t>
-      </w:r>
-      <w:proofErr w:type="spellEnd"/>
-      <w:r>
-        <w:rPr>
-          <w:rFonts w:ascii="Times New Roman" w:hAnsi="Times New Roman" w:cs="Times New Roman"/>
-          <w:sz w:val="24"/>
-          <w:szCs w:val="24"/>
-        </w:rPr>
-        <w:t xml:space="preserve"> </w:t>
-      </w:r>
-      <w:proofErr w:type="spellStart"/>
-      <w:r>
-        <w:rPr>
-          <w:rFonts w:ascii="Times New Roman" w:hAnsi="Times New Roman" w:cs="Times New Roman"/>
-          <w:sz w:val="24"/>
-          <w:szCs w:val="24"/>
-        </w:rPr>
-        <w:t>metode</w:t>
-      </w:r>
-      <w:proofErr w:type="spellEnd"/>
-      <w:r>
-        <w:rPr>
-          <w:rFonts w:ascii="Times New Roman" w:hAnsi="Times New Roman" w:cs="Times New Roman"/>
-          <w:sz w:val="24"/>
-          <w:szCs w:val="24"/>
-        </w:rPr>
-        <w:t xml:space="preserve"> </w:t>
-      </w:r>
-      <w:proofErr w:type="spellStart"/>
-      <w:r>
-        <w:rPr>
-          <w:rFonts w:ascii="Times New Roman" w:hAnsi="Times New Roman" w:cs="Times New Roman"/>
-          <w:sz w:val="24"/>
-          <w:szCs w:val="24"/>
-        </w:rPr>
-        <w:t>fasade</w:t>
-      </w:r>
-      <w:proofErr w:type="spellEnd"/>
-      <w:r>
-        <w:rPr>
-          <w:rFonts w:ascii="Times New Roman" w:hAnsi="Times New Roman" w:cs="Times New Roman"/>
-          <w:sz w:val="24"/>
-          <w:szCs w:val="24"/>
-        </w:rPr>
-        <w:t>.</w:t>
-      </w:r>
-      <w:r>
-        <w:rPr>
-          <w:rFonts w:ascii="Times New Roman" w:hAnsi="Times New Roman" w:cs="Times New Roman"/>
-          <w:sz w:val="24"/>
-          <w:szCs w:val="24"/>
-        </w:rPr>
-        <w:t xml:space="preserve"> </w:t>
-      </w:r>
-      <w:proofErr w:type="spellStart"/>
-      <w:r>
-        <w:rPr>
-          <w:rFonts w:ascii="Times New Roman" w:hAnsi="Times New Roman" w:cs="Times New Roman"/>
-          <w:sz w:val="24"/>
-          <w:szCs w:val="24"/>
-        </w:rPr>
-        <w:t>Svrha</w:t>
-      </w:r>
-      <w:proofErr w:type="spellEnd"/>
-      <w:r>
-        <w:rPr>
-          <w:rFonts w:ascii="Times New Roman" w:hAnsi="Times New Roman" w:cs="Times New Roman"/>
-          <w:sz w:val="24"/>
-          <w:szCs w:val="24"/>
-        </w:rPr>
-        <w:t xml:space="preserve"> </w:t>
-      </w:r>
-      <w:r>
-        <w:rPr>
-          <w:rFonts w:ascii="Times New Roman" w:hAnsi="Times New Roman" w:cs="Times New Roman"/>
-          <w:i/>
-          <w:sz w:val="24"/>
-          <w:szCs w:val="24"/>
-        </w:rPr>
-        <w:t xml:space="preserve">facade </w:t>
-      </w:r>
-      <w:proofErr w:type="spellStart"/>
-      <w:r>
-        <w:rPr>
-          <w:rFonts w:ascii="Times New Roman" w:hAnsi="Times New Roman" w:cs="Times New Roman"/>
-          <w:sz w:val="24"/>
-          <w:szCs w:val="24"/>
-        </w:rPr>
-        <w:t>paterna</w:t>
-      </w:r>
-      <w:proofErr w:type="spellEnd"/>
-      <w:r>
-        <w:rPr>
-          <w:rFonts w:ascii="Times New Roman" w:hAnsi="Times New Roman" w:cs="Times New Roman"/>
-          <w:sz w:val="24"/>
-          <w:szCs w:val="24"/>
-        </w:rPr>
-        <w:t xml:space="preserve"> i </w:t>
-      </w:r>
-      <w:proofErr w:type="spellStart"/>
-      <w:r>
-        <w:rPr>
-          <w:rFonts w:ascii="Times New Roman" w:hAnsi="Times New Roman" w:cs="Times New Roman"/>
-          <w:sz w:val="24"/>
-          <w:szCs w:val="24"/>
-        </w:rPr>
-        <w:t>jeste</w:t>
-      </w:r>
-      <w:proofErr w:type="spellEnd"/>
-      <w:r>
-        <w:rPr>
-          <w:rFonts w:ascii="Times New Roman" w:hAnsi="Times New Roman" w:cs="Times New Roman"/>
-          <w:sz w:val="24"/>
-          <w:szCs w:val="24"/>
-        </w:rPr>
-        <w:t xml:space="preserve"> da </w:t>
-      </w:r>
-      <w:proofErr w:type="spellStart"/>
-      <w:r>
-        <w:rPr>
-          <w:rFonts w:ascii="Times New Roman" w:hAnsi="Times New Roman" w:cs="Times New Roman"/>
-          <w:sz w:val="24"/>
-          <w:szCs w:val="24"/>
-        </w:rPr>
-        <w:t>olakša</w:t>
-      </w:r>
-      <w:proofErr w:type="spellEnd"/>
-      <w:r>
-        <w:rPr>
-          <w:rFonts w:ascii="Times New Roman" w:hAnsi="Times New Roman" w:cs="Times New Roman"/>
-          <w:sz w:val="24"/>
-          <w:szCs w:val="24"/>
-        </w:rPr>
-        <w:t xml:space="preserve"> </w:t>
-      </w:r>
-      <w:proofErr w:type="spellStart"/>
-      <w:r>
-        <w:rPr>
-          <w:rFonts w:ascii="Times New Roman" w:hAnsi="Times New Roman" w:cs="Times New Roman"/>
-          <w:sz w:val="24"/>
-          <w:szCs w:val="24"/>
-        </w:rPr>
-        <w:t>korištenje</w:t>
-      </w:r>
-      <w:proofErr w:type="spellEnd"/>
-      <w:r>
-        <w:rPr>
-          <w:rFonts w:ascii="Times New Roman" w:hAnsi="Times New Roman" w:cs="Times New Roman"/>
-          <w:sz w:val="24"/>
-          <w:szCs w:val="24"/>
-        </w:rPr>
-        <w:t xml:space="preserve"> </w:t>
-      </w:r>
-      <w:proofErr w:type="spellStart"/>
-      <w:r>
-        <w:rPr>
-          <w:rFonts w:ascii="Times New Roman" w:hAnsi="Times New Roman" w:cs="Times New Roman"/>
-          <w:sz w:val="24"/>
-          <w:szCs w:val="24"/>
-        </w:rPr>
-        <w:t>nekog</w:t>
-      </w:r>
-      <w:proofErr w:type="spellEnd"/>
-      <w:r>
-        <w:rPr>
-          <w:rFonts w:ascii="Times New Roman" w:hAnsi="Times New Roman" w:cs="Times New Roman"/>
-          <w:sz w:val="24"/>
-          <w:szCs w:val="24"/>
-        </w:rPr>
-        <w:t xml:space="preserve"> </w:t>
-      </w:r>
-      <w:proofErr w:type="spellStart"/>
-      <w:r>
-        <w:rPr>
-          <w:rFonts w:ascii="Times New Roman" w:hAnsi="Times New Roman" w:cs="Times New Roman"/>
-          <w:sz w:val="24"/>
-          <w:szCs w:val="24"/>
-        </w:rPr>
-        <w:t>sistema</w:t>
-      </w:r>
-      <w:proofErr w:type="spellEnd"/>
-      <w:r>
-        <w:rPr>
-          <w:rFonts w:ascii="Times New Roman" w:hAnsi="Times New Roman" w:cs="Times New Roman"/>
-          <w:sz w:val="24"/>
-          <w:szCs w:val="24"/>
-        </w:rPr>
-        <w:t xml:space="preserve"> </w:t>
-      </w:r>
-      <w:proofErr w:type="spellStart"/>
-      <w:r>
-        <w:rPr>
-          <w:rFonts w:ascii="Times New Roman" w:hAnsi="Times New Roman" w:cs="Times New Roman"/>
-          <w:sz w:val="24"/>
-          <w:szCs w:val="24"/>
-        </w:rPr>
-        <w:t>koji</w:t>
+        <w:t>pozadini</w:t>
+      </w:r>
+      <w:proofErr w:type="spellEnd"/>
+      <w:r>
+        <w:rPr>
+          <w:rFonts w:ascii="Times New Roman" w:hAnsi="Times New Roman" w:cs="Times New Roman"/>
+          <w:sz w:val="24"/>
+          <w:szCs w:val="24"/>
+        </w:rPr>
+        <w:t xml:space="preserve">, da li </w:t>
+      </w:r>
+      <w:proofErr w:type="spellStart"/>
+      <w:r>
+        <w:rPr>
+          <w:rFonts w:ascii="Times New Roman" w:hAnsi="Times New Roman" w:cs="Times New Roman"/>
+          <w:sz w:val="24"/>
+          <w:szCs w:val="24"/>
+        </w:rPr>
+        <w:t>podaci</w:t>
+      </w:r>
+      <w:proofErr w:type="spellEnd"/>
+      <w:r>
+        <w:rPr>
+          <w:rFonts w:ascii="Times New Roman" w:hAnsi="Times New Roman" w:cs="Times New Roman"/>
+          <w:sz w:val="24"/>
+          <w:szCs w:val="24"/>
+        </w:rPr>
+        <w:t xml:space="preserve"> </w:t>
+      </w:r>
+      <w:proofErr w:type="spellStart"/>
+      <w:r>
+        <w:rPr>
+          <w:rFonts w:ascii="Times New Roman" w:hAnsi="Times New Roman" w:cs="Times New Roman"/>
+          <w:sz w:val="24"/>
+          <w:szCs w:val="24"/>
+        </w:rPr>
+        <w:t>dolaze</w:t>
+      </w:r>
+      <w:proofErr w:type="spellEnd"/>
+      <w:r>
+        <w:rPr>
+          <w:rFonts w:ascii="Times New Roman" w:hAnsi="Times New Roman" w:cs="Times New Roman"/>
+          <w:sz w:val="24"/>
+          <w:szCs w:val="24"/>
+        </w:rPr>
+        <w:t xml:space="preserve"> </w:t>
+      </w:r>
+      <w:proofErr w:type="spellStart"/>
+      <w:r>
+        <w:rPr>
+          <w:rFonts w:ascii="Times New Roman" w:hAnsi="Times New Roman" w:cs="Times New Roman"/>
+          <w:sz w:val="24"/>
+          <w:szCs w:val="24"/>
+        </w:rPr>
+        <w:t>iz</w:t>
+      </w:r>
+      <w:proofErr w:type="spellEnd"/>
+      <w:r>
+        <w:rPr>
+          <w:rFonts w:ascii="Times New Roman" w:hAnsi="Times New Roman" w:cs="Times New Roman"/>
+          <w:sz w:val="24"/>
+          <w:szCs w:val="24"/>
+        </w:rPr>
+        <w:t xml:space="preserve"> </w:t>
+      </w:r>
+      <w:proofErr w:type="spellStart"/>
+      <w:r>
+        <w:rPr>
+          <w:rFonts w:ascii="Times New Roman" w:hAnsi="Times New Roman" w:cs="Times New Roman"/>
+          <w:sz w:val="24"/>
+          <w:szCs w:val="24"/>
+        </w:rPr>
+        <w:t>baze</w:t>
+      </w:r>
+      <w:proofErr w:type="spellEnd"/>
+      <w:r>
+        <w:rPr>
+          <w:rFonts w:ascii="Times New Roman" w:hAnsi="Times New Roman" w:cs="Times New Roman"/>
+          <w:sz w:val="24"/>
+          <w:szCs w:val="24"/>
+        </w:rPr>
+        <w:t xml:space="preserve"> </w:t>
+      </w:r>
+      <w:proofErr w:type="spellStart"/>
+      <w:r>
+        <w:rPr>
+          <w:rFonts w:ascii="Times New Roman" w:hAnsi="Times New Roman" w:cs="Times New Roman"/>
+          <w:sz w:val="24"/>
+          <w:szCs w:val="24"/>
+        </w:rPr>
+        <w:t>ili</w:t>
+      </w:r>
+      <w:proofErr w:type="spellEnd"/>
+      <w:r>
+        <w:rPr>
+          <w:rFonts w:ascii="Times New Roman" w:hAnsi="Times New Roman" w:cs="Times New Roman"/>
+          <w:sz w:val="24"/>
+          <w:szCs w:val="24"/>
+        </w:rPr>
+        <w:t xml:space="preserve"> API</w:t>
+      </w:r>
+      <w:r>
+        <w:rPr>
+          <w:rFonts w:ascii="Times New Roman" w:hAnsi="Times New Roman" w:cs="Times New Roman"/>
+          <w:sz w:val="24"/>
+          <w:szCs w:val="24"/>
+        </w:rPr>
+        <w:t xml:space="preserve">-a </w:t>
+      </w:r>
+      <w:proofErr w:type="spellStart"/>
+      <w:r>
+        <w:rPr>
+          <w:rFonts w:ascii="Times New Roman" w:hAnsi="Times New Roman" w:cs="Times New Roman"/>
+          <w:sz w:val="24"/>
+          <w:szCs w:val="24"/>
+        </w:rPr>
+        <w:t>čime</w:t>
       </w:r>
       <w:proofErr w:type="spellEnd"/>
       <w:r>
@@ -2616,631 +2026,91 @@
           <w:sz w:val="24"/>
           <w:szCs w:val="24"/>
         </w:rPr>
-        <w:t>sastoji</w:t>
-      </w:r>
-      <w:proofErr w:type="spellEnd"/>
-      <w:r>
-        <w:rPr>
-          <w:rFonts w:ascii="Times New Roman" w:hAnsi="Times New Roman" w:cs="Times New Roman"/>
-          <w:sz w:val="24"/>
-          <w:szCs w:val="24"/>
-        </w:rPr>
-        <w:t xml:space="preserve"> </w:t>
-      </w:r>
-      <w:proofErr w:type="gramStart"/>
-      <w:r>
-        <w:rPr>
-          <w:rFonts w:ascii="Times New Roman" w:hAnsi="Times New Roman" w:cs="Times New Roman"/>
-          <w:sz w:val="24"/>
-          <w:szCs w:val="24"/>
-        </w:rPr>
-        <w:t>od</w:t>
-      </w:r>
-      <w:proofErr w:type="gramEnd"/>
-      <w:r>
-        <w:rPr>
-          <w:rFonts w:ascii="Times New Roman" w:hAnsi="Times New Roman" w:cs="Times New Roman"/>
-          <w:sz w:val="24"/>
-          <w:szCs w:val="24"/>
-        </w:rPr>
-        <w:t xml:space="preserve"> vise </w:t>
-      </w:r>
-      <w:proofErr w:type="spellStart"/>
-      <w:r>
-        <w:rPr>
-          <w:rFonts w:ascii="Times New Roman" w:hAnsi="Times New Roman" w:cs="Times New Roman"/>
-          <w:sz w:val="24"/>
-          <w:szCs w:val="24"/>
-        </w:rPr>
-        <w:t>kompleksnih</w:t>
-      </w:r>
-      <w:proofErr w:type="spellEnd"/>
-      <w:r>
-        <w:rPr>
-          <w:rFonts w:ascii="Times New Roman" w:hAnsi="Times New Roman" w:cs="Times New Roman"/>
-          <w:sz w:val="24"/>
-          <w:szCs w:val="24"/>
-        </w:rPr>
-        <w:t xml:space="preserve"> </w:t>
-      </w:r>
-      <w:proofErr w:type="spellStart"/>
-      <w:r>
-        <w:rPr>
-          <w:rFonts w:ascii="Times New Roman" w:hAnsi="Times New Roman" w:cs="Times New Roman"/>
-          <w:sz w:val="24"/>
-          <w:szCs w:val="24"/>
-        </w:rPr>
-        <w:t>subsistema</w:t>
-      </w:r>
-      <w:proofErr w:type="spellEnd"/>
-      <w:r>
-        <w:rPr>
-          <w:rFonts w:ascii="Times New Roman" w:hAnsi="Times New Roman" w:cs="Times New Roman"/>
-          <w:sz w:val="24"/>
-          <w:szCs w:val="24"/>
-        </w:rPr>
-        <w:t xml:space="preserve">, </w:t>
-      </w:r>
-      <w:proofErr w:type="spellStart"/>
-      <w:r>
-        <w:rPr>
-          <w:rFonts w:ascii="Times New Roman" w:hAnsi="Times New Roman" w:cs="Times New Roman"/>
-          <w:sz w:val="24"/>
-          <w:szCs w:val="24"/>
-        </w:rPr>
-        <w:t>tako</w:t>
-      </w:r>
-      <w:proofErr w:type="spellEnd"/>
-      <w:r>
-        <w:rPr>
-          <w:rFonts w:ascii="Times New Roman" w:hAnsi="Times New Roman" w:cs="Times New Roman"/>
-          <w:sz w:val="24"/>
-          <w:szCs w:val="24"/>
-        </w:rPr>
-        <w:t xml:space="preserve"> </w:t>
-      </w:r>
-      <w:proofErr w:type="spellStart"/>
-      <w:r>
-        <w:rPr>
-          <w:rFonts w:ascii="Times New Roman" w:hAnsi="Times New Roman" w:cs="Times New Roman"/>
-          <w:sz w:val="24"/>
-          <w:szCs w:val="24"/>
-        </w:rPr>
-        <w:t>što</w:t>
-      </w:r>
-      <w:proofErr w:type="spellEnd"/>
-      <w:r>
-        <w:rPr>
-          <w:rFonts w:ascii="Times New Roman" w:hAnsi="Times New Roman" w:cs="Times New Roman"/>
-          <w:sz w:val="24"/>
-          <w:szCs w:val="24"/>
-        </w:rPr>
-        <w:t xml:space="preserve"> </w:t>
-      </w:r>
-      <w:proofErr w:type="spellStart"/>
-      <w:r>
-        <w:rPr>
-          <w:rFonts w:ascii="Times New Roman" w:hAnsi="Times New Roman" w:cs="Times New Roman"/>
-          <w:sz w:val="24"/>
-          <w:szCs w:val="24"/>
-        </w:rPr>
-        <w:t>će</w:t>
-      </w:r>
-      <w:proofErr w:type="spellEnd"/>
-      <w:r>
-        <w:rPr>
-          <w:rFonts w:ascii="Times New Roman" w:hAnsi="Times New Roman" w:cs="Times New Roman"/>
-          <w:sz w:val="24"/>
-          <w:szCs w:val="24"/>
-        </w:rPr>
-        <w:t xml:space="preserve"> </w:t>
-      </w:r>
-      <w:proofErr w:type="spellStart"/>
-      <w:r>
-        <w:rPr>
-          <w:rFonts w:ascii="Times New Roman" w:hAnsi="Times New Roman" w:cs="Times New Roman"/>
-          <w:sz w:val="24"/>
-          <w:szCs w:val="24"/>
-        </w:rPr>
-        <w:t>uz</w:t>
-      </w:r>
-      <w:proofErr w:type="spellEnd"/>
-      <w:r>
-        <w:rPr>
-          <w:rFonts w:ascii="Times New Roman" w:hAnsi="Times New Roman" w:cs="Times New Roman"/>
-          <w:sz w:val="24"/>
-          <w:szCs w:val="24"/>
-        </w:rPr>
-        <w:t xml:space="preserve"> </w:t>
-      </w:r>
-      <w:proofErr w:type="spellStart"/>
-      <w:r>
-        <w:rPr>
-          <w:rFonts w:ascii="Times New Roman" w:hAnsi="Times New Roman" w:cs="Times New Roman"/>
-          <w:sz w:val="24"/>
-          <w:szCs w:val="24"/>
-        </w:rPr>
-        <w:t>pomoć</w:t>
-      </w:r>
-      <w:proofErr w:type="spellEnd"/>
-      <w:r>
-        <w:rPr>
-          <w:rFonts w:ascii="Times New Roman" w:hAnsi="Times New Roman" w:cs="Times New Roman"/>
-          <w:sz w:val="24"/>
-          <w:szCs w:val="24"/>
-        </w:rPr>
-        <w:t xml:space="preserve"> </w:t>
-      </w:r>
-      <w:proofErr w:type="spellStart"/>
-      <w:r>
-        <w:rPr>
-          <w:rFonts w:ascii="Times New Roman" w:hAnsi="Times New Roman" w:cs="Times New Roman"/>
-          <w:sz w:val="24"/>
-          <w:szCs w:val="24"/>
-        </w:rPr>
-        <w:t>fasade</w:t>
-      </w:r>
-      <w:proofErr w:type="spellEnd"/>
-      <w:r>
-        <w:rPr>
-          <w:rFonts w:ascii="Times New Roman" w:hAnsi="Times New Roman" w:cs="Times New Roman"/>
-          <w:sz w:val="24"/>
-          <w:szCs w:val="24"/>
-        </w:rPr>
-        <w:t xml:space="preserve"> </w:t>
-      </w:r>
-      <w:proofErr w:type="spellStart"/>
-      <w:r>
-        <w:rPr>
-          <w:rFonts w:ascii="Times New Roman" w:hAnsi="Times New Roman" w:cs="Times New Roman"/>
-          <w:sz w:val="24"/>
-          <w:szCs w:val="24"/>
-        </w:rPr>
-        <w:t>zamaskirati</w:t>
-      </w:r>
-      <w:proofErr w:type="spellEnd"/>
-      <w:r>
-        <w:rPr>
-          <w:rFonts w:ascii="Times New Roman" w:hAnsi="Times New Roman" w:cs="Times New Roman"/>
-          <w:sz w:val="24"/>
-          <w:szCs w:val="24"/>
-        </w:rPr>
-        <w:t xml:space="preserve"> </w:t>
-      </w:r>
-      <w:proofErr w:type="spellStart"/>
-      <w:r>
-        <w:rPr>
-          <w:rFonts w:ascii="Times New Roman" w:hAnsi="Times New Roman" w:cs="Times New Roman"/>
-          <w:sz w:val="24"/>
-          <w:szCs w:val="24"/>
-        </w:rPr>
-        <w:t>kompleksne</w:t>
-      </w:r>
-      <w:proofErr w:type="spellEnd"/>
-      <w:r>
-        <w:rPr>
-          <w:rFonts w:ascii="Times New Roman" w:hAnsi="Times New Roman" w:cs="Times New Roman"/>
-          <w:sz w:val="24"/>
-          <w:szCs w:val="24"/>
-        </w:rPr>
-        <w:t xml:space="preserve"> </w:t>
-      </w:r>
-      <w:proofErr w:type="spellStart"/>
-      <w:r>
-        <w:rPr>
-          <w:rFonts w:ascii="Times New Roman" w:hAnsi="Times New Roman" w:cs="Times New Roman"/>
-          <w:sz w:val="24"/>
-          <w:szCs w:val="24"/>
-        </w:rPr>
-        <w:t>pozive</w:t>
-      </w:r>
-      <w:proofErr w:type="spellEnd"/>
-      <w:r>
-        <w:rPr>
-          <w:rFonts w:ascii="Times New Roman" w:hAnsi="Times New Roman" w:cs="Times New Roman"/>
-          <w:sz w:val="24"/>
-          <w:szCs w:val="24"/>
-        </w:rPr>
-        <w:t xml:space="preserve"> i </w:t>
-      </w:r>
-      <w:proofErr w:type="spellStart"/>
-      <w:r>
-        <w:rPr>
-          <w:rFonts w:ascii="Times New Roman" w:hAnsi="Times New Roman" w:cs="Times New Roman"/>
-          <w:sz w:val="24"/>
-          <w:szCs w:val="24"/>
-        </w:rPr>
-        <w:t>relacije</w:t>
-      </w:r>
-      <w:proofErr w:type="spellEnd"/>
-      <w:r>
-        <w:rPr>
-          <w:rFonts w:ascii="Times New Roman" w:hAnsi="Times New Roman" w:cs="Times New Roman"/>
-          <w:sz w:val="24"/>
-          <w:szCs w:val="24"/>
-        </w:rPr>
-        <w:t xml:space="preserve"> </w:t>
-      </w:r>
-      <w:proofErr w:type="spellStart"/>
-      <w:r>
-        <w:rPr>
-          <w:rFonts w:ascii="Times New Roman" w:hAnsi="Times New Roman" w:cs="Times New Roman"/>
-          <w:sz w:val="24"/>
-          <w:szCs w:val="24"/>
-        </w:rPr>
-        <w:t>između</w:t>
-      </w:r>
-      <w:proofErr w:type="spellEnd"/>
-      <w:r>
-        <w:rPr>
-          <w:rFonts w:ascii="Times New Roman" w:hAnsi="Times New Roman" w:cs="Times New Roman"/>
-          <w:sz w:val="24"/>
-          <w:szCs w:val="24"/>
-        </w:rPr>
-        <w:t xml:space="preserve"> </w:t>
-      </w:r>
-      <w:proofErr w:type="spellStart"/>
-      <w:r>
-        <w:rPr>
-          <w:rFonts w:ascii="Times New Roman" w:hAnsi="Times New Roman" w:cs="Times New Roman"/>
-          <w:sz w:val="24"/>
-          <w:szCs w:val="24"/>
-        </w:rPr>
-        <w:t>klasa</w:t>
-      </w:r>
-      <w:proofErr w:type="spellEnd"/>
-      <w:r>
-        <w:rPr>
-          <w:rFonts w:ascii="Times New Roman" w:hAnsi="Times New Roman" w:cs="Times New Roman"/>
-          <w:sz w:val="24"/>
-          <w:szCs w:val="24"/>
-        </w:rPr>
-        <w:t xml:space="preserve"> </w:t>
-      </w:r>
-      <w:proofErr w:type="spellStart"/>
-      <w:r>
-        <w:rPr>
-          <w:rFonts w:ascii="Times New Roman" w:hAnsi="Times New Roman" w:cs="Times New Roman"/>
-          <w:sz w:val="24"/>
-          <w:szCs w:val="24"/>
-        </w:rPr>
-        <w:t>subsistema</w:t>
-      </w:r>
-      <w:proofErr w:type="spellEnd"/>
-      <w:r>
-        <w:rPr>
-          <w:rFonts w:ascii="Times New Roman" w:hAnsi="Times New Roman" w:cs="Times New Roman"/>
-          <w:sz w:val="24"/>
-          <w:szCs w:val="24"/>
-        </w:rPr>
-        <w:t xml:space="preserve">. Na </w:t>
-      </w:r>
-      <w:proofErr w:type="spellStart"/>
-      <w:r>
-        <w:rPr>
-          <w:rFonts w:ascii="Times New Roman" w:hAnsi="Times New Roman" w:cs="Times New Roman"/>
-          <w:sz w:val="24"/>
-          <w:szCs w:val="24"/>
-        </w:rPr>
-        <w:t>taj</w:t>
-      </w:r>
-      <w:proofErr w:type="spellEnd"/>
-      <w:r>
-        <w:rPr>
-          <w:rFonts w:ascii="Times New Roman" w:hAnsi="Times New Roman" w:cs="Times New Roman"/>
-          <w:sz w:val="24"/>
-          <w:szCs w:val="24"/>
-        </w:rPr>
-        <w:t xml:space="preserve"> </w:t>
-      </w:r>
-      <w:proofErr w:type="spellStart"/>
-      <w:r>
-        <w:rPr>
-          <w:rFonts w:ascii="Times New Roman" w:hAnsi="Times New Roman" w:cs="Times New Roman"/>
-          <w:sz w:val="24"/>
-          <w:szCs w:val="24"/>
-        </w:rPr>
-        <w:t>način</w:t>
-      </w:r>
-      <w:proofErr w:type="spellEnd"/>
-      <w:r>
-        <w:rPr>
-          <w:rFonts w:ascii="Times New Roman" w:hAnsi="Times New Roman" w:cs="Times New Roman"/>
-          <w:sz w:val="24"/>
-          <w:szCs w:val="24"/>
-        </w:rPr>
-        <w:t xml:space="preserve"> se </w:t>
-      </w:r>
-      <w:proofErr w:type="spellStart"/>
-      <w:r>
-        <w:rPr>
-          <w:rFonts w:ascii="Times New Roman" w:hAnsi="Times New Roman" w:cs="Times New Roman"/>
-          <w:sz w:val="24"/>
-          <w:szCs w:val="24"/>
-        </w:rPr>
-        <w:t>obebjeđuje</w:t>
-      </w:r>
-      <w:proofErr w:type="spellEnd"/>
-      <w:r>
-        <w:rPr>
-          <w:rFonts w:ascii="Times New Roman" w:hAnsi="Times New Roman" w:cs="Times New Roman"/>
-          <w:sz w:val="24"/>
-          <w:szCs w:val="24"/>
-        </w:rPr>
-        <w:t xml:space="preserve"> da </w:t>
-      </w:r>
-      <w:proofErr w:type="spellStart"/>
-      <w:r>
-        <w:rPr>
-          <w:rFonts w:ascii="Times New Roman" w:hAnsi="Times New Roman" w:cs="Times New Roman"/>
-          <w:sz w:val="24"/>
-          <w:szCs w:val="24"/>
-        </w:rPr>
-        <w:t>klijent</w:t>
-      </w:r>
-      <w:proofErr w:type="spellEnd"/>
-      <w:r>
-        <w:rPr>
-          <w:rFonts w:ascii="Times New Roman" w:hAnsi="Times New Roman" w:cs="Times New Roman"/>
-          <w:sz w:val="24"/>
-          <w:szCs w:val="24"/>
-        </w:rPr>
-        <w:t xml:space="preserve"> </w:t>
-      </w:r>
-      <w:proofErr w:type="spellStart"/>
-      <w:r>
-        <w:rPr>
-          <w:rFonts w:ascii="Times New Roman" w:hAnsi="Times New Roman" w:cs="Times New Roman"/>
-          <w:sz w:val="24"/>
-          <w:szCs w:val="24"/>
-        </w:rPr>
-        <w:t>poziva</w:t>
-      </w:r>
-      <w:proofErr w:type="spellEnd"/>
-      <w:r>
-        <w:rPr>
-          <w:rFonts w:ascii="Times New Roman" w:hAnsi="Times New Roman" w:cs="Times New Roman"/>
-          <w:sz w:val="24"/>
-          <w:szCs w:val="24"/>
-        </w:rPr>
-        <w:t xml:space="preserve"> </w:t>
-      </w:r>
-      <w:proofErr w:type="spellStart"/>
-      <w:r>
-        <w:rPr>
-          <w:rFonts w:ascii="Times New Roman" w:hAnsi="Times New Roman" w:cs="Times New Roman"/>
-          <w:sz w:val="24"/>
-          <w:szCs w:val="24"/>
-        </w:rPr>
-        <w:t>jednostavne</w:t>
-      </w:r>
-      <w:proofErr w:type="spellEnd"/>
-      <w:r>
-        <w:rPr>
-          <w:rFonts w:ascii="Times New Roman" w:hAnsi="Times New Roman" w:cs="Times New Roman"/>
-          <w:sz w:val="24"/>
-          <w:szCs w:val="24"/>
-        </w:rPr>
-        <w:t xml:space="preserve"> </w:t>
-      </w:r>
-      <w:proofErr w:type="spellStart"/>
-      <w:r>
-        <w:rPr>
-          <w:rFonts w:ascii="Times New Roman" w:hAnsi="Times New Roman" w:cs="Times New Roman"/>
-          <w:sz w:val="24"/>
-          <w:szCs w:val="24"/>
-        </w:rPr>
-        <w:t>metode</w:t>
-      </w:r>
-      <w:proofErr w:type="spellEnd"/>
-      <w:r>
-        <w:rPr>
-          <w:rFonts w:ascii="Times New Roman" w:hAnsi="Times New Roman" w:cs="Times New Roman"/>
-          <w:sz w:val="24"/>
-          <w:szCs w:val="24"/>
-        </w:rPr>
-        <w:t xml:space="preserve"> </w:t>
-      </w:r>
-      <w:proofErr w:type="spellStart"/>
-      <w:r>
-        <w:rPr>
-          <w:rFonts w:ascii="Times New Roman" w:hAnsi="Times New Roman" w:cs="Times New Roman"/>
-          <w:sz w:val="24"/>
-          <w:szCs w:val="24"/>
-        </w:rPr>
-        <w:t>fasade</w:t>
-      </w:r>
-      <w:proofErr w:type="spellEnd"/>
-      <w:r>
-        <w:rPr>
-          <w:rFonts w:ascii="Times New Roman" w:hAnsi="Times New Roman" w:cs="Times New Roman"/>
-          <w:sz w:val="24"/>
-          <w:szCs w:val="24"/>
-        </w:rPr>
-        <w:t xml:space="preserve"> </w:t>
-      </w:r>
-      <w:proofErr w:type="spellStart"/>
-      <w:r>
-        <w:rPr>
-          <w:rFonts w:ascii="Times New Roman" w:hAnsi="Times New Roman" w:cs="Times New Roman"/>
-          <w:sz w:val="24"/>
-          <w:szCs w:val="24"/>
-        </w:rPr>
-        <w:t>koje</w:t>
-      </w:r>
-      <w:proofErr w:type="spellEnd"/>
-      <w:r>
-        <w:rPr>
-          <w:rFonts w:ascii="Times New Roman" w:hAnsi="Times New Roman" w:cs="Times New Roman"/>
-          <w:sz w:val="24"/>
-          <w:szCs w:val="24"/>
-        </w:rPr>
-        <w:t xml:space="preserve"> </w:t>
-      </w:r>
-      <w:proofErr w:type="spellStart"/>
-      <w:r>
-        <w:rPr>
-          <w:rFonts w:ascii="Times New Roman" w:hAnsi="Times New Roman" w:cs="Times New Roman"/>
-          <w:sz w:val="24"/>
-          <w:szCs w:val="24"/>
-        </w:rPr>
-        <w:t>unutar</w:t>
-      </w:r>
-      <w:proofErr w:type="spellEnd"/>
-      <w:r>
-        <w:rPr>
-          <w:rFonts w:ascii="Times New Roman" w:hAnsi="Times New Roman" w:cs="Times New Roman"/>
-          <w:sz w:val="24"/>
-          <w:szCs w:val="24"/>
-        </w:rPr>
-        <w:t xml:space="preserve"> </w:t>
-      </w:r>
-      <w:proofErr w:type="spellStart"/>
-      <w:proofErr w:type="gramStart"/>
-      <w:r>
-        <w:rPr>
-          <w:rFonts w:ascii="Times New Roman" w:hAnsi="Times New Roman" w:cs="Times New Roman"/>
-          <w:sz w:val="24"/>
-          <w:szCs w:val="24"/>
-        </w:rPr>
-        <w:t>sebe</w:t>
-      </w:r>
-      <w:proofErr w:type="spellEnd"/>
-      <w:proofErr w:type="gramEnd"/>
-      <w:r>
-        <w:rPr>
-          <w:rFonts w:ascii="Times New Roman" w:hAnsi="Times New Roman" w:cs="Times New Roman"/>
-          <w:sz w:val="24"/>
-          <w:szCs w:val="24"/>
-        </w:rPr>
-        <w:t xml:space="preserve"> </w:t>
-      </w:r>
-      <w:proofErr w:type="spellStart"/>
-      <w:r>
-        <w:rPr>
-          <w:rFonts w:ascii="Times New Roman" w:hAnsi="Times New Roman" w:cs="Times New Roman"/>
-          <w:sz w:val="24"/>
-          <w:szCs w:val="24"/>
-        </w:rPr>
-        <w:t>vode</w:t>
-      </w:r>
-      <w:proofErr w:type="spellEnd"/>
-      <w:r>
-        <w:rPr>
-          <w:rFonts w:ascii="Times New Roman" w:hAnsi="Times New Roman" w:cs="Times New Roman"/>
-          <w:sz w:val="24"/>
-          <w:szCs w:val="24"/>
-        </w:rPr>
-        <w:t xml:space="preserve"> </w:t>
-      </w:r>
-      <w:proofErr w:type="spellStart"/>
-      <w:r>
-        <w:rPr>
-          <w:rFonts w:ascii="Times New Roman" w:hAnsi="Times New Roman" w:cs="Times New Roman"/>
-          <w:sz w:val="24"/>
-          <w:szCs w:val="24"/>
-        </w:rPr>
-        <w:t>brigu</w:t>
-      </w:r>
-      <w:proofErr w:type="spellEnd"/>
-      <w:r>
-        <w:rPr>
-          <w:rFonts w:ascii="Times New Roman" w:hAnsi="Times New Roman" w:cs="Times New Roman"/>
-          <w:sz w:val="24"/>
-          <w:szCs w:val="24"/>
-        </w:rPr>
-        <w:t xml:space="preserve"> o </w:t>
-      </w:r>
-      <w:proofErr w:type="spellStart"/>
-      <w:r>
-        <w:rPr>
-          <w:rFonts w:ascii="Times New Roman" w:hAnsi="Times New Roman" w:cs="Times New Roman"/>
-          <w:sz w:val="24"/>
-          <w:szCs w:val="24"/>
-        </w:rPr>
-        <w:t>kompleksnim</w:t>
-      </w:r>
-      <w:proofErr w:type="spellEnd"/>
-      <w:r>
-        <w:rPr>
-          <w:rFonts w:ascii="Times New Roman" w:hAnsi="Times New Roman" w:cs="Times New Roman"/>
-          <w:sz w:val="24"/>
-          <w:szCs w:val="24"/>
-        </w:rPr>
-        <w:t xml:space="preserve"> </w:t>
-      </w:r>
-      <w:proofErr w:type="spellStart"/>
-      <w:r>
-        <w:rPr>
-          <w:rFonts w:ascii="Times New Roman" w:hAnsi="Times New Roman" w:cs="Times New Roman"/>
-          <w:sz w:val="24"/>
-          <w:szCs w:val="24"/>
-        </w:rPr>
-        <w:t>relacijama</w:t>
-      </w:r>
-      <w:proofErr w:type="spellEnd"/>
-      <w:r>
-        <w:rPr>
-          <w:rFonts w:ascii="Times New Roman" w:hAnsi="Times New Roman" w:cs="Times New Roman"/>
-          <w:sz w:val="24"/>
-          <w:szCs w:val="24"/>
-        </w:rPr>
-        <w:t xml:space="preserve"> </w:t>
-      </w:r>
-      <w:proofErr w:type="spellStart"/>
-      <w:r>
-        <w:rPr>
-          <w:rFonts w:ascii="Times New Roman" w:hAnsi="Times New Roman" w:cs="Times New Roman"/>
-          <w:sz w:val="24"/>
-          <w:szCs w:val="24"/>
-        </w:rPr>
-        <w:t>između</w:t>
-      </w:r>
-      <w:proofErr w:type="spellEnd"/>
-      <w:r>
-        <w:rPr>
-          <w:rFonts w:ascii="Times New Roman" w:hAnsi="Times New Roman" w:cs="Times New Roman"/>
-          <w:sz w:val="24"/>
-          <w:szCs w:val="24"/>
-        </w:rPr>
-        <w:t xml:space="preserve"> </w:t>
-      </w:r>
-      <w:proofErr w:type="spellStart"/>
-      <w:r>
-        <w:rPr>
-          <w:rFonts w:ascii="Times New Roman" w:hAnsi="Times New Roman" w:cs="Times New Roman"/>
-          <w:sz w:val="24"/>
-          <w:szCs w:val="24"/>
-        </w:rPr>
-        <w:t>klasa</w:t>
-      </w:r>
-      <w:proofErr w:type="spellEnd"/>
-      <w:r>
-        <w:rPr>
-          <w:rFonts w:ascii="Times New Roman" w:hAnsi="Times New Roman" w:cs="Times New Roman"/>
-          <w:sz w:val="24"/>
-          <w:szCs w:val="24"/>
-        </w:rPr>
-        <w:t xml:space="preserve"> </w:t>
-      </w:r>
-      <w:proofErr w:type="spellStart"/>
-      <w:r>
-        <w:rPr>
-          <w:rFonts w:ascii="Times New Roman" w:hAnsi="Times New Roman" w:cs="Times New Roman"/>
-          <w:sz w:val="24"/>
-          <w:szCs w:val="24"/>
-        </w:rPr>
-        <w:t>subsistema</w:t>
-      </w:r>
-      <w:proofErr w:type="spellEnd"/>
-      <w:r>
-        <w:rPr>
-          <w:rFonts w:ascii="Times New Roman" w:hAnsi="Times New Roman" w:cs="Times New Roman"/>
-          <w:sz w:val="24"/>
-          <w:szCs w:val="24"/>
-        </w:rPr>
-        <w:t xml:space="preserve">. </w:t>
-      </w:r>
+        <w:t>oslabila</w:t>
+      </w:r>
+      <w:proofErr w:type="spellEnd"/>
+      <w:r>
+        <w:rPr>
+          <w:rFonts w:ascii="Times New Roman" w:hAnsi="Times New Roman" w:cs="Times New Roman"/>
+          <w:sz w:val="24"/>
+          <w:szCs w:val="24"/>
+        </w:rPr>
+        <w:t xml:space="preserve"> </w:t>
+      </w:r>
+      <w:proofErr w:type="spellStart"/>
+      <w:r>
+        <w:rPr>
+          <w:rFonts w:ascii="Times New Roman" w:hAnsi="Times New Roman" w:cs="Times New Roman"/>
+          <w:sz w:val="24"/>
+          <w:szCs w:val="24"/>
+        </w:rPr>
+        <w:t>zavisnost</w:t>
+      </w:r>
+      <w:proofErr w:type="spellEnd"/>
+      <w:r>
+        <w:rPr>
+          <w:rFonts w:ascii="Times New Roman" w:hAnsi="Times New Roman" w:cs="Times New Roman"/>
+          <w:sz w:val="24"/>
+          <w:szCs w:val="24"/>
+        </w:rPr>
+        <w:t xml:space="preserve"> </w:t>
+      </w:r>
+      <w:proofErr w:type="spellStart"/>
+      <w:r>
+        <w:rPr>
+          <w:rFonts w:ascii="Times New Roman" w:hAnsi="Times New Roman" w:cs="Times New Roman"/>
+          <w:sz w:val="24"/>
+          <w:szCs w:val="24"/>
+        </w:rPr>
+        <w:t>klijenta</w:t>
+      </w:r>
+      <w:proofErr w:type="spellEnd"/>
+      <w:r>
+        <w:rPr>
+          <w:rFonts w:ascii="Times New Roman" w:hAnsi="Times New Roman" w:cs="Times New Roman"/>
+          <w:sz w:val="24"/>
+          <w:szCs w:val="24"/>
+        </w:rPr>
+        <w:t xml:space="preserve"> od same </w:t>
+      </w:r>
+      <w:proofErr w:type="spellStart"/>
+      <w:r>
+        <w:rPr>
+          <w:rFonts w:ascii="Times New Roman" w:hAnsi="Times New Roman" w:cs="Times New Roman"/>
+          <w:sz w:val="24"/>
+          <w:szCs w:val="24"/>
+        </w:rPr>
+        <w:t>izvedbe</w:t>
+      </w:r>
+      <w:proofErr w:type="spellEnd"/>
+      <w:r>
+        <w:rPr>
+          <w:rFonts w:ascii="Times New Roman" w:hAnsi="Times New Roman" w:cs="Times New Roman"/>
+          <w:sz w:val="24"/>
+          <w:szCs w:val="24"/>
+        </w:rPr>
+        <w:t xml:space="preserve"> </w:t>
+      </w:r>
+      <w:proofErr w:type="spellStart"/>
+      <w:r>
+        <w:rPr>
+          <w:rFonts w:ascii="Times New Roman" w:hAnsi="Times New Roman" w:cs="Times New Roman"/>
+          <w:sz w:val="24"/>
+          <w:szCs w:val="24"/>
+        </w:rPr>
+        <w:t>pohrane</w:t>
+      </w:r>
+      <w:proofErr w:type="spellEnd"/>
+      <w:r>
+        <w:rPr>
+          <w:rFonts w:ascii="Times New Roman" w:hAnsi="Times New Roman" w:cs="Times New Roman"/>
+          <w:sz w:val="24"/>
+          <w:szCs w:val="24"/>
+        </w:rPr>
+        <w:t xml:space="preserve"> podataka.</w:t>
+      </w:r>
+      <w:bookmarkStart w:id="0" w:name="_GoBack"/>
+      <w:bookmarkEnd w:id="0"/>
     </w:p>
     <w:p>
       <w:pPr>
@@ -4526,6 +3396,7 @@
           <w:sz w:val="24"/>
           <w:szCs w:val="24"/>
         </w:rPr>
+        <w:lastRenderedPageBreak/>
         <w:t>spada</w:t>
       </w:r>
       <w:proofErr w:type="spellEnd"/>
@@ -5704,7 +4575,6 @@
           <w:szCs w:val="24"/>
           <w:lang w:val="hr-BA"/>
         </w:rPr>
-        <w:lastRenderedPageBreak/>
         <w:t xml:space="preserve">Bridge </w:t>
       </w:r>
       <w:r>
@@ -6814,6 +5684,7 @@
           <w:szCs w:val="24"/>
           <w:lang w:val="hr-BA"/>
         </w:rPr>
+        <w:lastRenderedPageBreak/>
         <w:t xml:space="preserve">Sada još ako zamislimo da umjesto konkretne klase film imamo apstaktnu klasu Media iz koje ćemo nasljeđivati konkretne tipove možemo uvidjeti punu snagu ovog paterna, s ozbirom da on omogućava ispunjenje </w:t>
       </w:r>
       <w:r>
@@ -6869,7 +5740,6 @@
           <w:szCs w:val="24"/>
           <w:lang w:val="bs-Latn-BA"/>
         </w:rPr>
-        <w:lastRenderedPageBreak/>
         <w:t>Composite</w:t>
       </w:r>
       <w:r>
@@ -6924,8 +5794,6 @@
         </w:rPr>
         <w:t>Trenutno mi ovaj patern nismo iskoristili u našem projektu, međutim postoje situacije u kojima bi se mogao iskoristiti. Ukoliko bi imali u našem projektu neki sistem reputacija za sve korisnike koji su upisani u sistem, onda bi ovaj patern mogao dosta pomoći. Za svakog korisnika bi se reputacija računala na drugačiji način, te ukoliko bi neko želio da pristupi pregledanju liste reputacija svih korisnika, ovaj patern bi riješio taj problem. Napravili bismo jedan interfejs koji bi nazvali IReputacijeIzvjestaj koji bi definisao metodu dajIzvjestajReputacija(), a taj interfejs bi implementirala neka klasa Reputacije, te svi različiti tipovi korisnika koji postoje u sistemu. Pozivom metode dajIzvjestajReputacija(), pozivaoc će dobiti spisak svih reputacija, bez obzira što se za različite tipove korisnika na različit način računa reputacija, a patern će riješiti taj problem da možemo imati izvještaj na jednom mjestu.</w:t>
       </w:r>
-      <w:bookmarkStart w:id="0" w:name="_GoBack"/>
-      <w:bookmarkEnd w:id="0"/>
     </w:p>
     <w:p>
       <w:pPr>
@@ -7302,6 +6170,7 @@
   <w:style w:type="character" w:default="1" w:styleId="DefaultParagraphFont">
     <w:name w:val="Default Paragraph Font"/>
     <w:uiPriority w:val="1"/>
+    <w:semiHidden/>
     <w:unhideWhenUsed/>
   </w:style>
   <w:style w:type="table" w:default="1" w:styleId="TableNormal">
@@ -7382,6 +6251,36 @@
       <w:rFonts w:ascii="Courier New" w:eastAsia="Times New Roman" w:hAnsi="Courier New" w:cs="Courier New"/>
       <w:sz w:val="20"/>
       <w:szCs w:val="20"/>
+    </w:rPr>
+  </w:style>
+  <w:style w:type="paragraph" w:styleId="BalloonText">
+    <w:name w:val="Balloon Text"/>
+    <w:basedOn w:val="Normal"/>
+    <w:link w:val="BalloonTextChar"/>
+    <w:uiPriority w:val="99"/>
+    <w:semiHidden/>
+    <w:unhideWhenUsed/>
+    <w:rsid w:val="00B038CB"/>
+    <w:pPr>
+      <w:spacing w:after="0" w:line="240" w:lineRule="auto"/>
+    </w:pPr>
+    <w:rPr>
+      <w:rFonts w:ascii="Tahoma" w:hAnsi="Tahoma" w:cs="Tahoma"/>
+      <w:sz w:val="16"/>
+      <w:szCs w:val="16"/>
+    </w:rPr>
+  </w:style>
+  <w:style w:type="character" w:customStyle="1" w:styleId="BalloonTextChar">
+    <w:name w:val="Balloon Text Char"/>
+    <w:basedOn w:val="DefaultParagraphFont"/>
+    <w:link w:val="BalloonText"/>
+    <w:uiPriority w:val="99"/>
+    <w:semiHidden/>
+    <w:rsid w:val="00B038CB"/>
+    <w:rPr>
+      <w:rFonts w:ascii="Tahoma" w:hAnsi="Tahoma" w:cs="Tahoma"/>
+      <w:sz w:val="16"/>
+      <w:szCs w:val="16"/>
     </w:rPr>
   </w:style>
 </w:styles>
@@ -7550,6 +6449,7 @@
   <w:style w:type="character" w:default="1" w:styleId="DefaultParagraphFont">
     <w:name w:val="Default Paragraph Font"/>
     <w:uiPriority w:val="1"/>
+    <w:semiHidden/>
     <w:unhideWhenUsed/>
   </w:style>
   <w:style w:type="table" w:default="1" w:styleId="TableNormal">
@@ -7630,6 +6530,36 @@
       <w:rFonts w:ascii="Courier New" w:eastAsia="Times New Roman" w:hAnsi="Courier New" w:cs="Courier New"/>
       <w:sz w:val="20"/>
       <w:szCs w:val="20"/>
+    </w:rPr>
+  </w:style>
+  <w:style w:type="paragraph" w:styleId="BalloonText">
+    <w:name w:val="Balloon Text"/>
+    <w:basedOn w:val="Normal"/>
+    <w:link w:val="BalloonTextChar"/>
+    <w:uiPriority w:val="99"/>
+    <w:semiHidden/>
+    <w:unhideWhenUsed/>
+    <w:rsid w:val="00B038CB"/>
+    <w:pPr>
+      <w:spacing w:after="0" w:line="240" w:lineRule="auto"/>
+    </w:pPr>
+    <w:rPr>
+      <w:rFonts w:ascii="Tahoma" w:hAnsi="Tahoma" w:cs="Tahoma"/>
+      <w:sz w:val="16"/>
+      <w:szCs w:val="16"/>
+    </w:rPr>
+  </w:style>
+  <w:style w:type="character" w:customStyle="1" w:styleId="BalloonTextChar">
+    <w:name w:val="Balloon Text Char"/>
+    <w:basedOn w:val="DefaultParagraphFont"/>
+    <w:link w:val="BalloonText"/>
+    <w:uiPriority w:val="99"/>
+    <w:semiHidden/>
+    <w:rsid w:val="00B038CB"/>
+    <w:rPr>
+      <w:rFonts w:ascii="Tahoma" w:hAnsi="Tahoma" w:cs="Tahoma"/>
+      <w:sz w:val="16"/>
+      <w:szCs w:val="16"/>
     </w:rPr>
   </w:style>
 </w:styles>

</xml_diff>

<commit_message>
strukturalni - backup push
</commit_message>
<xml_diff>
--- a/DizajnPaterni/Strukturalni/struktiralni-paterni.docx
+++ b/DizajnPaterni/Strukturalni/struktiralni-paterni.docx
@@ -2107,10 +2107,26 @@
           <w:sz w:val="24"/>
           <w:szCs w:val="24"/>
         </w:rPr>
-        <w:t xml:space="preserve"> podataka.</w:t>
-      </w:r>
-      <w:bookmarkStart w:id="0" w:name="_GoBack"/>
-      <w:bookmarkEnd w:id="0"/>
+        <w:t xml:space="preserve"> </w:t>
+      </w:r>
+      <w:proofErr w:type="spellStart"/>
+      <w:r>
+        <w:rPr>
+          <w:rFonts w:ascii="Times New Roman" w:hAnsi="Times New Roman" w:cs="Times New Roman"/>
+          <w:sz w:val="24"/>
+          <w:szCs w:val="24"/>
+        </w:rPr>
+        <w:t>podataka</w:t>
+      </w:r>
+      <w:proofErr w:type="spellEnd"/>
+      <w:r>
+        <w:rPr>
+          <w:rFonts w:ascii="Times New Roman" w:hAnsi="Times New Roman" w:cs="Times New Roman"/>
+          <w:sz w:val="24"/>
+          <w:szCs w:val="24"/>
+        </w:rPr>
+        <w:t>.</w:t>
+      </w:r>
     </w:p>
     <w:p>
       <w:pPr>
@@ -5794,6 +5810,32 @@
         </w:rPr>
         <w:t>Trenutno mi ovaj patern nismo iskoristili u našem projektu, međutim postoje situacije u kojima bi se mogao iskoristiti. Ukoliko bi imali u našem projektu neki sistem reputacija za sve korisnike koji su upisani u sistem, onda bi ovaj patern mogao dosta pomoći. Za svakog korisnika bi se reputacija računala na drugačiji način, te ukoliko bi neko želio da pristupi pregledanju liste reputacija svih korisnika, ovaj patern bi riješio taj problem. Napravili bismo jedan interfejs koji bi nazvali IReputacijeIzvjestaj koji bi definisao metodu dajIzvjestajReputacija(), a taj interfejs bi implementirala neka klasa Reputacije, te svi različiti tipovi korisnika koji postoje u sistemu. Pozivom metode dajIzvjestajReputacija(), pozivaoc će dobiti spisak svih reputacija, bez obzira što se za različite tipove korisnika na različit način računa reputacija, a patern će riješiti taj problem da možemo imati izvještaj na jednom mjestu.</w:t>
       </w:r>
+    </w:p>
+    <w:p>
+      <w:pPr>
+        <w:ind w:left="360"/>
+        <w:jc w:val="both"/>
+        <w:rPr>
+          <w:rFonts w:ascii="Times New Roman" w:hAnsi="Times New Roman" w:cs="Times New Roman"/>
+          <w:sz w:val="24"/>
+          <w:szCs w:val="24"/>
+          <w:lang w:val="bs-Latn-BA"/>
+        </w:rPr>
+      </w:pPr>
+    </w:p>
+    <w:p>
+      <w:pPr>
+        <w:ind w:left="360"/>
+        <w:jc w:val="center"/>
+        <w:rPr>
+          <w:rFonts w:ascii="Times New Roman" w:hAnsi="Times New Roman" w:cs="Times New Roman"/>
+          <w:sz w:val="24"/>
+          <w:szCs w:val="24"/>
+          <w:lang w:val="bs-Latn-BA"/>
+        </w:rPr>
+      </w:pPr>
+      <w:bookmarkStart w:id="0" w:name="_GoBack"/>
+      <w:bookmarkEnd w:id="0"/>
     </w:p>
     <w:p>
       <w:pPr>

</xml_diff>

<commit_message>
Dodan opis za Proxy patern
</commit_message>
<xml_diff>
--- a/DizajnPaterni/Strukturalni/struktiralni-paterni.docx
+++ b/DizajnPaterni/Strukturalni/struktiralni-paterni.docx
@@ -5829,13 +5829,33 @@
         <w:jc w:val="center"/>
         <w:rPr>
           <w:rFonts w:ascii="Times New Roman" w:hAnsi="Times New Roman" w:cs="Times New Roman"/>
+          <w:b/>
           <w:sz w:val="24"/>
           <w:szCs w:val="24"/>
           <w:lang w:val="bs-Latn-BA"/>
         </w:rPr>
       </w:pPr>
-      <w:bookmarkStart w:id="0" w:name="_GoBack"/>
-      <w:bookmarkEnd w:id="0"/>
+      <w:r>
+        <w:rPr>
+          <w:rFonts w:ascii="Times New Roman" w:hAnsi="Times New Roman" w:cs="Times New Roman"/>
+          <w:b/>
+          <w:i/>
+          <w:sz w:val="24"/>
+          <w:szCs w:val="24"/>
+          <w:lang w:val="bs-Latn-BA"/>
+        </w:rPr>
+        <w:t xml:space="preserve">Proxy </w:t>
+      </w:r>
+      <w:r>
+        <w:rPr>
+          <w:rFonts w:ascii="Times New Roman" w:hAnsi="Times New Roman" w:cs="Times New Roman"/>
+          <w:b/>
+          <w:sz w:val="24"/>
+          <w:szCs w:val="24"/>
+          <w:lang w:val="bs-Latn-BA"/>
+        </w:rPr>
+        <w:t>patern</w:t>
+      </w:r>
     </w:p>
     <w:p>
       <w:pPr>
@@ -5845,9 +5865,29 @@
           <w:rFonts w:ascii="Times New Roman" w:hAnsi="Times New Roman" w:cs="Times New Roman"/>
           <w:sz w:val="24"/>
           <w:szCs w:val="24"/>
-          <w:lang w:val="hr-BA"/>
+          <w:lang w:val="bs-Latn-BA"/>
         </w:rPr>
       </w:pPr>
+      <w:r>
+        <w:rPr>
+          <w:rFonts w:ascii="Times New Roman" w:hAnsi="Times New Roman" w:cs="Times New Roman"/>
+          <w:sz w:val="24"/>
+          <w:szCs w:val="24"/>
+          <w:lang w:val="bs-Latn-BA"/>
+        </w:rPr>
+        <w:t xml:space="preserve">Proxy patern služi za dodatno osiguravanje objekata od pogrešne ili zlonamjerne upotrebe, te se primjernom ovog paterna omogućava kontrola pristupa objektima, te se onemogućava manipulacija objektima ukoliko neki uslov nije ispunjen, odnosno ukoliko korisnik nema prava pristupa traženom objektu. U našem sistemu bi mogli Proxy patern iskoristiti tako da napravimo da samo Administratori imaju pristup svim korisnicima i svim filmovima u sistemu, tako da imaju razne mogućnosti izmjene, dodavanja i brisanja sadržaja samo oni korisnici koji su Adminstratori. Ovaj patern bi mogli implementirati na način da dodamo neki interfejs IpristupSadrzaju koji bi imao metode za dobijanje i mijenjanje sadržaja koji se nalazi u bazi. Taj interfejs bi implementirale klase DBMovieHub i nova klasa Proxy koja bi imala u sebi nivo pristupa u zavisnot od toga ko </w:t>
+      </w:r>
+      <w:r>
+        <w:rPr>
+          <w:rFonts w:ascii="Times New Roman" w:hAnsi="Times New Roman" w:cs="Times New Roman"/>
+          <w:sz w:val="24"/>
+          <w:szCs w:val="24"/>
+          <w:lang w:val="bs-Latn-BA"/>
+        </w:rPr>
+        <w:t>pokušavama pristupati. Nivo pristupa bi bio odobren ukoliko bi administrator bio taj koji pokušava pristupiti sadržaju, te bi za to bila zadužena metoda pristup() koja bi se nalazila u klasi Proxy. MovieHub klasa sistema bi imala u sebi atribut tipa Proxy, koja bi služila za regulisanje tog pristupa, na koje bi imali samo pravo Administratori.</w:t>
+      </w:r>
+      <w:bookmarkStart w:id="0" w:name="_GoBack"/>
+      <w:bookmarkEnd w:id="0"/>
     </w:p>
     <w:sectPr>
       <w:pgSz w:w="12240" w:h="15840"/>

</xml_diff>